<commit_message>
Update in RRM en Database
</commit_message>
<xml_diff>
--- a/Documentatie/RRM.docx
+++ b/Documentatie/RRM.docx
@@ -181,7 +181,7 @@
           <w:u w:val="single"/>
           <w:lang w:val="nl-NL"/>
         </w:rPr>
-        <w:t>klantId</w:t>
+        <w:t>gebruikerId</w:t>
       </w:r>
       <w:proofErr w:type="spellEnd"/>
       <w:r>
@@ -235,7 +235,7 @@
           <w:i/>
           <w:lang w:val="nl-NL"/>
         </w:rPr>
-        <w:t>klantId</w:t>
+        <w:t>gebruikerId</w:t>
       </w:r>
       <w:proofErr w:type="spellEnd"/>
       <w:proofErr w:type="gramEnd"/>
@@ -483,7 +483,7 @@
           <w:u w:val="single"/>
           <w:lang w:val="nl-NL"/>
         </w:rPr>
-        <w:t>medewerkerId</w:t>
+        <w:t>gebruikerId</w:t>
       </w:r>
       <w:proofErr w:type="spellEnd"/>
       <w:r>
@@ -522,7 +522,7 @@
           <w:i/>
           <w:lang w:val="nl-NL"/>
         </w:rPr>
-        <w:t>medewerkerId</w:t>
+        <w:t>gebruikerId</w:t>
       </w:r>
       <w:proofErr w:type="spellEnd"/>
       <w:proofErr w:type="gramEnd"/>
@@ -824,7 +824,7 @@
           <w:u w:val="single"/>
           <w:lang w:val="nl-NL"/>
         </w:rPr>
-        <w:t>bestelRegelId</w:t>
+        <w:t>regelId</w:t>
       </w:r>
       <w:proofErr w:type="spellEnd"/>
       <w:r>
@@ -835,6 +835,133 @@
       </w:r>
       <w:r>
         <w:rPr>
+          <w:b/>
+          <w:lang w:val="nl-NL"/>
+        </w:rPr>
+        <w:t>)</w:t>
+      </w:r>
+    </w:p>
+    <w:p>
+      <w:pPr>
+        <w:rPr>
+          <w:i/>
+          <w:lang w:val="nl-NL"/>
+        </w:rPr>
+      </w:pPr>
+      <w:proofErr w:type="spellStart"/>
+      <w:proofErr w:type="gramStart"/>
+      <w:r>
+        <w:rPr>
+          <w:i/>
+          <w:lang w:val="nl-NL"/>
+        </w:rPr>
+        <w:t>regelId</w:t>
+      </w:r>
+      <w:proofErr w:type="spellEnd"/>
+      <w:proofErr w:type="gramEnd"/>
+      <w:r>
+        <w:rPr>
+          <w:i/>
+          <w:lang w:val="nl-NL"/>
+        </w:rPr>
+        <w:t xml:space="preserve"> is een </w:t>
+      </w:r>
+      <w:proofErr w:type="spellStart"/>
+      <w:r>
+        <w:rPr>
+          <w:i/>
+          <w:lang w:val="nl-NL"/>
+        </w:rPr>
+        <w:t>foreign</w:t>
+      </w:r>
+      <w:proofErr w:type="spellEnd"/>
+      <w:r>
+        <w:rPr>
+          <w:i/>
+          <w:lang w:val="nl-NL"/>
+        </w:rPr>
+        <w:t xml:space="preserve"> </w:t>
+      </w:r>
+      <w:proofErr w:type="spellStart"/>
+      <w:r>
+        <w:rPr>
+          <w:i/>
+          <w:lang w:val="nl-NL"/>
+        </w:rPr>
+        <w:t>key</w:t>
+      </w:r>
+      <w:proofErr w:type="spellEnd"/>
+      <w:r>
+        <w:rPr>
+          <w:i/>
+          <w:lang w:val="nl-NL"/>
+        </w:rPr>
+        <w:t xml:space="preserve"> en verwijst naar </w:t>
+      </w:r>
+      <w:proofErr w:type="spellStart"/>
+      <w:r>
+        <w:rPr>
+          <w:i/>
+          <w:lang w:val="nl-NL"/>
+        </w:rPr>
+        <w:t>bestellingId</w:t>
+      </w:r>
+      <w:proofErr w:type="spellEnd"/>
+      <w:r>
+        <w:rPr>
+          <w:i/>
+          <w:lang w:val="nl-NL"/>
+        </w:rPr>
+        <w:t xml:space="preserve"> in bestelling</w:t>
+      </w:r>
+    </w:p>
+    <w:p>
+      <w:pPr>
+        <w:rPr>
+          <w:lang w:val="nl-NL"/>
+        </w:rPr>
+      </w:pPr>
+    </w:p>
+    <w:p>
+      <w:pPr>
+        <w:rPr>
+          <w:b/>
+          <w:lang w:val="nl-NL"/>
+        </w:rPr>
+      </w:pPr>
+      <w:proofErr w:type="gramStart"/>
+      <w:r>
+        <w:rPr>
+          <w:b/>
+          <w:lang w:val="nl-NL"/>
+        </w:rPr>
+        <w:t>p</w:t>
+      </w:r>
+      <w:r>
+        <w:rPr>
+          <w:b/>
+          <w:lang w:val="nl-NL"/>
+        </w:rPr>
+        <w:t>roduct(</w:t>
+      </w:r>
+      <w:proofErr w:type="spellStart"/>
+      <w:proofErr w:type="gramEnd"/>
+      <w:r>
+        <w:rPr>
+          <w:u w:val="single"/>
+          <w:lang w:val="nl-NL"/>
+        </w:rPr>
+        <w:t>productId</w:t>
+      </w:r>
+      <w:proofErr w:type="spellEnd"/>
+      <w:r>
+        <w:rPr>
+          <w:lang w:val="nl-NL"/>
+        </w:rPr>
+        <w:t>, naam, omschrijving</w:t>
+      </w:r>
+      <w:r>
+        <w:rPr>
           <w:lang w:val="nl-NL"/>
         </w:rPr>
         <w:t xml:space="preserve">, </w:t>
@@ -845,7 +972,23 @@
           <w:i/>
           <w:lang w:val="nl-NL"/>
         </w:rPr>
-        <w:t>bestellingId</w:t>
+        <w:t>categorieId</w:t>
+      </w:r>
+      <w:proofErr w:type="spellEnd"/>
+      <w:r>
+        <w:rPr>
+          <w:i/>
+          <w:lang w:val="nl-NL"/>
+        </w:rPr>
+        <w:t xml:space="preserve">, </w:t>
+      </w:r>
+      <w:proofErr w:type="spellStart"/>
+      <w:r>
+        <w:rPr>
+          <w:i/>
+          <w:lang w:val="nl-NL"/>
+        </w:rPr>
+        <w:t>detailId</w:t>
       </w:r>
       <w:proofErr w:type="spellEnd"/>
       <w:r>
@@ -870,7 +1013,7 @@
           <w:i/>
           <w:lang w:val="nl-NL"/>
         </w:rPr>
-        <w:t>bestellingId</w:t>
+        <w:t>categorieId</w:t>
       </w:r>
       <w:proofErr w:type="spellEnd"/>
       <w:proofErr w:type="gramEnd"/>
@@ -911,919 +1054,857 @@
           <w:i/>
           <w:lang w:val="nl-NL"/>
         </w:rPr>
-        <w:t xml:space="preserve"> en verwijst naar </w:t>
-      </w:r>
-      <w:proofErr w:type="spellStart"/>
-      <w:r>
-        <w:rPr>
-          <w:i/>
-          <w:lang w:val="nl-NL"/>
-        </w:rPr>
-        <w:t>bestellingId</w:t>
-      </w:r>
-      <w:proofErr w:type="spellEnd"/>
-      <w:r>
-        <w:rPr>
-          <w:i/>
-          <w:lang w:val="nl-NL"/>
-        </w:rPr>
-        <w:t xml:space="preserve"> in bestelling</w:t>
-      </w:r>
-    </w:p>
-    <w:p>
-      <w:pPr>
-        <w:rPr>
-          <w:lang w:val="nl-NL"/>
-        </w:rPr>
-      </w:pPr>
-    </w:p>
-    <w:p>
-      <w:pPr>
-        <w:rPr>
-          <w:b/>
-          <w:lang w:val="nl-NL"/>
-        </w:rPr>
-      </w:pPr>
-      <w:proofErr w:type="gramStart"/>
-      <w:r>
-        <w:rPr>
-          <w:b/>
-          <w:lang w:val="nl-NL"/>
-        </w:rPr>
-        <w:t>p</w:t>
-      </w:r>
-      <w:r>
-        <w:rPr>
-          <w:b/>
-          <w:lang w:val="nl-NL"/>
-        </w:rPr>
-        <w:t>roduct(</w:t>
-      </w:r>
-      <w:proofErr w:type="spellStart"/>
-      <w:proofErr w:type="gramEnd"/>
-      <w:r>
-        <w:rPr>
-          <w:u w:val="single"/>
-          <w:lang w:val="nl-NL"/>
-        </w:rPr>
-        <w:t>productId</w:t>
-      </w:r>
-      <w:proofErr w:type="spellEnd"/>
-      <w:r>
-        <w:rPr>
-          <w:lang w:val="nl-NL"/>
-        </w:rPr>
-        <w:t>, naam, omschrijving</w:t>
-      </w:r>
-      <w:r>
-        <w:rPr>
-          <w:lang w:val="nl-NL"/>
-        </w:rPr>
-        <w:t xml:space="preserve">, </w:t>
-      </w:r>
-      <w:proofErr w:type="spellStart"/>
-      <w:r>
-        <w:rPr>
-          <w:i/>
-          <w:lang w:val="nl-NL"/>
-        </w:rPr>
-        <w:t>categorieId</w:t>
-      </w:r>
-      <w:proofErr w:type="spellEnd"/>
-      <w:r>
-        <w:rPr>
-          <w:i/>
-          <w:lang w:val="nl-NL"/>
-        </w:rPr>
-        <w:t xml:space="preserve">, </w:t>
-      </w:r>
-      <w:proofErr w:type="spellStart"/>
-      <w:r>
-        <w:rPr>
-          <w:i/>
-          <w:lang w:val="nl-NL"/>
-        </w:rPr>
-        <w:t>detailId</w:t>
-      </w:r>
-      <w:proofErr w:type="spellEnd"/>
-      <w:r>
-        <w:rPr>
-          <w:b/>
-          <w:lang w:val="nl-NL"/>
-        </w:rPr>
-        <w:t>)</w:t>
-      </w:r>
-    </w:p>
-    <w:p>
-      <w:pPr>
-        <w:rPr>
-          <w:i/>
-          <w:lang w:val="nl-NL"/>
-        </w:rPr>
-      </w:pPr>
-      <w:proofErr w:type="spellStart"/>
-      <w:proofErr w:type="gramStart"/>
-      <w:r>
-        <w:rPr>
-          <w:i/>
-          <w:lang w:val="nl-NL"/>
-        </w:rPr>
-        <w:t>categorieId</w:t>
-      </w:r>
-      <w:proofErr w:type="spellEnd"/>
-      <w:proofErr w:type="gramEnd"/>
-      <w:r>
-        <w:rPr>
-          <w:i/>
-          <w:lang w:val="nl-NL"/>
-        </w:rPr>
-        <w:t xml:space="preserve"> is een </w:t>
-      </w:r>
-      <w:proofErr w:type="spellStart"/>
-      <w:r>
-        <w:rPr>
-          <w:i/>
-          <w:lang w:val="nl-NL"/>
-        </w:rPr>
-        <w:t>foreign</w:t>
-      </w:r>
-      <w:proofErr w:type="spellEnd"/>
-      <w:r>
-        <w:rPr>
-          <w:i/>
-          <w:lang w:val="nl-NL"/>
-        </w:rPr>
-        <w:t xml:space="preserve"> </w:t>
-      </w:r>
-      <w:proofErr w:type="spellStart"/>
-      <w:r>
-        <w:rPr>
-          <w:i/>
-          <w:lang w:val="nl-NL"/>
-        </w:rPr>
-        <w:t>key</w:t>
-      </w:r>
-      <w:proofErr w:type="spellEnd"/>
-      <w:r>
-        <w:rPr>
-          <w:i/>
-          <w:lang w:val="nl-NL"/>
-        </w:rPr>
-        <w:t xml:space="preserve"> en verwijst naar </w:t>
-      </w:r>
-      <w:proofErr w:type="spellStart"/>
-      <w:r>
-        <w:rPr>
-          <w:i/>
-          <w:lang w:val="nl-NL"/>
-        </w:rPr>
-        <w:t>categorieId</w:t>
-      </w:r>
-      <w:proofErr w:type="spellEnd"/>
-      <w:r>
-        <w:rPr>
-          <w:i/>
-          <w:lang w:val="nl-NL"/>
-        </w:rPr>
-        <w:t xml:space="preserve"> in categorie</w:t>
-      </w:r>
-    </w:p>
-    <w:p>
-      <w:pPr>
-        <w:rPr>
-          <w:i/>
-          <w:lang w:val="nl-NL"/>
-        </w:rPr>
-      </w:pPr>
-      <w:proofErr w:type="spellStart"/>
-      <w:proofErr w:type="gramStart"/>
-      <w:r>
-        <w:rPr>
-          <w:i/>
-          <w:lang w:val="nl-NL"/>
-        </w:rPr>
-        <w:t>detailId</w:t>
-      </w:r>
-      <w:proofErr w:type="spellEnd"/>
-      <w:proofErr w:type="gramEnd"/>
-      <w:r>
-        <w:rPr>
-          <w:i/>
-          <w:lang w:val="nl-NL"/>
-        </w:rPr>
-        <w:t xml:space="preserve"> is een </w:t>
-      </w:r>
-      <w:proofErr w:type="spellStart"/>
-      <w:r>
-        <w:rPr>
-          <w:i/>
-          <w:lang w:val="nl-NL"/>
-        </w:rPr>
-        <w:t>foreign</w:t>
-      </w:r>
-      <w:proofErr w:type="spellEnd"/>
-      <w:r>
-        <w:rPr>
-          <w:i/>
-          <w:lang w:val="nl-NL"/>
-        </w:rPr>
-        <w:t xml:space="preserve"> </w:t>
-      </w:r>
-      <w:proofErr w:type="spellStart"/>
-      <w:r>
-        <w:rPr>
-          <w:i/>
-          <w:lang w:val="nl-NL"/>
-        </w:rPr>
-        <w:t>key</w:t>
-      </w:r>
-      <w:proofErr w:type="spellEnd"/>
-      <w:r>
-        <w:rPr>
-          <w:i/>
-          <w:lang w:val="nl-NL"/>
-        </w:rPr>
-        <w:t xml:space="preserve"> en verwijst naar </w:t>
-      </w:r>
-      <w:proofErr w:type="spellStart"/>
-      <w:r>
-        <w:rPr>
-          <w:i/>
-          <w:lang w:val="nl-NL"/>
-        </w:rPr>
-        <w:t>detailId</w:t>
-      </w:r>
-      <w:proofErr w:type="spellEnd"/>
-      <w:r>
-        <w:rPr>
-          <w:i/>
-          <w:lang w:val="nl-NL"/>
-        </w:rPr>
-        <w:t xml:space="preserve"> in </w:t>
-      </w:r>
-      <w:proofErr w:type="spellStart"/>
-      <w:r>
-        <w:rPr>
-          <w:i/>
-          <w:lang w:val="nl-NL"/>
-        </w:rPr>
-        <w:t>productDetail</w:t>
-      </w:r>
-      <w:proofErr w:type="spellEnd"/>
-    </w:p>
-    <w:p>
-      <w:pPr>
-        <w:rPr>
-          <w:lang w:val="nl-NL"/>
-        </w:rPr>
-      </w:pPr>
-    </w:p>
-    <w:p>
-      <w:pPr>
-        <w:rPr>
-          <w:b/>
-          <w:lang w:val="nl-NL"/>
-        </w:rPr>
-      </w:pPr>
-      <w:proofErr w:type="gramStart"/>
-      <w:r>
-        <w:rPr>
-          <w:b/>
-          <w:lang w:val="nl-NL"/>
-        </w:rPr>
-        <w:t>a</w:t>
-      </w:r>
-      <w:r>
-        <w:rPr>
-          <w:b/>
-          <w:lang w:val="nl-NL"/>
-        </w:rPr>
-        <w:t>fbeelding(</w:t>
-      </w:r>
-      <w:proofErr w:type="spellStart"/>
-      <w:proofErr w:type="gramEnd"/>
-      <w:r>
-        <w:rPr>
-          <w:u w:val="single"/>
-          <w:lang w:val="nl-NL"/>
-        </w:rPr>
-        <w:t>afbeeldingId</w:t>
-      </w:r>
-      <w:proofErr w:type="spellEnd"/>
-      <w:r>
-        <w:rPr>
-          <w:lang w:val="nl-NL"/>
-        </w:rPr>
-        <w:t>, omschrijving, locatie, titel</w:t>
-      </w:r>
-      <w:r>
-        <w:rPr>
-          <w:lang w:val="nl-NL"/>
-        </w:rPr>
-        <w:t xml:space="preserve">, </w:t>
-      </w:r>
-      <w:proofErr w:type="spellStart"/>
-      <w:r>
-        <w:rPr>
-          <w:i/>
-          <w:lang w:val="nl-NL"/>
-        </w:rPr>
-        <w:t>productId</w:t>
-      </w:r>
-      <w:proofErr w:type="spellEnd"/>
-      <w:r>
-        <w:rPr>
-          <w:b/>
-          <w:lang w:val="nl-NL"/>
-        </w:rPr>
-        <w:t>)</w:t>
-      </w:r>
-    </w:p>
-    <w:p>
-      <w:pPr>
-        <w:rPr>
-          <w:i/>
-          <w:lang w:val="nl-NL"/>
-        </w:rPr>
-      </w:pPr>
-      <w:proofErr w:type="spellStart"/>
-      <w:proofErr w:type="gramStart"/>
-      <w:r>
-        <w:rPr>
-          <w:i/>
-          <w:lang w:val="nl-NL"/>
-        </w:rPr>
-        <w:t>productId</w:t>
-      </w:r>
-      <w:proofErr w:type="spellEnd"/>
-      <w:proofErr w:type="gramEnd"/>
-      <w:r>
-        <w:rPr>
-          <w:i/>
-          <w:lang w:val="nl-NL"/>
-        </w:rPr>
-        <w:t xml:space="preserve"> is een </w:t>
-      </w:r>
-      <w:proofErr w:type="spellStart"/>
-      <w:r>
-        <w:rPr>
-          <w:i/>
-          <w:lang w:val="nl-NL"/>
-        </w:rPr>
-        <w:t>foreign</w:t>
-      </w:r>
-      <w:proofErr w:type="spellEnd"/>
-      <w:r>
-        <w:rPr>
-          <w:i/>
-          <w:lang w:val="nl-NL"/>
-        </w:rPr>
-        <w:t xml:space="preserve"> </w:t>
-      </w:r>
-      <w:proofErr w:type="spellStart"/>
-      <w:r>
-        <w:rPr>
-          <w:i/>
-          <w:lang w:val="nl-NL"/>
-        </w:rPr>
-        <w:t>key</w:t>
-      </w:r>
-      <w:proofErr w:type="spellEnd"/>
-      <w:r>
-        <w:rPr>
-          <w:i/>
-          <w:lang w:val="nl-NL"/>
-        </w:rPr>
-        <w:t xml:space="preserve"> en verwijst naar </w:t>
-      </w:r>
-      <w:proofErr w:type="spellStart"/>
-      <w:r>
-        <w:rPr>
-          <w:i/>
-          <w:lang w:val="nl-NL"/>
-        </w:rPr>
-        <w:t>productId</w:t>
-      </w:r>
-      <w:proofErr w:type="spellEnd"/>
-      <w:r>
-        <w:rPr>
-          <w:i/>
-          <w:lang w:val="nl-NL"/>
-        </w:rPr>
-        <w:t xml:space="preserve"> in product</w:t>
-      </w:r>
-    </w:p>
-    <w:p>
-      <w:pPr>
-        <w:rPr>
-          <w:lang w:val="nl-NL"/>
-        </w:rPr>
-      </w:pPr>
-    </w:p>
-    <w:p>
-      <w:pPr>
-        <w:rPr>
-          <w:b/>
-          <w:lang w:val="nl-NL"/>
-        </w:rPr>
-      </w:pPr>
-      <w:proofErr w:type="gramStart"/>
-      <w:r>
-        <w:rPr>
-          <w:b/>
-          <w:lang w:val="nl-NL"/>
-        </w:rPr>
-        <w:t>c</w:t>
-      </w:r>
-      <w:r>
-        <w:rPr>
-          <w:b/>
-          <w:lang w:val="nl-NL"/>
-        </w:rPr>
-        <w:t>ategorie(</w:t>
-      </w:r>
-      <w:proofErr w:type="spellStart"/>
-      <w:proofErr w:type="gramEnd"/>
-      <w:r>
-        <w:rPr>
-          <w:u w:val="single"/>
-          <w:lang w:val="nl-NL"/>
-        </w:rPr>
-        <w:t>categorieId</w:t>
-      </w:r>
-      <w:proofErr w:type="spellEnd"/>
-      <w:r>
-        <w:rPr>
-          <w:lang w:val="nl-NL"/>
-        </w:rPr>
-        <w:t>, naam, omschrijving</w:t>
-      </w:r>
-      <w:r>
-        <w:rPr>
-          <w:b/>
-          <w:lang w:val="nl-NL"/>
-        </w:rPr>
-        <w:t>)</w:t>
-      </w:r>
-    </w:p>
-    <w:p>
-      <w:pPr>
-        <w:rPr>
-          <w:lang w:val="nl-NL"/>
-        </w:rPr>
-      </w:pPr>
-    </w:p>
-    <w:p>
-      <w:pPr>
-        <w:rPr>
-          <w:b/>
-          <w:lang w:val="nl-NL"/>
-        </w:rPr>
-      </w:pPr>
-      <w:proofErr w:type="spellStart"/>
-      <w:proofErr w:type="gramStart"/>
-      <w:r>
-        <w:rPr>
-          <w:b/>
-          <w:lang w:val="nl-NL"/>
-        </w:rPr>
-        <w:t>p</w:t>
-      </w:r>
-      <w:r>
-        <w:rPr>
-          <w:b/>
-          <w:lang w:val="nl-NL"/>
-        </w:rPr>
-        <w:t>roductDetail</w:t>
-      </w:r>
-      <w:proofErr w:type="spellEnd"/>
-      <w:r>
-        <w:rPr>
-          <w:b/>
-          <w:lang w:val="nl-NL"/>
-        </w:rPr>
-        <w:t>(</w:t>
-      </w:r>
-      <w:proofErr w:type="spellStart"/>
-      <w:proofErr w:type="gramEnd"/>
-      <w:r>
-        <w:rPr>
-          <w:u w:val="single"/>
-          <w:lang w:val="nl-NL"/>
-        </w:rPr>
-        <w:t>detailId</w:t>
-      </w:r>
-      <w:proofErr w:type="spellEnd"/>
-      <w:r>
-        <w:rPr>
-          <w:lang w:val="nl-NL"/>
-        </w:rPr>
-        <w:t>, verkoopprijs, inkoopprijs, maat, kleur, voorraad</w:t>
-      </w:r>
-      <w:r>
-        <w:rPr>
-          <w:lang w:val="nl-NL"/>
-        </w:rPr>
-        <w:t xml:space="preserve">, </w:t>
-      </w:r>
-      <w:proofErr w:type="spellStart"/>
-      <w:r>
-        <w:rPr>
-          <w:i/>
-          <w:lang w:val="nl-NL"/>
-        </w:rPr>
-        <w:t>aanbiedingId</w:t>
-      </w:r>
-      <w:proofErr w:type="spellEnd"/>
-      <w:r>
-        <w:rPr>
-          <w:i/>
-          <w:lang w:val="nl-NL"/>
-        </w:rPr>
-        <w:t xml:space="preserve">, </w:t>
-      </w:r>
-      <w:proofErr w:type="spellStart"/>
-      <w:r>
-        <w:rPr>
-          <w:i/>
-          <w:lang w:val="nl-NL"/>
-        </w:rPr>
-        <w:t>regelId</w:t>
-      </w:r>
-      <w:proofErr w:type="spellEnd"/>
-      <w:r>
-        <w:rPr>
-          <w:b/>
-          <w:lang w:val="nl-NL"/>
-        </w:rPr>
-        <w:t>)</w:t>
-      </w:r>
-    </w:p>
-    <w:p>
-      <w:pPr>
-        <w:rPr>
-          <w:i/>
-          <w:lang w:val="nl-NL"/>
-        </w:rPr>
-      </w:pPr>
-      <w:proofErr w:type="spellStart"/>
-      <w:proofErr w:type="gramStart"/>
-      <w:r>
-        <w:rPr>
-          <w:i/>
-          <w:lang w:val="nl-NL"/>
-        </w:rPr>
-        <w:t>aanbiedingId</w:t>
-      </w:r>
-      <w:proofErr w:type="spellEnd"/>
-      <w:proofErr w:type="gramEnd"/>
-      <w:r>
-        <w:rPr>
-          <w:i/>
-          <w:lang w:val="nl-NL"/>
-        </w:rPr>
-        <w:t xml:space="preserve"> is een </w:t>
-      </w:r>
-      <w:proofErr w:type="spellStart"/>
-      <w:r>
-        <w:rPr>
-          <w:i/>
-          <w:lang w:val="nl-NL"/>
-        </w:rPr>
-        <w:t>foreign</w:t>
-      </w:r>
-      <w:proofErr w:type="spellEnd"/>
-      <w:r>
-        <w:rPr>
-          <w:i/>
-          <w:lang w:val="nl-NL"/>
-        </w:rPr>
-        <w:t xml:space="preserve"> </w:t>
-      </w:r>
-      <w:proofErr w:type="spellStart"/>
-      <w:r>
-        <w:rPr>
-          <w:i/>
-          <w:lang w:val="nl-NL"/>
-        </w:rPr>
-        <w:t>key</w:t>
-      </w:r>
-      <w:proofErr w:type="spellEnd"/>
-      <w:r>
-        <w:rPr>
-          <w:i/>
-          <w:lang w:val="nl-NL"/>
-        </w:rPr>
-        <w:t xml:space="preserve"> en verwijst naar </w:t>
-      </w:r>
-      <w:proofErr w:type="spellStart"/>
-      <w:r>
-        <w:rPr>
-          <w:i/>
-          <w:lang w:val="nl-NL"/>
-        </w:rPr>
-        <w:t>aanbiedingId</w:t>
-      </w:r>
-      <w:proofErr w:type="spellEnd"/>
-      <w:r>
-        <w:rPr>
-          <w:i/>
-          <w:lang w:val="nl-NL"/>
-        </w:rPr>
-        <w:t xml:space="preserve"> in aanbieding</w:t>
-      </w:r>
-    </w:p>
-    <w:p>
-      <w:pPr>
-        <w:rPr>
-          <w:i/>
-          <w:lang w:val="nl-NL"/>
-        </w:rPr>
-      </w:pPr>
-      <w:proofErr w:type="spellStart"/>
-      <w:proofErr w:type="gramStart"/>
-      <w:r>
-        <w:rPr>
-          <w:i/>
-          <w:lang w:val="nl-NL"/>
-        </w:rPr>
-        <w:lastRenderedPageBreak/>
-        <w:t>regelId</w:t>
-      </w:r>
-      <w:proofErr w:type="spellEnd"/>
-      <w:proofErr w:type="gramEnd"/>
-      <w:r>
-        <w:rPr>
-          <w:i/>
-          <w:lang w:val="nl-NL"/>
-        </w:rPr>
-        <w:t xml:space="preserve"> is een </w:t>
-      </w:r>
-      <w:proofErr w:type="spellStart"/>
-      <w:r>
-        <w:rPr>
-          <w:i/>
-          <w:lang w:val="nl-NL"/>
-        </w:rPr>
-        <w:t>foreign</w:t>
-      </w:r>
-      <w:proofErr w:type="spellEnd"/>
-      <w:r>
-        <w:rPr>
-          <w:i/>
-          <w:lang w:val="nl-NL"/>
-        </w:rPr>
-        <w:t xml:space="preserve"> </w:t>
-      </w:r>
-      <w:proofErr w:type="spellStart"/>
-      <w:r>
-        <w:rPr>
-          <w:i/>
-          <w:lang w:val="nl-NL"/>
-        </w:rPr>
-        <w:t>key</w:t>
-      </w:r>
-      <w:proofErr w:type="spellEnd"/>
-      <w:r>
-        <w:rPr>
-          <w:i/>
-          <w:lang w:val="nl-NL"/>
-        </w:rPr>
-        <w:t xml:space="preserve"> en verwijst naar </w:t>
-      </w:r>
-      <w:proofErr w:type="spellStart"/>
-      <w:r>
-        <w:rPr>
-          <w:i/>
-          <w:lang w:val="nl-NL"/>
-        </w:rPr>
-        <w:t>bestelRegelId</w:t>
-      </w:r>
-      <w:proofErr w:type="spellEnd"/>
-      <w:r>
-        <w:rPr>
-          <w:i/>
-          <w:lang w:val="nl-NL"/>
-        </w:rPr>
-        <w:t xml:space="preserve"> in </w:t>
-      </w:r>
-      <w:proofErr w:type="spellStart"/>
-      <w:r>
-        <w:rPr>
-          <w:i/>
-          <w:lang w:val="nl-NL"/>
-        </w:rPr>
-        <w:t>bestelRegel</w:t>
-      </w:r>
-      <w:proofErr w:type="spellEnd"/>
-    </w:p>
-    <w:p>
-      <w:pPr>
-        <w:rPr>
-          <w:lang w:val="nl-NL"/>
-        </w:rPr>
-      </w:pPr>
-    </w:p>
-    <w:p>
-      <w:pPr>
-        <w:rPr>
-          <w:b/>
-          <w:lang w:val="nl-NL"/>
-        </w:rPr>
-      </w:pPr>
-      <w:proofErr w:type="gramStart"/>
-      <w:r>
-        <w:rPr>
-          <w:b/>
-          <w:lang w:val="nl-NL"/>
-        </w:rPr>
-        <w:t>a</w:t>
-      </w:r>
-      <w:r>
-        <w:rPr>
-          <w:b/>
-          <w:lang w:val="nl-NL"/>
-        </w:rPr>
-        <w:t>anbieding(</w:t>
-      </w:r>
-      <w:proofErr w:type="spellStart"/>
-      <w:proofErr w:type="gramEnd"/>
-      <w:r>
-        <w:rPr>
-          <w:u w:val="single"/>
-          <w:lang w:val="nl-NL"/>
-        </w:rPr>
-        <w:t>aanbiedingId</w:t>
-      </w:r>
-      <w:proofErr w:type="spellEnd"/>
-      <w:r>
-        <w:rPr>
-          <w:lang w:val="nl-NL"/>
-        </w:rPr>
-        <w:t xml:space="preserve">, </w:t>
-      </w:r>
-      <w:proofErr w:type="spellStart"/>
-      <w:r>
-        <w:rPr>
-          <w:lang w:val="nl-NL"/>
-        </w:rPr>
-        <w:t>beginDatum</w:t>
-      </w:r>
-      <w:proofErr w:type="spellEnd"/>
-      <w:r>
-        <w:rPr>
-          <w:lang w:val="nl-NL"/>
-        </w:rPr>
-        <w:t xml:space="preserve">, </w:t>
-      </w:r>
-      <w:proofErr w:type="spellStart"/>
-      <w:r>
-        <w:rPr>
-          <w:lang w:val="nl-NL"/>
-        </w:rPr>
-        <w:t>eindDatum</w:t>
-      </w:r>
-      <w:proofErr w:type="spellEnd"/>
-      <w:r>
-        <w:rPr>
-          <w:lang w:val="nl-NL"/>
-        </w:rPr>
-        <w:t xml:space="preserve">, </w:t>
-      </w:r>
-      <w:proofErr w:type="spellStart"/>
-      <w:r>
-        <w:rPr>
-          <w:lang w:val="nl-NL"/>
-        </w:rPr>
-        <w:t>kortingsPercentage</w:t>
-      </w:r>
-      <w:proofErr w:type="spellEnd"/>
-      <w:r>
-        <w:rPr>
-          <w:lang w:val="nl-NL"/>
-        </w:rPr>
-        <w:t xml:space="preserve">, </w:t>
-      </w:r>
-      <w:proofErr w:type="spellStart"/>
-      <w:r>
-        <w:rPr>
-          <w:lang w:val="nl-NL"/>
-        </w:rPr>
-        <w:t>kortingsBedrag</w:t>
-      </w:r>
-      <w:proofErr w:type="spellEnd"/>
-      <w:r>
-        <w:rPr>
-          <w:lang w:val="nl-NL"/>
-        </w:rPr>
-        <w:t xml:space="preserve">, </w:t>
-      </w:r>
-      <w:proofErr w:type="spellStart"/>
-      <w:r>
-        <w:rPr>
-          <w:lang w:val="nl-NL"/>
-        </w:rPr>
-        <w:t>aanbiedingR</w:t>
-      </w:r>
-      <w:r>
-        <w:rPr>
-          <w:i/>
-          <w:lang w:val="nl-NL"/>
-        </w:rPr>
-        <w:t>egelId</w:t>
-      </w:r>
-      <w:proofErr w:type="spellEnd"/>
-      <w:r>
-        <w:rPr>
-          <w:b/>
-          <w:lang w:val="nl-NL"/>
-        </w:rPr>
-        <w:t>)</w:t>
-      </w:r>
-    </w:p>
-    <w:p>
-      <w:pPr>
-        <w:rPr>
-          <w:i/>
-          <w:lang w:val="nl-NL"/>
-        </w:rPr>
-      </w:pPr>
-      <w:proofErr w:type="spellStart"/>
-      <w:proofErr w:type="gramStart"/>
-      <w:r>
-        <w:rPr>
-          <w:i/>
-          <w:lang w:val="nl-NL"/>
-        </w:rPr>
-        <w:t>aanbiedingRegelId</w:t>
-      </w:r>
-      <w:proofErr w:type="spellEnd"/>
-      <w:proofErr w:type="gramEnd"/>
-      <w:r>
-        <w:rPr>
-          <w:i/>
-          <w:lang w:val="nl-NL"/>
-        </w:rPr>
-        <w:t xml:space="preserve"> is een </w:t>
-      </w:r>
-      <w:proofErr w:type="spellStart"/>
-      <w:r>
-        <w:rPr>
-          <w:i/>
-          <w:lang w:val="nl-NL"/>
-        </w:rPr>
-        <w:t>foreign</w:t>
-      </w:r>
-      <w:proofErr w:type="spellEnd"/>
-      <w:r>
-        <w:rPr>
-          <w:i/>
-          <w:lang w:val="nl-NL"/>
-        </w:rPr>
-        <w:t xml:space="preserve"> </w:t>
-      </w:r>
-      <w:proofErr w:type="spellStart"/>
-      <w:r>
-        <w:rPr>
-          <w:i/>
-          <w:lang w:val="nl-NL"/>
-        </w:rPr>
-        <w:t>key</w:t>
-      </w:r>
-      <w:proofErr w:type="spellEnd"/>
-      <w:r>
-        <w:rPr>
-          <w:i/>
-          <w:lang w:val="nl-NL"/>
-        </w:rPr>
-        <w:t xml:space="preserve"> en verwijst naar </w:t>
-      </w:r>
-      <w:proofErr w:type="spellStart"/>
-      <w:r>
-        <w:rPr>
-          <w:i/>
-          <w:lang w:val="nl-NL"/>
-        </w:rPr>
-        <w:t>bestelRegelId</w:t>
-      </w:r>
-      <w:proofErr w:type="spellEnd"/>
-      <w:r>
-        <w:rPr>
-          <w:i/>
-          <w:lang w:val="nl-NL"/>
-        </w:rPr>
-        <w:t xml:space="preserve"> in </w:t>
-      </w:r>
-      <w:proofErr w:type="spellStart"/>
-      <w:r>
-        <w:rPr>
-          <w:i/>
-          <w:lang w:val="nl-NL"/>
-        </w:rPr>
-        <w:t>bestelRegel</w:t>
+        <w:t xml:space="preserve"> en v</w:t>
       </w:r>
       <w:bookmarkStart w:id="0" w:name="_GoBack"/>
       <w:bookmarkEnd w:id="0"/>
+      <w:r>
+        <w:rPr>
+          <w:i/>
+          <w:lang w:val="nl-NL"/>
+        </w:rPr>
+        <w:t xml:space="preserve">erwijst naar </w:t>
+      </w:r>
+      <w:proofErr w:type="spellStart"/>
+      <w:r>
+        <w:rPr>
+          <w:i/>
+          <w:lang w:val="nl-NL"/>
+        </w:rPr>
+        <w:t>categorieId</w:t>
+      </w:r>
+      <w:proofErr w:type="spellEnd"/>
+      <w:r>
+        <w:rPr>
+          <w:i/>
+          <w:lang w:val="nl-NL"/>
+        </w:rPr>
+        <w:t xml:space="preserve"> in categorie</w:t>
+      </w:r>
+    </w:p>
+    <w:p>
+      <w:pPr>
+        <w:rPr>
+          <w:i/>
+          <w:lang w:val="nl-NL"/>
+        </w:rPr>
+      </w:pPr>
+      <w:proofErr w:type="spellStart"/>
+      <w:proofErr w:type="gramStart"/>
+      <w:r>
+        <w:rPr>
+          <w:i/>
+          <w:lang w:val="nl-NL"/>
+        </w:rPr>
+        <w:t>detailId</w:t>
+      </w:r>
+      <w:proofErr w:type="spellEnd"/>
+      <w:proofErr w:type="gramEnd"/>
+      <w:r>
+        <w:rPr>
+          <w:i/>
+          <w:lang w:val="nl-NL"/>
+        </w:rPr>
+        <w:t xml:space="preserve"> is een </w:t>
+      </w:r>
+      <w:proofErr w:type="spellStart"/>
+      <w:r>
+        <w:rPr>
+          <w:i/>
+          <w:lang w:val="nl-NL"/>
+        </w:rPr>
+        <w:t>foreign</w:t>
+      </w:r>
+      <w:proofErr w:type="spellEnd"/>
+      <w:r>
+        <w:rPr>
+          <w:i/>
+          <w:lang w:val="nl-NL"/>
+        </w:rPr>
+        <w:t xml:space="preserve"> </w:t>
+      </w:r>
+      <w:proofErr w:type="spellStart"/>
+      <w:r>
+        <w:rPr>
+          <w:i/>
+          <w:lang w:val="nl-NL"/>
+        </w:rPr>
+        <w:t>key</w:t>
+      </w:r>
+      <w:proofErr w:type="spellEnd"/>
+      <w:r>
+        <w:rPr>
+          <w:i/>
+          <w:lang w:val="nl-NL"/>
+        </w:rPr>
+        <w:t xml:space="preserve"> en verwijst naar </w:t>
+      </w:r>
+      <w:proofErr w:type="spellStart"/>
+      <w:r>
+        <w:rPr>
+          <w:i/>
+          <w:lang w:val="nl-NL"/>
+        </w:rPr>
+        <w:t>detailId</w:t>
+      </w:r>
+      <w:proofErr w:type="spellEnd"/>
+      <w:r>
+        <w:rPr>
+          <w:i/>
+          <w:lang w:val="nl-NL"/>
+        </w:rPr>
+        <w:t xml:space="preserve"> in </w:t>
+      </w:r>
+      <w:proofErr w:type="spellStart"/>
+      <w:r>
+        <w:rPr>
+          <w:i/>
+          <w:lang w:val="nl-NL"/>
+        </w:rPr>
+        <w:t>productDetail</w:t>
+      </w:r>
+      <w:proofErr w:type="spellEnd"/>
+    </w:p>
+    <w:p>
+      <w:pPr>
+        <w:rPr>
+          <w:lang w:val="nl-NL"/>
+        </w:rPr>
+      </w:pPr>
+    </w:p>
+    <w:p>
+      <w:pPr>
+        <w:rPr>
+          <w:b/>
+          <w:lang w:val="nl-NL"/>
+        </w:rPr>
+      </w:pPr>
+      <w:proofErr w:type="gramStart"/>
+      <w:r>
+        <w:rPr>
+          <w:b/>
+          <w:lang w:val="nl-NL"/>
+        </w:rPr>
+        <w:t>a</w:t>
+      </w:r>
+      <w:r>
+        <w:rPr>
+          <w:b/>
+          <w:lang w:val="nl-NL"/>
+        </w:rPr>
+        <w:t>fbeelding(</w:t>
+      </w:r>
+      <w:proofErr w:type="spellStart"/>
+      <w:proofErr w:type="gramEnd"/>
+      <w:r>
+        <w:rPr>
+          <w:u w:val="single"/>
+          <w:lang w:val="nl-NL"/>
+        </w:rPr>
+        <w:t>afbeeldingId</w:t>
+      </w:r>
+      <w:proofErr w:type="spellEnd"/>
+      <w:r>
+        <w:rPr>
+          <w:lang w:val="nl-NL"/>
+        </w:rPr>
+        <w:t>, omschrijving, locatie, titel</w:t>
+      </w:r>
+      <w:r>
+        <w:rPr>
+          <w:lang w:val="nl-NL"/>
+        </w:rPr>
+        <w:t xml:space="preserve">, </w:t>
+      </w:r>
+      <w:proofErr w:type="spellStart"/>
+      <w:r>
+        <w:rPr>
+          <w:i/>
+          <w:lang w:val="nl-NL"/>
+        </w:rPr>
+        <w:t>productId</w:t>
+      </w:r>
+      <w:proofErr w:type="spellEnd"/>
+      <w:r>
+        <w:rPr>
+          <w:b/>
+          <w:lang w:val="nl-NL"/>
+        </w:rPr>
+        <w:t>)</w:t>
+      </w:r>
+    </w:p>
+    <w:p>
+      <w:pPr>
+        <w:rPr>
+          <w:i/>
+          <w:lang w:val="nl-NL"/>
+        </w:rPr>
+      </w:pPr>
+      <w:proofErr w:type="spellStart"/>
+      <w:proofErr w:type="gramStart"/>
+      <w:r>
+        <w:rPr>
+          <w:i/>
+          <w:lang w:val="nl-NL"/>
+        </w:rPr>
+        <w:t>productId</w:t>
+      </w:r>
+      <w:proofErr w:type="spellEnd"/>
+      <w:proofErr w:type="gramEnd"/>
+      <w:r>
+        <w:rPr>
+          <w:i/>
+          <w:lang w:val="nl-NL"/>
+        </w:rPr>
+        <w:t xml:space="preserve"> is een </w:t>
+      </w:r>
+      <w:proofErr w:type="spellStart"/>
+      <w:r>
+        <w:rPr>
+          <w:i/>
+          <w:lang w:val="nl-NL"/>
+        </w:rPr>
+        <w:t>foreign</w:t>
+      </w:r>
+      <w:proofErr w:type="spellEnd"/>
+      <w:r>
+        <w:rPr>
+          <w:i/>
+          <w:lang w:val="nl-NL"/>
+        </w:rPr>
+        <w:t xml:space="preserve"> </w:t>
+      </w:r>
+      <w:proofErr w:type="spellStart"/>
+      <w:r>
+        <w:rPr>
+          <w:i/>
+          <w:lang w:val="nl-NL"/>
+        </w:rPr>
+        <w:t>key</w:t>
+      </w:r>
+      <w:proofErr w:type="spellEnd"/>
+      <w:r>
+        <w:rPr>
+          <w:i/>
+          <w:lang w:val="nl-NL"/>
+        </w:rPr>
+        <w:t xml:space="preserve"> en verwijst naar </w:t>
+      </w:r>
+      <w:proofErr w:type="spellStart"/>
+      <w:r>
+        <w:rPr>
+          <w:i/>
+          <w:lang w:val="nl-NL"/>
+        </w:rPr>
+        <w:t>productId</w:t>
+      </w:r>
+      <w:proofErr w:type="spellEnd"/>
+      <w:r>
+        <w:rPr>
+          <w:i/>
+          <w:lang w:val="nl-NL"/>
+        </w:rPr>
+        <w:t xml:space="preserve"> in product</w:t>
+      </w:r>
+    </w:p>
+    <w:p>
+      <w:pPr>
+        <w:rPr>
+          <w:lang w:val="nl-NL"/>
+        </w:rPr>
+      </w:pPr>
+    </w:p>
+    <w:p>
+      <w:pPr>
+        <w:rPr>
+          <w:b/>
+          <w:lang w:val="nl-NL"/>
+        </w:rPr>
+      </w:pPr>
+      <w:proofErr w:type="gramStart"/>
+      <w:r>
+        <w:rPr>
+          <w:b/>
+          <w:lang w:val="nl-NL"/>
+        </w:rPr>
+        <w:t>c</w:t>
+      </w:r>
+      <w:r>
+        <w:rPr>
+          <w:b/>
+          <w:lang w:val="nl-NL"/>
+        </w:rPr>
+        <w:t>ategorie(</w:t>
+      </w:r>
+      <w:proofErr w:type="spellStart"/>
+      <w:proofErr w:type="gramEnd"/>
+      <w:r>
+        <w:rPr>
+          <w:u w:val="single"/>
+          <w:lang w:val="nl-NL"/>
+        </w:rPr>
+        <w:t>categorieId</w:t>
+      </w:r>
+      <w:proofErr w:type="spellEnd"/>
+      <w:r>
+        <w:rPr>
+          <w:lang w:val="nl-NL"/>
+        </w:rPr>
+        <w:t>, naam, omschrijving</w:t>
+      </w:r>
+      <w:r>
+        <w:rPr>
+          <w:lang w:val="nl-NL"/>
+        </w:rPr>
+        <w:t xml:space="preserve">, </w:t>
+      </w:r>
+      <w:proofErr w:type="spellStart"/>
+      <w:r>
+        <w:rPr>
+          <w:i/>
+          <w:lang w:val="nl-NL"/>
+        </w:rPr>
+        <w:t>subId</w:t>
+      </w:r>
+      <w:proofErr w:type="spellEnd"/>
+      <w:r>
+        <w:rPr>
+          <w:b/>
+          <w:lang w:val="nl-NL"/>
+        </w:rPr>
+        <w:t>)</w:t>
+      </w:r>
+    </w:p>
+    <w:p>
+      <w:pPr>
+        <w:rPr>
+          <w:i/>
+          <w:lang w:val="nl-NL"/>
+        </w:rPr>
+      </w:pPr>
+      <w:proofErr w:type="spellStart"/>
+      <w:proofErr w:type="gramStart"/>
+      <w:r>
+        <w:rPr>
+          <w:i/>
+          <w:lang w:val="nl-NL"/>
+        </w:rPr>
+        <w:t>subId</w:t>
+      </w:r>
+      <w:proofErr w:type="spellEnd"/>
+      <w:proofErr w:type="gramEnd"/>
+      <w:r>
+        <w:rPr>
+          <w:i/>
+          <w:lang w:val="nl-NL"/>
+        </w:rPr>
+        <w:t xml:space="preserve"> is een </w:t>
+      </w:r>
+      <w:proofErr w:type="spellStart"/>
+      <w:r>
+        <w:rPr>
+          <w:i/>
+          <w:lang w:val="nl-NL"/>
+        </w:rPr>
+        <w:t>foreign</w:t>
+      </w:r>
+      <w:proofErr w:type="spellEnd"/>
+      <w:r>
+        <w:rPr>
+          <w:i/>
+          <w:lang w:val="nl-NL"/>
+        </w:rPr>
+        <w:t xml:space="preserve"> </w:t>
+      </w:r>
+      <w:proofErr w:type="spellStart"/>
+      <w:r>
+        <w:rPr>
+          <w:i/>
+          <w:lang w:val="nl-NL"/>
+        </w:rPr>
+        <w:t>key</w:t>
+      </w:r>
+      <w:proofErr w:type="spellEnd"/>
+      <w:r>
+        <w:rPr>
+          <w:i/>
+          <w:lang w:val="nl-NL"/>
+        </w:rPr>
+        <w:t xml:space="preserve"> en verwijst naar </w:t>
+      </w:r>
+      <w:proofErr w:type="spellStart"/>
+      <w:r>
+        <w:rPr>
+          <w:i/>
+          <w:lang w:val="nl-NL"/>
+        </w:rPr>
+        <w:t>categorieId</w:t>
+      </w:r>
+      <w:proofErr w:type="spellEnd"/>
+      <w:r>
+        <w:rPr>
+          <w:i/>
+          <w:lang w:val="nl-NL"/>
+        </w:rPr>
+        <w:t xml:space="preserve"> in categorie</w:t>
+      </w:r>
+    </w:p>
+    <w:p>
+      <w:pPr>
+        <w:rPr>
+          <w:lang w:val="nl-NL"/>
+        </w:rPr>
+      </w:pPr>
+    </w:p>
+    <w:p>
+      <w:pPr>
+        <w:rPr>
+          <w:b/>
+          <w:lang w:val="nl-NL"/>
+        </w:rPr>
+      </w:pPr>
+      <w:proofErr w:type="spellStart"/>
+      <w:proofErr w:type="gramStart"/>
+      <w:r>
+        <w:rPr>
+          <w:b/>
+          <w:lang w:val="nl-NL"/>
+        </w:rPr>
+        <w:t>p</w:t>
+      </w:r>
+      <w:r>
+        <w:rPr>
+          <w:b/>
+          <w:lang w:val="nl-NL"/>
+        </w:rPr>
+        <w:t>roductDetail</w:t>
+      </w:r>
+      <w:proofErr w:type="spellEnd"/>
+      <w:r>
+        <w:rPr>
+          <w:b/>
+          <w:lang w:val="nl-NL"/>
+        </w:rPr>
+        <w:t>(</w:t>
+      </w:r>
+      <w:proofErr w:type="spellStart"/>
+      <w:proofErr w:type="gramEnd"/>
+      <w:r>
+        <w:rPr>
+          <w:u w:val="single"/>
+          <w:lang w:val="nl-NL"/>
+        </w:rPr>
+        <w:t>detailId</w:t>
+      </w:r>
+      <w:proofErr w:type="spellEnd"/>
+      <w:r>
+        <w:rPr>
+          <w:lang w:val="nl-NL"/>
+        </w:rPr>
+        <w:t>, verkoopprijs, inkoopprijs, maat, kleur, voorraad</w:t>
+      </w:r>
+      <w:r>
+        <w:rPr>
+          <w:lang w:val="nl-NL"/>
+        </w:rPr>
+        <w:t xml:space="preserve">, </w:t>
+      </w:r>
+      <w:proofErr w:type="spellStart"/>
+      <w:r>
+        <w:rPr>
+          <w:i/>
+          <w:lang w:val="nl-NL"/>
+        </w:rPr>
+        <w:t>aanbiedingId</w:t>
+      </w:r>
+      <w:proofErr w:type="spellEnd"/>
+      <w:r>
+        <w:rPr>
+          <w:i/>
+          <w:lang w:val="nl-NL"/>
+        </w:rPr>
+        <w:t xml:space="preserve">, </w:t>
+      </w:r>
+      <w:proofErr w:type="spellStart"/>
+      <w:r>
+        <w:rPr>
+          <w:i/>
+          <w:lang w:val="nl-NL"/>
+        </w:rPr>
+        <w:t>regelId</w:t>
+      </w:r>
+      <w:proofErr w:type="spellEnd"/>
+      <w:r>
+        <w:rPr>
+          <w:b/>
+          <w:lang w:val="nl-NL"/>
+        </w:rPr>
+        <w:t>)</w:t>
+      </w:r>
+    </w:p>
+    <w:p>
+      <w:pPr>
+        <w:rPr>
+          <w:i/>
+          <w:lang w:val="nl-NL"/>
+        </w:rPr>
+      </w:pPr>
+      <w:proofErr w:type="spellStart"/>
+      <w:proofErr w:type="gramStart"/>
+      <w:r>
+        <w:rPr>
+          <w:i/>
+          <w:lang w:val="nl-NL"/>
+        </w:rPr>
+        <w:lastRenderedPageBreak/>
+        <w:t>aanbiedingId</w:t>
+      </w:r>
+      <w:proofErr w:type="spellEnd"/>
+      <w:proofErr w:type="gramEnd"/>
+      <w:r>
+        <w:rPr>
+          <w:i/>
+          <w:lang w:val="nl-NL"/>
+        </w:rPr>
+        <w:t xml:space="preserve"> is een </w:t>
+      </w:r>
+      <w:proofErr w:type="spellStart"/>
+      <w:r>
+        <w:rPr>
+          <w:i/>
+          <w:lang w:val="nl-NL"/>
+        </w:rPr>
+        <w:t>foreign</w:t>
+      </w:r>
+      <w:proofErr w:type="spellEnd"/>
+      <w:r>
+        <w:rPr>
+          <w:i/>
+          <w:lang w:val="nl-NL"/>
+        </w:rPr>
+        <w:t xml:space="preserve"> </w:t>
+      </w:r>
+      <w:proofErr w:type="spellStart"/>
+      <w:r>
+        <w:rPr>
+          <w:i/>
+          <w:lang w:val="nl-NL"/>
+        </w:rPr>
+        <w:t>key</w:t>
+      </w:r>
+      <w:proofErr w:type="spellEnd"/>
+      <w:r>
+        <w:rPr>
+          <w:i/>
+          <w:lang w:val="nl-NL"/>
+        </w:rPr>
+        <w:t xml:space="preserve"> en verwijst naar </w:t>
+      </w:r>
+      <w:proofErr w:type="spellStart"/>
+      <w:r>
+        <w:rPr>
+          <w:i/>
+          <w:lang w:val="nl-NL"/>
+        </w:rPr>
+        <w:t>aanbiedingId</w:t>
+      </w:r>
+      <w:proofErr w:type="spellEnd"/>
+      <w:r>
+        <w:rPr>
+          <w:i/>
+          <w:lang w:val="nl-NL"/>
+        </w:rPr>
+        <w:t xml:space="preserve"> in aanbieding</w:t>
+      </w:r>
+    </w:p>
+    <w:p>
+      <w:pPr>
+        <w:rPr>
+          <w:i/>
+          <w:lang w:val="nl-NL"/>
+        </w:rPr>
+      </w:pPr>
+      <w:proofErr w:type="spellStart"/>
+      <w:proofErr w:type="gramStart"/>
+      <w:r>
+        <w:rPr>
+          <w:i/>
+          <w:lang w:val="nl-NL"/>
+        </w:rPr>
+        <w:t>regelId</w:t>
+      </w:r>
+      <w:proofErr w:type="spellEnd"/>
+      <w:proofErr w:type="gramEnd"/>
+      <w:r>
+        <w:rPr>
+          <w:i/>
+          <w:lang w:val="nl-NL"/>
+        </w:rPr>
+        <w:t xml:space="preserve"> is een </w:t>
+      </w:r>
+      <w:proofErr w:type="spellStart"/>
+      <w:r>
+        <w:rPr>
+          <w:i/>
+          <w:lang w:val="nl-NL"/>
+        </w:rPr>
+        <w:t>foreign</w:t>
+      </w:r>
+      <w:proofErr w:type="spellEnd"/>
+      <w:r>
+        <w:rPr>
+          <w:i/>
+          <w:lang w:val="nl-NL"/>
+        </w:rPr>
+        <w:t xml:space="preserve"> </w:t>
+      </w:r>
+      <w:proofErr w:type="spellStart"/>
+      <w:r>
+        <w:rPr>
+          <w:i/>
+          <w:lang w:val="nl-NL"/>
+        </w:rPr>
+        <w:t>key</w:t>
+      </w:r>
+      <w:proofErr w:type="spellEnd"/>
+      <w:r>
+        <w:rPr>
+          <w:i/>
+          <w:lang w:val="nl-NL"/>
+        </w:rPr>
+        <w:t xml:space="preserve"> en verwijst naar </w:t>
+      </w:r>
+      <w:proofErr w:type="spellStart"/>
+      <w:r>
+        <w:rPr>
+          <w:i/>
+          <w:lang w:val="nl-NL"/>
+        </w:rPr>
+        <w:t>regelId</w:t>
+      </w:r>
+      <w:proofErr w:type="spellEnd"/>
+      <w:r>
+        <w:rPr>
+          <w:i/>
+          <w:lang w:val="nl-NL"/>
+        </w:rPr>
+        <w:t xml:space="preserve"> in </w:t>
+      </w:r>
+      <w:proofErr w:type="spellStart"/>
+      <w:r>
+        <w:rPr>
+          <w:i/>
+          <w:lang w:val="nl-NL"/>
+        </w:rPr>
+        <w:t>bestelRegel</w:t>
+      </w:r>
+      <w:proofErr w:type="spellEnd"/>
+    </w:p>
+    <w:p>
+      <w:pPr>
+        <w:rPr>
+          <w:lang w:val="nl-NL"/>
+        </w:rPr>
+      </w:pPr>
+    </w:p>
+    <w:p>
+      <w:pPr>
+        <w:rPr>
+          <w:b/>
+          <w:lang w:val="nl-NL"/>
+        </w:rPr>
+      </w:pPr>
+      <w:proofErr w:type="gramStart"/>
+      <w:r>
+        <w:rPr>
+          <w:b/>
+          <w:lang w:val="nl-NL"/>
+        </w:rPr>
+        <w:t>a</w:t>
+      </w:r>
+      <w:r>
+        <w:rPr>
+          <w:b/>
+          <w:lang w:val="nl-NL"/>
+        </w:rPr>
+        <w:t>anbieding(</w:t>
+      </w:r>
+      <w:proofErr w:type="spellStart"/>
+      <w:proofErr w:type="gramEnd"/>
+      <w:r>
+        <w:rPr>
+          <w:u w:val="single"/>
+          <w:lang w:val="nl-NL"/>
+        </w:rPr>
+        <w:t>aanbiedingId</w:t>
+      </w:r>
+      <w:proofErr w:type="spellEnd"/>
+      <w:r>
+        <w:rPr>
+          <w:lang w:val="nl-NL"/>
+        </w:rPr>
+        <w:t xml:space="preserve">, </w:t>
+      </w:r>
+      <w:proofErr w:type="spellStart"/>
+      <w:r>
+        <w:rPr>
+          <w:lang w:val="nl-NL"/>
+        </w:rPr>
+        <w:t>beginDatum</w:t>
+      </w:r>
+      <w:proofErr w:type="spellEnd"/>
+      <w:r>
+        <w:rPr>
+          <w:lang w:val="nl-NL"/>
+        </w:rPr>
+        <w:t xml:space="preserve">, </w:t>
+      </w:r>
+      <w:proofErr w:type="spellStart"/>
+      <w:r>
+        <w:rPr>
+          <w:lang w:val="nl-NL"/>
+        </w:rPr>
+        <w:t>eindDatum</w:t>
+      </w:r>
+      <w:proofErr w:type="spellEnd"/>
+      <w:r>
+        <w:rPr>
+          <w:lang w:val="nl-NL"/>
+        </w:rPr>
+        <w:t xml:space="preserve">, </w:t>
+      </w:r>
+      <w:proofErr w:type="spellStart"/>
+      <w:r>
+        <w:rPr>
+          <w:lang w:val="nl-NL"/>
+        </w:rPr>
+        <w:t>kortingsPercentage</w:t>
+      </w:r>
+      <w:proofErr w:type="spellEnd"/>
+      <w:r>
+        <w:rPr>
+          <w:lang w:val="nl-NL"/>
+        </w:rPr>
+        <w:t xml:space="preserve">, </w:t>
+      </w:r>
+      <w:proofErr w:type="spellStart"/>
+      <w:r>
+        <w:rPr>
+          <w:lang w:val="nl-NL"/>
+        </w:rPr>
+        <w:t>kortingsBedrag</w:t>
+      </w:r>
+      <w:proofErr w:type="spellEnd"/>
+      <w:r>
+        <w:rPr>
+          <w:lang w:val="nl-NL"/>
+        </w:rPr>
+        <w:t xml:space="preserve">, </w:t>
+      </w:r>
+      <w:proofErr w:type="spellStart"/>
+      <w:r>
+        <w:rPr>
+          <w:lang w:val="nl-NL"/>
+        </w:rPr>
+        <w:t>aanbiedingR</w:t>
+      </w:r>
+      <w:r>
+        <w:rPr>
+          <w:i/>
+          <w:lang w:val="nl-NL"/>
+        </w:rPr>
+        <w:t>egelId</w:t>
+      </w:r>
+      <w:proofErr w:type="spellEnd"/>
+      <w:r>
+        <w:rPr>
+          <w:b/>
+          <w:lang w:val="nl-NL"/>
+        </w:rPr>
+        <w:t>)</w:t>
+      </w:r>
+    </w:p>
+    <w:p>
+      <w:pPr>
+        <w:rPr>
+          <w:i/>
+          <w:lang w:val="nl-NL"/>
+        </w:rPr>
+      </w:pPr>
+      <w:proofErr w:type="spellStart"/>
+      <w:proofErr w:type="gramStart"/>
+      <w:r>
+        <w:rPr>
+          <w:i/>
+          <w:lang w:val="nl-NL"/>
+        </w:rPr>
+        <w:t>aanbiedingRegelId</w:t>
+      </w:r>
+      <w:proofErr w:type="spellEnd"/>
+      <w:proofErr w:type="gramEnd"/>
+      <w:r>
+        <w:rPr>
+          <w:i/>
+          <w:lang w:val="nl-NL"/>
+        </w:rPr>
+        <w:t xml:space="preserve"> is een </w:t>
+      </w:r>
+      <w:proofErr w:type="spellStart"/>
+      <w:r>
+        <w:rPr>
+          <w:i/>
+          <w:lang w:val="nl-NL"/>
+        </w:rPr>
+        <w:t>foreign</w:t>
+      </w:r>
+      <w:proofErr w:type="spellEnd"/>
+      <w:r>
+        <w:rPr>
+          <w:i/>
+          <w:lang w:val="nl-NL"/>
+        </w:rPr>
+        <w:t xml:space="preserve"> </w:t>
+      </w:r>
+      <w:proofErr w:type="spellStart"/>
+      <w:r>
+        <w:rPr>
+          <w:i/>
+          <w:lang w:val="nl-NL"/>
+        </w:rPr>
+        <w:t>key</w:t>
+      </w:r>
+      <w:proofErr w:type="spellEnd"/>
+      <w:r>
+        <w:rPr>
+          <w:i/>
+          <w:lang w:val="nl-NL"/>
+        </w:rPr>
+        <w:t xml:space="preserve"> en verwijst naar </w:t>
+      </w:r>
+      <w:proofErr w:type="spellStart"/>
+      <w:r>
+        <w:rPr>
+          <w:i/>
+          <w:lang w:val="nl-NL"/>
+        </w:rPr>
+        <w:t>regelId</w:t>
+      </w:r>
+      <w:proofErr w:type="spellEnd"/>
+      <w:r>
+        <w:rPr>
+          <w:i/>
+          <w:lang w:val="nl-NL"/>
+        </w:rPr>
+        <w:t xml:space="preserve"> in </w:t>
+      </w:r>
+      <w:proofErr w:type="spellStart"/>
+      <w:r>
+        <w:rPr>
+          <w:i/>
+          <w:lang w:val="nl-NL"/>
+        </w:rPr>
+        <w:t>bestelRegel</w:t>
+      </w:r>
       <w:proofErr w:type="spellEnd"/>
     </w:p>
     <w:sectPr>

</xml_diff>

<commit_message>
RRM Update voor Maat
</commit_message>
<xml_diff>
--- a/Documentatie/RRM.docx
+++ b/Documentatie/RRM.docx
@@ -1,6 +1,6 @@
 
 <file path=word/document.xml><?xml version="1.0" encoding="utf-8"?>
-<w:document xmlns:wpc="http://schemas.microsoft.com/office/word/2010/wordprocessingCanvas" xmlns:mc="http://schemas.openxmlformats.org/markup-compatibility/2006" xmlns:o="urn:schemas-microsoft-com:office:office" xmlns:r="http://schemas.openxmlformats.org/officeDocument/2006/relationships" xmlns:m="http://schemas.openxmlformats.org/officeDocument/2006/math" xmlns:v="urn:schemas-microsoft-com:vml" xmlns:wp14="http://schemas.microsoft.com/office/word/2010/wordprocessingDrawing" xmlns:wp="http://schemas.openxmlformats.org/drawingml/2006/wordprocessingDrawing" xmlns:w10="urn:schemas-microsoft-com:office:word" xmlns:w="http://schemas.openxmlformats.org/wordprocessingml/2006/main" xmlns:w14="http://schemas.microsoft.com/office/word/2010/wordml" xmlns:wpg="http://schemas.microsoft.com/office/word/2010/wordprocessingGroup" xmlns:wpi="http://schemas.microsoft.com/office/word/2010/wordprocessingInk" xmlns:wne="http://schemas.microsoft.com/office/word/2006/wordml" xmlns:wps="http://schemas.microsoft.com/office/word/2010/wordprocessingShape" mc:Ignorable="w14 wp14">
+<w:document xmlns:wpc="http://schemas.microsoft.com/office/word/2010/wordprocessingCanvas" xmlns:cx="http://schemas.microsoft.com/office/drawing/2014/chartex" xmlns:cx1="http://schemas.microsoft.com/office/drawing/2015/9/8/chartex" xmlns:mc="http://schemas.openxmlformats.org/markup-compatibility/2006" xmlns:o="urn:schemas-microsoft-com:office:office" xmlns:r="http://schemas.openxmlformats.org/officeDocument/2006/relationships" xmlns:m="http://schemas.openxmlformats.org/officeDocument/2006/math" xmlns:v="urn:schemas-microsoft-com:vml" xmlns:wp14="http://schemas.microsoft.com/office/word/2010/wordprocessingDrawing" xmlns:wp="http://schemas.openxmlformats.org/drawingml/2006/wordprocessingDrawing" xmlns:w10="urn:schemas-microsoft-com:office:word" xmlns:w="http://schemas.openxmlformats.org/wordprocessingml/2006/main" xmlns:w14="http://schemas.microsoft.com/office/word/2010/wordml" xmlns:w15="http://schemas.microsoft.com/office/word/2012/wordml" xmlns:w16se="http://schemas.microsoft.com/office/word/2015/wordml/symex" xmlns:wpg="http://schemas.microsoft.com/office/word/2010/wordprocessingGroup" xmlns:wpi="http://schemas.microsoft.com/office/word/2010/wordprocessingInk" xmlns:wne="http://schemas.microsoft.com/office/word/2006/wordml" xmlns:wps="http://schemas.microsoft.com/office/word/2010/wordprocessingShape" mc:Ignorable="w14 w15 w16se wp14">
   <w:body>
     <w:p>
       <w:pPr>
@@ -9,6 +9,7 @@
           <w:lang w:val="nl-NL"/>
         </w:rPr>
       </w:pPr>
+      <w:proofErr w:type="gramStart"/>
       <w:r>
         <w:rPr>
           <w:b/>
@@ -16,6 +17,8 @@
         </w:rPr>
         <w:t>rol(</w:t>
       </w:r>
+      <w:proofErr w:type="spellStart"/>
+      <w:proofErr w:type="gramEnd"/>
       <w:r>
         <w:rPr>
           <w:u w:val="single"/>
@@ -23,6 +26,7 @@
         </w:rPr>
         <w:t>rolId</w:t>
       </w:r>
+      <w:proofErr w:type="spellEnd"/>
       <w:r>
         <w:rPr>
           <w:lang w:val="nl-NL"/>
@@ -52,6 +56,7 @@
           <w:lang w:val="nl-NL"/>
         </w:rPr>
       </w:pPr>
+      <w:proofErr w:type="gramStart"/>
       <w:r>
         <w:rPr>
           <w:b/>
@@ -73,6 +78,8 @@
         </w:rPr>
         <w:t>(</w:t>
       </w:r>
+      <w:proofErr w:type="spellStart"/>
+      <w:proofErr w:type="gramEnd"/>
       <w:r>
         <w:rPr>
           <w:u w:val="single"/>
@@ -80,6 +87,7 @@
         </w:rPr>
         <w:t>gebruikerId</w:t>
       </w:r>
+      <w:proofErr w:type="spellEnd"/>
       <w:r>
         <w:rPr>
           <w:lang w:val="nl-NL"/>
@@ -96,8 +104,23 @@
         <w:rPr>
           <w:lang w:val="nl-NL"/>
         </w:rPr>
-        <w:t xml:space="preserve"> goldStatus, telefoonnummer, </w:t>
-      </w:r>
+        <w:t xml:space="preserve"> </w:t>
+      </w:r>
+      <w:proofErr w:type="spellStart"/>
+      <w:r>
+        <w:rPr>
+          <w:lang w:val="nl-NL"/>
+        </w:rPr>
+        <w:t>goldStatus</w:t>
+      </w:r>
+      <w:proofErr w:type="spellEnd"/>
+      <w:r>
+        <w:rPr>
+          <w:lang w:val="nl-NL"/>
+        </w:rPr>
+        <w:t xml:space="preserve">, telefoonnummer, </w:t>
+      </w:r>
+      <w:proofErr w:type="spellStart"/>
       <w:r>
         <w:rPr>
           <w:i/>
@@ -105,6 +128,7 @@
         </w:rPr>
         <w:t>rolId</w:t>
       </w:r>
+      <w:proofErr w:type="spellEnd"/>
       <w:r>
         <w:rPr>
           <w:b/>
@@ -120,12 +144,71 @@
           <w:lang w:val="nl-NL"/>
         </w:rPr>
       </w:pPr>
-      <w:r>
-        <w:rPr>
-          <w:i/>
-          <w:lang w:val="nl-NL"/>
-        </w:rPr>
-        <w:t>rolId is een foreign key en verwijst naar rolId in rol</w:t>
+      <w:proofErr w:type="spellStart"/>
+      <w:proofErr w:type="gramStart"/>
+      <w:r>
+        <w:rPr>
+          <w:i/>
+          <w:lang w:val="nl-NL"/>
+        </w:rPr>
+        <w:t>rolId</w:t>
+      </w:r>
+      <w:proofErr w:type="spellEnd"/>
+      <w:proofErr w:type="gramEnd"/>
+      <w:r>
+        <w:rPr>
+          <w:i/>
+          <w:lang w:val="nl-NL"/>
+        </w:rPr>
+        <w:t xml:space="preserve"> is een </w:t>
+      </w:r>
+      <w:proofErr w:type="spellStart"/>
+      <w:r>
+        <w:rPr>
+          <w:i/>
+          <w:lang w:val="nl-NL"/>
+        </w:rPr>
+        <w:t>foreign</w:t>
+      </w:r>
+      <w:proofErr w:type="spellEnd"/>
+      <w:r>
+        <w:rPr>
+          <w:i/>
+          <w:lang w:val="nl-NL"/>
+        </w:rPr>
+        <w:t xml:space="preserve"> </w:t>
+      </w:r>
+      <w:proofErr w:type="spellStart"/>
+      <w:r>
+        <w:rPr>
+          <w:i/>
+          <w:lang w:val="nl-NL"/>
+        </w:rPr>
+        <w:t>key</w:t>
+      </w:r>
+      <w:proofErr w:type="spellEnd"/>
+      <w:r>
+        <w:rPr>
+          <w:i/>
+          <w:lang w:val="nl-NL"/>
+        </w:rPr>
+        <w:t xml:space="preserve"> en verwijst naar </w:t>
+      </w:r>
+      <w:proofErr w:type="spellStart"/>
+      <w:r>
+        <w:rPr>
+          <w:i/>
+          <w:lang w:val="nl-NL"/>
+        </w:rPr>
+        <w:t>rolId</w:t>
+      </w:r>
+      <w:proofErr w:type="spellEnd"/>
+      <w:r>
+        <w:rPr>
+          <w:i/>
+          <w:lang w:val="nl-NL"/>
+        </w:rPr>
+        <w:t xml:space="preserve"> in rol</w:t>
       </w:r>
     </w:p>
     <w:p>
@@ -176,13 +259,23 @@
           <w:lang w:val="nl-NL"/>
         </w:rPr>
       </w:pPr>
-      <w:r>
-        <w:rPr>
-          <w:i/>
-          <w:lang w:val="nl-NL"/>
-        </w:rPr>
-        <w:t xml:space="preserve">Not </w:t>
-      </w:r>
+      <w:proofErr w:type="spellStart"/>
+      <w:r>
+        <w:rPr>
+          <w:i/>
+          <w:lang w:val="nl-NL"/>
+        </w:rPr>
+        <w:t>Not</w:t>
+      </w:r>
+      <w:proofErr w:type="spellEnd"/>
+      <w:r>
+        <w:rPr>
+          <w:i/>
+          <w:lang w:val="nl-NL"/>
+        </w:rPr>
+        <w:t xml:space="preserve"> </w:t>
+      </w:r>
+      <w:proofErr w:type="spellStart"/>
       <w:r>
         <w:rPr>
           <w:i/>
@@ -190,21 +283,23 @@
         </w:rPr>
         <w:t>Nullable</w:t>
       </w:r>
-    </w:p>
-    <w:p>
-      <w:pPr>
-        <w:rPr>
-          <w:lang w:val="nl-NL"/>
-        </w:rPr>
-      </w:pPr>
-    </w:p>
-    <w:p>
-      <w:pPr>
-        <w:rPr>
-          <w:b/>
-          <w:lang w:val="nl-NL"/>
-        </w:rPr>
-      </w:pPr>
+      <w:proofErr w:type="spellEnd"/>
+    </w:p>
+    <w:p>
+      <w:pPr>
+        <w:rPr>
+          <w:lang w:val="nl-NL"/>
+        </w:rPr>
+      </w:pPr>
+    </w:p>
+    <w:p>
+      <w:pPr>
+        <w:rPr>
+          <w:b/>
+          <w:lang w:val="nl-NL"/>
+        </w:rPr>
+      </w:pPr>
+      <w:proofErr w:type="gramStart"/>
       <w:r>
         <w:rPr>
           <w:b/>
@@ -219,6 +314,8 @@
         </w:rPr>
         <w:t>dres(</w:t>
       </w:r>
+      <w:proofErr w:type="spellStart"/>
+      <w:proofErr w:type="gramEnd"/>
       <w:r>
         <w:rPr>
           <w:u w:val="single"/>
@@ -226,6 +323,7 @@
         </w:rPr>
         <w:t>adresId</w:t>
       </w:r>
+      <w:proofErr w:type="spellEnd"/>
       <w:r>
         <w:rPr>
           <w:lang w:val="nl-NL"/>
@@ -262,6 +360,7 @@
         </w:rPr>
         <w:t xml:space="preserve">, </w:t>
       </w:r>
+      <w:proofErr w:type="spellStart"/>
       <w:r>
         <w:rPr>
           <w:i/>
@@ -269,6 +368,7 @@
         </w:rPr>
         <w:t>gebruikerId</w:t>
       </w:r>
+      <w:proofErr w:type="spellEnd"/>
       <w:r>
         <w:rPr>
           <w:b/>
@@ -284,6 +384,8 @@
           <w:lang w:val="nl-NL"/>
         </w:rPr>
       </w:pPr>
+      <w:proofErr w:type="spellStart"/>
+      <w:proofErr w:type="gramStart"/>
       <w:r>
         <w:rPr>
           <w:i/>
@@ -291,12 +393,62 @@
         </w:rPr>
         <w:t>gebruikerId</w:t>
       </w:r>
-      <w:r>
-        <w:rPr>
-          <w:i/>
-          <w:lang w:val="nl-NL"/>
-        </w:rPr>
-        <w:t xml:space="preserve"> is een foreign key en verwijst naar gebruikerId in gebruiker</w:t>
+      <w:proofErr w:type="spellEnd"/>
+      <w:proofErr w:type="gramEnd"/>
+      <w:r>
+        <w:rPr>
+          <w:i/>
+          <w:lang w:val="nl-NL"/>
+        </w:rPr>
+        <w:t xml:space="preserve"> is een </w:t>
+      </w:r>
+      <w:proofErr w:type="spellStart"/>
+      <w:r>
+        <w:rPr>
+          <w:i/>
+          <w:lang w:val="nl-NL"/>
+        </w:rPr>
+        <w:t>foreign</w:t>
+      </w:r>
+      <w:proofErr w:type="spellEnd"/>
+      <w:r>
+        <w:rPr>
+          <w:i/>
+          <w:lang w:val="nl-NL"/>
+        </w:rPr>
+        <w:t xml:space="preserve"> </w:t>
+      </w:r>
+      <w:proofErr w:type="spellStart"/>
+      <w:r>
+        <w:rPr>
+          <w:i/>
+          <w:lang w:val="nl-NL"/>
+        </w:rPr>
+        <w:t>key</w:t>
+      </w:r>
+      <w:proofErr w:type="spellEnd"/>
+      <w:r>
+        <w:rPr>
+          <w:i/>
+          <w:lang w:val="nl-NL"/>
+        </w:rPr>
+        <w:t xml:space="preserve"> en verwijst naar </w:t>
+      </w:r>
+      <w:proofErr w:type="spellStart"/>
+      <w:r>
+        <w:rPr>
+          <w:i/>
+          <w:lang w:val="nl-NL"/>
+        </w:rPr>
+        <w:t>gebruikerId</w:t>
+      </w:r>
+      <w:proofErr w:type="spellEnd"/>
+      <w:r>
+        <w:rPr>
+          <w:i/>
+          <w:lang w:val="nl-NL"/>
+        </w:rPr>
+        <w:t xml:space="preserve"> in gebruiker</w:t>
       </w:r>
     </w:p>
     <w:p>
@@ -353,13 +505,23 @@
           <w:lang w:val="nl-NL"/>
         </w:rPr>
       </w:pPr>
-      <w:r>
-        <w:rPr>
-          <w:i/>
-          <w:lang w:val="nl-NL"/>
-        </w:rPr>
-        <w:t xml:space="preserve">Not </w:t>
-      </w:r>
+      <w:proofErr w:type="spellStart"/>
+      <w:r>
+        <w:rPr>
+          <w:i/>
+          <w:lang w:val="nl-NL"/>
+        </w:rPr>
+        <w:t>Not</w:t>
+      </w:r>
+      <w:proofErr w:type="spellEnd"/>
+      <w:r>
+        <w:rPr>
+          <w:i/>
+          <w:lang w:val="nl-NL"/>
+        </w:rPr>
+        <w:t xml:space="preserve"> </w:t>
+      </w:r>
+      <w:proofErr w:type="spellStart"/>
       <w:r>
         <w:rPr>
           <w:i/>
@@ -367,21 +529,23 @@
         </w:rPr>
         <w:t>Nullable</w:t>
       </w:r>
-    </w:p>
-    <w:p>
-      <w:pPr>
-        <w:rPr>
-          <w:lang w:val="nl-NL"/>
-        </w:rPr>
-      </w:pPr>
-    </w:p>
-    <w:p>
-      <w:pPr>
-        <w:rPr>
-          <w:b/>
-          <w:lang w:val="nl-NL"/>
-        </w:rPr>
-      </w:pPr>
+      <w:proofErr w:type="spellEnd"/>
+    </w:p>
+    <w:p>
+      <w:pPr>
+        <w:rPr>
+          <w:lang w:val="nl-NL"/>
+        </w:rPr>
+      </w:pPr>
+    </w:p>
+    <w:p>
+      <w:pPr>
+        <w:rPr>
+          <w:b/>
+          <w:lang w:val="nl-NL"/>
+        </w:rPr>
+      </w:pPr>
+      <w:proofErr w:type="gramStart"/>
       <w:r>
         <w:rPr>
           <w:b/>
@@ -396,18 +560,49 @@
         </w:rPr>
         <w:t>estelling(</w:t>
       </w:r>
+      <w:proofErr w:type="spellStart"/>
+      <w:proofErr w:type="gramEnd"/>
       <w:r>
         <w:rPr>
           <w:u w:val="single"/>
           <w:lang w:val="nl-NL"/>
         </w:rPr>
-        <w:t>bestellingId,</w:t>
-      </w:r>
-      <w:r>
-        <w:rPr>
-          <w:lang w:val="nl-NL"/>
-        </w:rPr>
-        <w:t xml:space="preserve"> bezorgStatus, bezor</w:t>
+        <w:t>bestellingId</w:t>
+      </w:r>
+      <w:proofErr w:type="spellEnd"/>
+      <w:r>
+        <w:rPr>
+          <w:u w:val="single"/>
+          <w:lang w:val="nl-NL"/>
+        </w:rPr>
+        <w:t>,</w:t>
+      </w:r>
+      <w:r>
+        <w:rPr>
+          <w:lang w:val="nl-NL"/>
+        </w:rPr>
+        <w:t xml:space="preserve"> </w:t>
+      </w:r>
+      <w:proofErr w:type="spellStart"/>
+      <w:r>
+        <w:rPr>
+          <w:lang w:val="nl-NL"/>
+        </w:rPr>
+        <w:t>bezorgStatus</w:t>
+      </w:r>
+      <w:proofErr w:type="spellEnd"/>
+      <w:r>
+        <w:rPr>
+          <w:lang w:val="nl-NL"/>
+        </w:rPr>
+        <w:t xml:space="preserve">, </w:t>
+      </w:r>
+      <w:proofErr w:type="spellStart"/>
+      <w:r>
+        <w:rPr>
+          <w:lang w:val="nl-NL"/>
+        </w:rPr>
+        <w:t>bezor</w:t>
       </w:r>
       <w:r>
         <w:rPr>
@@ -419,8 +614,23 @@
         <w:rPr>
           <w:lang w:val="nl-NL"/>
         </w:rPr>
-        <w:t>Tijd, bestelDatum</w:t>
-      </w:r>
+        <w:t>Tijd</w:t>
+      </w:r>
+      <w:proofErr w:type="spellEnd"/>
+      <w:r>
+        <w:rPr>
+          <w:lang w:val="nl-NL"/>
+        </w:rPr>
+        <w:t xml:space="preserve">, </w:t>
+      </w:r>
+      <w:proofErr w:type="spellStart"/>
+      <w:r>
+        <w:rPr>
+          <w:lang w:val="nl-NL"/>
+        </w:rPr>
+        <w:t>bestelDatum</w:t>
+      </w:r>
+      <w:proofErr w:type="spellEnd"/>
       <w:r>
         <w:rPr>
           <w:lang w:val="nl-NL"/>
@@ -431,20 +641,21 @@
         <w:rPr>
           <w:lang w:val="nl-NL"/>
         </w:rPr>
-        <w:t xml:space="preserve"> verzendKeuze,</w:t>
-      </w:r>
-      <w:r>
-        <w:rPr>
-          <w:lang w:val="nl-NL"/>
-        </w:rPr>
         <w:t xml:space="preserve"> </w:t>
       </w:r>
-      <w:r>
-        <w:rPr>
-          <w:i/>
-          <w:lang w:val="nl-NL"/>
-        </w:rPr>
-        <w:t>gebruikerId,</w:t>
+      <w:proofErr w:type="spellStart"/>
+      <w:r>
+        <w:rPr>
+          <w:lang w:val="nl-NL"/>
+        </w:rPr>
+        <w:t>verzendKeuze</w:t>
+      </w:r>
+      <w:proofErr w:type="spellEnd"/>
+      <w:r>
+        <w:rPr>
+          <w:lang w:val="nl-NL"/>
+        </w:rPr>
+        <w:t>,</w:t>
       </w:r>
       <w:r>
         <w:rPr>
@@ -452,6 +663,29 @@
         </w:rPr>
         <w:t xml:space="preserve"> </w:t>
       </w:r>
+      <w:proofErr w:type="spellStart"/>
+      <w:r>
+        <w:rPr>
+          <w:i/>
+          <w:lang w:val="nl-NL"/>
+        </w:rPr>
+        <w:t>gebruikerId</w:t>
+      </w:r>
+      <w:proofErr w:type="spellEnd"/>
+      <w:r>
+        <w:rPr>
+          <w:i/>
+          <w:lang w:val="nl-NL"/>
+        </w:rPr>
+        <w:t>,</w:t>
+      </w:r>
+      <w:r>
+        <w:rPr>
+          <w:lang w:val="nl-NL"/>
+        </w:rPr>
+        <w:t xml:space="preserve"> </w:t>
+      </w:r>
+      <w:proofErr w:type="spellStart"/>
       <w:r>
         <w:rPr>
           <w:i/>
@@ -459,6 +693,7 @@
         </w:rPr>
         <w:t>adresId</w:t>
       </w:r>
+      <w:proofErr w:type="spellEnd"/>
       <w:r>
         <w:rPr>
           <w:b/>
@@ -474,13 +709,33 @@
           <w:lang w:val="nl-NL"/>
         </w:rPr>
       </w:pPr>
-      <w:r>
-        <w:rPr>
-          <w:i/>
-          <w:lang w:val="nl-NL"/>
-        </w:rPr>
-        <w:t>adresId is een foreign key en verwijst naar adresId in adres</w:t>
-      </w:r>
+      <w:proofErr w:type="spellStart"/>
+      <w:proofErr w:type="gramStart"/>
+      <w:r>
+        <w:rPr>
+          <w:i/>
+          <w:lang w:val="nl-NL"/>
+        </w:rPr>
+        <w:t>adresId</w:t>
+      </w:r>
+      <w:proofErr w:type="spellEnd"/>
+      <w:proofErr w:type="gramEnd"/>
+      <w:r>
+        <w:rPr>
+          <w:i/>
+          <w:lang w:val="nl-NL"/>
+        </w:rPr>
+        <w:t xml:space="preserve"> is een </w:t>
+      </w:r>
+      <w:proofErr w:type="spellStart"/>
+      <w:r>
+        <w:rPr>
+          <w:i/>
+          <w:lang w:val="nl-NL"/>
+        </w:rPr>
+        <w:t>foreign</w:t>
+      </w:r>
+      <w:proofErr w:type="spellEnd"/>
       <w:r>
         <w:rPr>
           <w:i/>
@@ -488,6 +743,45 @@
         </w:rPr>
         <w:t xml:space="preserve"> </w:t>
       </w:r>
+      <w:proofErr w:type="spellStart"/>
+      <w:r>
+        <w:rPr>
+          <w:i/>
+          <w:lang w:val="nl-NL"/>
+        </w:rPr>
+        <w:t>key</w:t>
+      </w:r>
+      <w:proofErr w:type="spellEnd"/>
+      <w:r>
+        <w:rPr>
+          <w:i/>
+          <w:lang w:val="nl-NL"/>
+        </w:rPr>
+        <w:t xml:space="preserve"> en verwijst naar </w:t>
+      </w:r>
+      <w:proofErr w:type="spellStart"/>
+      <w:r>
+        <w:rPr>
+          <w:i/>
+          <w:lang w:val="nl-NL"/>
+        </w:rPr>
+        <w:t>adresId</w:t>
+      </w:r>
+      <w:proofErr w:type="spellEnd"/>
+      <w:r>
+        <w:rPr>
+          <w:i/>
+          <w:lang w:val="nl-NL"/>
+        </w:rPr>
+        <w:t xml:space="preserve"> in adres</w:t>
+      </w:r>
+      <w:r>
+        <w:rPr>
+          <w:i/>
+          <w:lang w:val="nl-NL"/>
+        </w:rPr>
+        <w:t xml:space="preserve"> </w:t>
+      </w:r>
       <w:r>
         <w:rPr>
           <w:i/>
@@ -550,13 +844,23 @@
           <w:lang w:val="nl-NL"/>
         </w:rPr>
       </w:pPr>
-      <w:r>
-        <w:rPr>
-          <w:i/>
-          <w:lang w:val="nl-NL"/>
-        </w:rPr>
-        <w:t xml:space="preserve">Not </w:t>
-      </w:r>
+      <w:proofErr w:type="spellStart"/>
+      <w:r>
+        <w:rPr>
+          <w:i/>
+          <w:lang w:val="nl-NL"/>
+        </w:rPr>
+        <w:t>Not</w:t>
+      </w:r>
+      <w:proofErr w:type="spellEnd"/>
+      <w:r>
+        <w:rPr>
+          <w:i/>
+          <w:lang w:val="nl-NL"/>
+        </w:rPr>
+        <w:t xml:space="preserve"> </w:t>
+      </w:r>
+      <w:proofErr w:type="spellStart"/>
       <w:r>
         <w:rPr>
           <w:i/>
@@ -564,20 +868,80 @@
         </w:rPr>
         <w:t>Nullable</w:t>
       </w:r>
-    </w:p>
-    <w:p>
-      <w:pPr>
-        <w:rPr>
-          <w:i/>
-          <w:lang w:val="nl-NL"/>
-        </w:rPr>
-      </w:pPr>
-      <w:r>
-        <w:rPr>
-          <w:i/>
-          <w:lang w:val="nl-NL"/>
-        </w:rPr>
-        <w:t xml:space="preserve">gebruikerId is een foreign key en verwijst naar gebruikerId in </w:t>
+      <w:proofErr w:type="spellEnd"/>
+    </w:p>
+    <w:p>
+      <w:pPr>
+        <w:rPr>
+          <w:i/>
+          <w:lang w:val="nl-NL"/>
+        </w:rPr>
+      </w:pPr>
+      <w:proofErr w:type="spellStart"/>
+      <w:proofErr w:type="gramStart"/>
+      <w:r>
+        <w:rPr>
+          <w:i/>
+          <w:lang w:val="nl-NL"/>
+        </w:rPr>
+        <w:t>gebruikerId</w:t>
+      </w:r>
+      <w:proofErr w:type="spellEnd"/>
+      <w:proofErr w:type="gramEnd"/>
+      <w:r>
+        <w:rPr>
+          <w:i/>
+          <w:lang w:val="nl-NL"/>
+        </w:rPr>
+        <w:t xml:space="preserve"> is een </w:t>
+      </w:r>
+      <w:proofErr w:type="spellStart"/>
+      <w:r>
+        <w:rPr>
+          <w:i/>
+          <w:lang w:val="nl-NL"/>
+        </w:rPr>
+        <w:t>foreign</w:t>
+      </w:r>
+      <w:proofErr w:type="spellEnd"/>
+      <w:r>
+        <w:rPr>
+          <w:i/>
+          <w:lang w:val="nl-NL"/>
+        </w:rPr>
+        <w:t xml:space="preserve"> </w:t>
+      </w:r>
+      <w:proofErr w:type="spellStart"/>
+      <w:r>
+        <w:rPr>
+          <w:i/>
+          <w:lang w:val="nl-NL"/>
+        </w:rPr>
+        <w:t>key</w:t>
+      </w:r>
+      <w:proofErr w:type="spellEnd"/>
+      <w:r>
+        <w:rPr>
+          <w:i/>
+          <w:lang w:val="nl-NL"/>
+        </w:rPr>
+        <w:t xml:space="preserve"> en verwijst naar </w:t>
+      </w:r>
+      <w:proofErr w:type="spellStart"/>
+      <w:r>
+        <w:rPr>
+          <w:i/>
+          <w:lang w:val="nl-NL"/>
+        </w:rPr>
+        <w:t>gebruikerId</w:t>
+      </w:r>
+      <w:proofErr w:type="spellEnd"/>
+      <w:r>
+        <w:rPr>
+          <w:i/>
+          <w:lang w:val="nl-NL"/>
+        </w:rPr>
+        <w:t xml:space="preserve"> in </w:t>
       </w:r>
       <w:r>
         <w:rPr>
@@ -641,13 +1005,23 @@
           <w:lang w:val="nl-NL"/>
         </w:rPr>
       </w:pPr>
-      <w:r>
-        <w:rPr>
-          <w:i/>
-          <w:lang w:val="nl-NL"/>
-        </w:rPr>
-        <w:t xml:space="preserve">Not </w:t>
-      </w:r>
+      <w:proofErr w:type="spellStart"/>
+      <w:r>
+        <w:rPr>
+          <w:i/>
+          <w:lang w:val="nl-NL"/>
+        </w:rPr>
+        <w:t>Not</w:t>
+      </w:r>
+      <w:proofErr w:type="spellEnd"/>
+      <w:r>
+        <w:rPr>
+          <w:i/>
+          <w:lang w:val="nl-NL"/>
+        </w:rPr>
+        <w:t xml:space="preserve"> </w:t>
+      </w:r>
+      <w:proofErr w:type="spellStart"/>
       <w:r>
         <w:rPr>
           <w:i/>
@@ -655,6 +1029,7 @@
         </w:rPr>
         <w:t>Nullable</w:t>
       </w:r>
+      <w:proofErr w:type="spellEnd"/>
     </w:p>
     <w:p>
       <w:pPr>
@@ -696,6 +1071,7 @@
           <w:lang w:val="nl-NL"/>
         </w:rPr>
       </w:pPr>
+      <w:proofErr w:type="gramStart"/>
       <w:r>
         <w:rPr>
           <w:b/>
@@ -711,6 +1087,8 @@
         </w:rPr>
         <w:t>(</w:t>
       </w:r>
+      <w:proofErr w:type="spellStart"/>
+      <w:proofErr w:type="gramEnd"/>
       <w:r>
         <w:rPr>
           <w:u w:val="single"/>
@@ -718,6 +1096,7 @@
         </w:rPr>
         <w:t>regelId</w:t>
       </w:r>
+      <w:proofErr w:type="spellEnd"/>
       <w:r>
         <w:rPr>
           <w:lang w:val="nl-NL"/>
@@ -730,6 +1109,7 @@
         </w:rPr>
         <w:t xml:space="preserve">, </w:t>
       </w:r>
+      <w:proofErr w:type="spellStart"/>
       <w:r>
         <w:rPr>
           <w:i/>
@@ -737,13 +1117,39 @@
         </w:rPr>
         <w:t>bestelId</w:t>
       </w:r>
-      <w:r>
-        <w:rPr>
-          <w:i/>
-          <w:lang w:val="nl-NL"/>
-        </w:rPr>
-        <w:t>, detailId, aanbiedingId</w:t>
-      </w:r>
+      <w:proofErr w:type="spellEnd"/>
+      <w:r>
+        <w:rPr>
+          <w:i/>
+          <w:lang w:val="nl-NL"/>
+        </w:rPr>
+        <w:t xml:space="preserve">, </w:t>
+      </w:r>
+      <w:proofErr w:type="spellStart"/>
+      <w:r>
+        <w:rPr>
+          <w:i/>
+          <w:lang w:val="nl-NL"/>
+        </w:rPr>
+        <w:t>detailId</w:t>
+      </w:r>
+      <w:proofErr w:type="spellEnd"/>
+      <w:r>
+        <w:rPr>
+          <w:i/>
+          <w:lang w:val="nl-NL"/>
+        </w:rPr>
+        <w:t xml:space="preserve">, </w:t>
+      </w:r>
+      <w:proofErr w:type="spellStart"/>
+      <w:r>
+        <w:rPr>
+          <w:i/>
+          <w:lang w:val="nl-NL"/>
+        </w:rPr>
+        <w:t>aanbiedingId</w:t>
+      </w:r>
+      <w:proofErr w:type="spellEnd"/>
       <w:r>
         <w:rPr>
           <w:b/>
@@ -759,13 +1165,33 @@
           <w:lang w:val="nl-NL"/>
         </w:rPr>
       </w:pPr>
-      <w:r>
-        <w:rPr>
-          <w:i/>
-          <w:lang w:val="nl-NL"/>
-        </w:rPr>
-        <w:t>bestelId is een foreign key en verwijst naar bestellingId in bestelling</w:t>
-      </w:r>
+      <w:proofErr w:type="spellStart"/>
+      <w:proofErr w:type="gramStart"/>
+      <w:r>
+        <w:rPr>
+          <w:i/>
+          <w:lang w:val="nl-NL"/>
+        </w:rPr>
+        <w:t>bestelId</w:t>
+      </w:r>
+      <w:proofErr w:type="spellEnd"/>
+      <w:proofErr w:type="gramEnd"/>
+      <w:r>
+        <w:rPr>
+          <w:i/>
+          <w:lang w:val="nl-NL"/>
+        </w:rPr>
+        <w:t xml:space="preserve"> is een </w:t>
+      </w:r>
+      <w:proofErr w:type="spellStart"/>
+      <w:r>
+        <w:rPr>
+          <w:i/>
+          <w:lang w:val="nl-NL"/>
+        </w:rPr>
+        <w:t>foreign</w:t>
+      </w:r>
+      <w:proofErr w:type="spellEnd"/>
       <w:r>
         <w:rPr>
           <w:i/>
@@ -773,6 +1199,45 @@
         </w:rPr>
         <w:t xml:space="preserve"> </w:t>
       </w:r>
+      <w:proofErr w:type="spellStart"/>
+      <w:r>
+        <w:rPr>
+          <w:i/>
+          <w:lang w:val="nl-NL"/>
+        </w:rPr>
+        <w:t>key</w:t>
+      </w:r>
+      <w:proofErr w:type="spellEnd"/>
+      <w:r>
+        <w:rPr>
+          <w:i/>
+          <w:lang w:val="nl-NL"/>
+        </w:rPr>
+        <w:t xml:space="preserve"> en verwijst naar </w:t>
+      </w:r>
+      <w:proofErr w:type="spellStart"/>
+      <w:r>
+        <w:rPr>
+          <w:i/>
+          <w:lang w:val="nl-NL"/>
+        </w:rPr>
+        <w:t>bestellingId</w:t>
+      </w:r>
+      <w:proofErr w:type="spellEnd"/>
+      <w:r>
+        <w:rPr>
+          <w:i/>
+          <w:lang w:val="nl-NL"/>
+        </w:rPr>
+        <w:t xml:space="preserve"> in bestelling</w:t>
+      </w:r>
+      <w:r>
+        <w:rPr>
+          <w:i/>
+          <w:lang w:val="nl-NL"/>
+        </w:rPr>
+        <w:t xml:space="preserve"> </w:t>
+      </w:r>
     </w:p>
     <w:p>
       <w:pPr>
@@ -834,6 +1299,7 @@
           <w:lang w:val="nl-NL"/>
         </w:rPr>
       </w:pPr>
+      <w:proofErr w:type="spellStart"/>
       <w:r>
         <w:rPr>
           <w:i/>
@@ -841,21 +1307,82 @@
         </w:rPr>
         <w:t>Nullable</w:t>
       </w:r>
-    </w:p>
-    <w:p>
-      <w:pPr>
-        <w:rPr>
-          <w:i/>
-          <w:lang w:val="nl-NL"/>
-        </w:rPr>
-      </w:pPr>
-      <w:r>
-        <w:rPr>
-          <w:i/>
-          <w:lang w:val="nl-NL"/>
-        </w:rPr>
-        <w:t xml:space="preserve">detailId is een foreign key en verwijst naar detailId in </w:t>
-      </w:r>
+      <w:proofErr w:type="spellEnd"/>
+    </w:p>
+    <w:p>
+      <w:pPr>
+        <w:rPr>
+          <w:i/>
+          <w:lang w:val="nl-NL"/>
+        </w:rPr>
+      </w:pPr>
+      <w:proofErr w:type="spellStart"/>
+      <w:proofErr w:type="gramStart"/>
+      <w:r>
+        <w:rPr>
+          <w:i/>
+          <w:lang w:val="nl-NL"/>
+        </w:rPr>
+        <w:t>detailId</w:t>
+      </w:r>
+      <w:proofErr w:type="spellEnd"/>
+      <w:proofErr w:type="gramEnd"/>
+      <w:r>
+        <w:rPr>
+          <w:i/>
+          <w:lang w:val="nl-NL"/>
+        </w:rPr>
+        <w:t xml:space="preserve"> is een </w:t>
+      </w:r>
+      <w:proofErr w:type="spellStart"/>
+      <w:r>
+        <w:rPr>
+          <w:i/>
+          <w:lang w:val="nl-NL"/>
+        </w:rPr>
+        <w:t>foreign</w:t>
+      </w:r>
+      <w:proofErr w:type="spellEnd"/>
+      <w:r>
+        <w:rPr>
+          <w:i/>
+          <w:lang w:val="nl-NL"/>
+        </w:rPr>
+        <w:t xml:space="preserve"> </w:t>
+      </w:r>
+      <w:proofErr w:type="spellStart"/>
+      <w:r>
+        <w:rPr>
+          <w:i/>
+          <w:lang w:val="nl-NL"/>
+        </w:rPr>
+        <w:t>key</w:t>
+      </w:r>
+      <w:proofErr w:type="spellEnd"/>
+      <w:r>
+        <w:rPr>
+          <w:i/>
+          <w:lang w:val="nl-NL"/>
+        </w:rPr>
+        <w:t xml:space="preserve"> en verwijst naar </w:t>
+      </w:r>
+      <w:proofErr w:type="spellStart"/>
+      <w:r>
+        <w:rPr>
+          <w:i/>
+          <w:lang w:val="nl-NL"/>
+        </w:rPr>
+        <w:t>detailId</w:t>
+      </w:r>
+      <w:proofErr w:type="spellEnd"/>
+      <w:r>
+        <w:rPr>
+          <w:i/>
+          <w:lang w:val="nl-NL"/>
+        </w:rPr>
+        <w:t xml:space="preserve"> in </w:t>
+      </w:r>
+      <w:proofErr w:type="spellStart"/>
       <w:r>
         <w:rPr>
           <w:i/>
@@ -863,6 +1390,7 @@
         </w:rPr>
         <w:t>productDetail</w:t>
       </w:r>
+      <w:proofErr w:type="spellEnd"/>
       <w:r>
         <w:rPr>
           <w:i/>
@@ -931,13 +1459,23 @@
           <w:lang w:val="nl-NL"/>
         </w:rPr>
       </w:pPr>
-      <w:r>
-        <w:rPr>
-          <w:i/>
-          <w:lang w:val="nl-NL"/>
-        </w:rPr>
-        <w:t xml:space="preserve">Not </w:t>
-      </w:r>
+      <w:proofErr w:type="spellStart"/>
+      <w:r>
+        <w:rPr>
+          <w:i/>
+          <w:lang w:val="nl-NL"/>
+        </w:rPr>
+        <w:t>Not</w:t>
+      </w:r>
+      <w:proofErr w:type="spellEnd"/>
+      <w:r>
+        <w:rPr>
+          <w:i/>
+          <w:lang w:val="nl-NL"/>
+        </w:rPr>
+        <w:t xml:space="preserve"> </w:t>
+      </w:r>
+      <w:proofErr w:type="spellStart"/>
       <w:r>
         <w:rPr>
           <w:i/>
@@ -945,21 +1483,42 @@
         </w:rPr>
         <w:t>Nullable</w:t>
       </w:r>
-    </w:p>
-    <w:p>
-      <w:pPr>
-        <w:rPr>
-          <w:i/>
-          <w:lang w:val="nl-NL"/>
-        </w:rPr>
-      </w:pPr>
-      <w:r>
-        <w:rPr>
-          <w:i/>
-          <w:lang w:val="nl-NL"/>
-        </w:rPr>
-        <w:t>aanbiedingId is een foreign key en verwijst naar aaniedingId in aanbieding</w:t>
-      </w:r>
+      <w:proofErr w:type="spellEnd"/>
+    </w:p>
+    <w:p>
+      <w:pPr>
+        <w:rPr>
+          <w:i/>
+          <w:lang w:val="nl-NL"/>
+        </w:rPr>
+      </w:pPr>
+      <w:proofErr w:type="spellStart"/>
+      <w:proofErr w:type="gramStart"/>
+      <w:r>
+        <w:rPr>
+          <w:i/>
+          <w:lang w:val="nl-NL"/>
+        </w:rPr>
+        <w:t>aanbiedingId</w:t>
+      </w:r>
+      <w:proofErr w:type="spellEnd"/>
+      <w:proofErr w:type="gramEnd"/>
+      <w:r>
+        <w:rPr>
+          <w:i/>
+          <w:lang w:val="nl-NL"/>
+        </w:rPr>
+        <w:t xml:space="preserve"> is een </w:t>
+      </w:r>
+      <w:proofErr w:type="spellStart"/>
+      <w:r>
+        <w:rPr>
+          <w:i/>
+          <w:lang w:val="nl-NL"/>
+        </w:rPr>
+        <w:t>foreign</w:t>
+      </w:r>
+      <w:proofErr w:type="spellEnd"/>
       <w:r>
         <w:rPr>
           <w:i/>
@@ -967,6 +1526,45 @@
         </w:rPr>
         <w:t xml:space="preserve"> </w:t>
       </w:r>
+      <w:proofErr w:type="spellStart"/>
+      <w:r>
+        <w:rPr>
+          <w:i/>
+          <w:lang w:val="nl-NL"/>
+        </w:rPr>
+        <w:t>key</w:t>
+      </w:r>
+      <w:proofErr w:type="spellEnd"/>
+      <w:r>
+        <w:rPr>
+          <w:i/>
+          <w:lang w:val="nl-NL"/>
+        </w:rPr>
+        <w:t xml:space="preserve"> en verwijst naar </w:t>
+      </w:r>
+      <w:proofErr w:type="spellStart"/>
+      <w:r>
+        <w:rPr>
+          <w:i/>
+          <w:lang w:val="nl-NL"/>
+        </w:rPr>
+        <w:t>aaniedingId</w:t>
+      </w:r>
+      <w:proofErr w:type="spellEnd"/>
+      <w:r>
+        <w:rPr>
+          <w:i/>
+          <w:lang w:val="nl-NL"/>
+        </w:rPr>
+        <w:t xml:space="preserve"> in aanbieding</w:t>
+      </w:r>
+      <w:r>
+        <w:rPr>
+          <w:i/>
+          <w:lang w:val="nl-NL"/>
+        </w:rPr>
+        <w:t xml:space="preserve"> </w:t>
+      </w:r>
     </w:p>
     <w:p>
       <w:pPr>
@@ -1019,21 +1617,24 @@
         </w:rPr>
         <w:t xml:space="preserve">Set </w:t>
       </w:r>
+      <w:proofErr w:type="spellStart"/>
       <w:r>
         <w:rPr>
           <w:i/>
         </w:rPr>
         <w:t>Nullable</w:t>
       </w:r>
-    </w:p>
-    <w:p>
-      <w:pPr>
-        <w:ind w:firstLine="720"/>
-        <w:rPr>
-          <w:i/>
-          <w:lang w:val="nl-NL"/>
-        </w:rPr>
-      </w:pPr>
+      <w:proofErr w:type="spellEnd"/>
+    </w:p>
+    <w:p>
+      <w:pPr>
+        <w:ind w:firstLine="720"/>
+        <w:rPr>
+          <w:i/>
+          <w:lang w:val="nl-NL"/>
+        </w:rPr>
+      </w:pPr>
+      <w:proofErr w:type="spellStart"/>
       <w:r>
         <w:rPr>
           <w:i/>
@@ -1041,21 +1642,23 @@
         </w:rPr>
         <w:t>Nullable</w:t>
       </w:r>
-    </w:p>
-    <w:p>
-      <w:pPr>
-        <w:rPr>
-          <w:lang w:val="nl-NL"/>
-        </w:rPr>
-      </w:pPr>
-    </w:p>
-    <w:p>
-      <w:pPr>
-        <w:rPr>
-          <w:b/>
-          <w:lang w:val="nl-NL"/>
-        </w:rPr>
-      </w:pPr>
+      <w:proofErr w:type="spellEnd"/>
+    </w:p>
+    <w:p>
+      <w:pPr>
+        <w:rPr>
+          <w:lang w:val="nl-NL"/>
+        </w:rPr>
+      </w:pPr>
+    </w:p>
+    <w:p>
+      <w:pPr>
+        <w:rPr>
+          <w:b/>
+          <w:lang w:val="nl-NL"/>
+        </w:rPr>
+      </w:pPr>
+      <w:proofErr w:type="gramStart"/>
       <w:r>
         <w:rPr>
           <w:b/>
@@ -1070,6 +1673,8 @@
         </w:rPr>
         <w:t>roduct(</w:t>
       </w:r>
+      <w:proofErr w:type="spellStart"/>
+      <w:proofErr w:type="gramEnd"/>
       <w:r>
         <w:rPr>
           <w:u w:val="single"/>
@@ -1077,6 +1682,7 @@
         </w:rPr>
         <w:t>productId</w:t>
       </w:r>
+      <w:proofErr w:type="spellEnd"/>
       <w:r>
         <w:rPr>
           <w:lang w:val="nl-NL"/>
@@ -1089,6 +1695,7 @@
         </w:rPr>
         <w:t xml:space="preserve">, </w:t>
       </w:r>
+      <w:proofErr w:type="spellStart"/>
       <w:r>
         <w:rPr>
           <w:i/>
@@ -1096,6 +1703,7 @@
         </w:rPr>
         <w:t>categorieId</w:t>
       </w:r>
+      <w:proofErr w:type="spellEnd"/>
       <w:r>
         <w:rPr>
           <w:b/>
@@ -1111,12 +1719,71 @@
           <w:lang w:val="nl-NL"/>
         </w:rPr>
       </w:pPr>
-      <w:r>
-        <w:rPr>
-          <w:i/>
-          <w:lang w:val="nl-NL"/>
-        </w:rPr>
-        <w:t>categorieId is een foreign key en verwijst naar categorieId in categorie</w:t>
+      <w:proofErr w:type="spellStart"/>
+      <w:proofErr w:type="gramStart"/>
+      <w:r>
+        <w:rPr>
+          <w:i/>
+          <w:lang w:val="nl-NL"/>
+        </w:rPr>
+        <w:t>categorieId</w:t>
+      </w:r>
+      <w:proofErr w:type="spellEnd"/>
+      <w:proofErr w:type="gramEnd"/>
+      <w:r>
+        <w:rPr>
+          <w:i/>
+          <w:lang w:val="nl-NL"/>
+        </w:rPr>
+        <w:t xml:space="preserve"> is een </w:t>
+      </w:r>
+      <w:proofErr w:type="spellStart"/>
+      <w:r>
+        <w:rPr>
+          <w:i/>
+          <w:lang w:val="nl-NL"/>
+        </w:rPr>
+        <w:t>foreign</w:t>
+      </w:r>
+      <w:proofErr w:type="spellEnd"/>
+      <w:r>
+        <w:rPr>
+          <w:i/>
+          <w:lang w:val="nl-NL"/>
+        </w:rPr>
+        <w:t xml:space="preserve"> </w:t>
+      </w:r>
+      <w:proofErr w:type="spellStart"/>
+      <w:r>
+        <w:rPr>
+          <w:i/>
+          <w:lang w:val="nl-NL"/>
+        </w:rPr>
+        <w:t>key</w:t>
+      </w:r>
+      <w:proofErr w:type="spellEnd"/>
+      <w:r>
+        <w:rPr>
+          <w:i/>
+          <w:lang w:val="nl-NL"/>
+        </w:rPr>
+        <w:t xml:space="preserve"> en verwijst naar </w:t>
+      </w:r>
+      <w:proofErr w:type="spellStart"/>
+      <w:r>
+        <w:rPr>
+          <w:i/>
+          <w:lang w:val="nl-NL"/>
+        </w:rPr>
+        <w:t>categorieId</w:t>
+      </w:r>
+      <w:proofErr w:type="spellEnd"/>
+      <w:r>
+        <w:rPr>
+          <w:i/>
+          <w:lang w:val="nl-NL"/>
+        </w:rPr>
+        <w:t xml:space="preserve"> in categorie</w:t>
       </w:r>
     </w:p>
     <w:p>
@@ -1166,28 +1833,47 @@
         </w:rPr>
         <w:tab/>
       </w:r>
-      <w:r>
-        <w:rPr>
-          <w:i/>
-          <w:lang w:val="nl-NL"/>
-        </w:rPr>
-        <w:t>Not Nullable</w:t>
-      </w:r>
-    </w:p>
-    <w:p>
-      <w:pPr>
-        <w:rPr>
-          <w:lang w:val="nl-NL"/>
-        </w:rPr>
-      </w:pPr>
-    </w:p>
-    <w:p>
-      <w:pPr>
-        <w:rPr>
-          <w:b/>
-          <w:lang w:val="nl-NL"/>
-        </w:rPr>
-      </w:pPr>
+      <w:proofErr w:type="spellStart"/>
+      <w:r>
+        <w:rPr>
+          <w:i/>
+          <w:lang w:val="nl-NL"/>
+        </w:rPr>
+        <w:t>Not</w:t>
+      </w:r>
+      <w:proofErr w:type="spellEnd"/>
+      <w:r>
+        <w:rPr>
+          <w:i/>
+          <w:lang w:val="nl-NL"/>
+        </w:rPr>
+        <w:t xml:space="preserve"> </w:t>
+      </w:r>
+      <w:proofErr w:type="spellStart"/>
+      <w:r>
+        <w:rPr>
+          <w:i/>
+          <w:lang w:val="nl-NL"/>
+        </w:rPr>
+        <w:t>Nullable</w:t>
+      </w:r>
+      <w:proofErr w:type="spellEnd"/>
+    </w:p>
+    <w:p>
+      <w:pPr>
+        <w:rPr>
+          <w:lang w:val="nl-NL"/>
+        </w:rPr>
+      </w:pPr>
+    </w:p>
+    <w:p>
+      <w:pPr>
+        <w:rPr>
+          <w:b/>
+          <w:lang w:val="nl-NL"/>
+        </w:rPr>
+      </w:pPr>
+      <w:proofErr w:type="gramStart"/>
       <w:r>
         <w:rPr>
           <w:b/>
@@ -1202,6 +1888,8 @@
         </w:rPr>
         <w:t>fbeelding(</w:t>
       </w:r>
+      <w:proofErr w:type="spellStart"/>
+      <w:proofErr w:type="gramEnd"/>
       <w:r>
         <w:rPr>
           <w:u w:val="single"/>
@@ -1209,6 +1897,7 @@
         </w:rPr>
         <w:t>afbeeldingId</w:t>
       </w:r>
+      <w:proofErr w:type="spellEnd"/>
       <w:r>
         <w:rPr>
           <w:lang w:val="nl-NL"/>
@@ -1221,6 +1910,7 @@
         </w:rPr>
         <w:t xml:space="preserve">, </w:t>
       </w:r>
+      <w:proofErr w:type="spellStart"/>
       <w:r>
         <w:rPr>
           <w:i/>
@@ -1228,6 +1918,7 @@
         </w:rPr>
         <w:t>productId</w:t>
       </w:r>
+      <w:proofErr w:type="spellEnd"/>
       <w:r>
         <w:rPr>
           <w:b/>
@@ -1242,11 +1933,75 @@
           <w:i/>
         </w:rPr>
       </w:pPr>
-      <w:r>
-        <w:rPr>
-          <w:i/>
-        </w:rPr>
-        <w:t>productId is een foreign key en verwijst naar productId in product</w:t>
+      <w:proofErr w:type="spellStart"/>
+      <w:r>
+        <w:rPr>
+          <w:i/>
+        </w:rPr>
+        <w:t>productId</w:t>
+      </w:r>
+      <w:proofErr w:type="spellEnd"/>
+      <w:r>
+        <w:rPr>
+          <w:i/>
+        </w:rPr>
+        <w:t xml:space="preserve"> is </w:t>
+      </w:r>
+      <w:proofErr w:type="spellStart"/>
+      <w:r>
+        <w:rPr>
+          <w:i/>
+        </w:rPr>
+        <w:t>een</w:t>
+      </w:r>
+      <w:proofErr w:type="spellEnd"/>
+      <w:r>
+        <w:rPr>
+          <w:i/>
+        </w:rPr>
+        <w:t xml:space="preserve"> foreign key en </w:t>
+      </w:r>
+      <w:proofErr w:type="spellStart"/>
+      <w:r>
+        <w:rPr>
+          <w:i/>
+        </w:rPr>
+        <w:t>verwijst</w:t>
+      </w:r>
+      <w:proofErr w:type="spellEnd"/>
+      <w:r>
+        <w:rPr>
+          <w:i/>
+        </w:rPr>
+        <w:t xml:space="preserve"> </w:t>
+      </w:r>
+      <w:proofErr w:type="spellStart"/>
+      <w:r>
+        <w:rPr>
+          <w:i/>
+        </w:rPr>
+        <w:t>naar</w:t>
+      </w:r>
+      <w:proofErr w:type="spellEnd"/>
+      <w:r>
+        <w:rPr>
+          <w:i/>
+        </w:rPr>
+        <w:t xml:space="preserve"> </w:t>
+      </w:r>
+      <w:proofErr w:type="spellStart"/>
+      <w:r>
+        <w:rPr>
+          <w:i/>
+        </w:rPr>
+        <w:t>productId</w:t>
+      </w:r>
+      <w:proofErr w:type="spellEnd"/>
+      <w:r>
+        <w:rPr>
+          <w:i/>
+        </w:rPr>
+        <w:t xml:space="preserve"> in product</w:t>
       </w:r>
     </w:p>
     <w:p>
@@ -1309,13 +2064,23 @@
           <w:lang w:val="nl-NL"/>
         </w:rPr>
       </w:pPr>
-      <w:r>
-        <w:rPr>
-          <w:i/>
-          <w:lang w:val="nl-NL"/>
-        </w:rPr>
-        <w:t xml:space="preserve">Not </w:t>
-      </w:r>
+      <w:proofErr w:type="spellStart"/>
+      <w:r>
+        <w:rPr>
+          <w:i/>
+          <w:lang w:val="nl-NL"/>
+        </w:rPr>
+        <w:t>Not</w:t>
+      </w:r>
+      <w:proofErr w:type="spellEnd"/>
+      <w:r>
+        <w:rPr>
+          <w:i/>
+          <w:lang w:val="nl-NL"/>
+        </w:rPr>
+        <w:t xml:space="preserve"> </w:t>
+      </w:r>
+      <w:proofErr w:type="spellStart"/>
       <w:r>
         <w:rPr>
           <w:i/>
@@ -1323,21 +2088,23 @@
         </w:rPr>
         <w:t>Nullable</w:t>
       </w:r>
-    </w:p>
-    <w:p>
-      <w:pPr>
-        <w:rPr>
-          <w:lang w:val="nl-NL"/>
-        </w:rPr>
-      </w:pPr>
-    </w:p>
-    <w:p>
-      <w:pPr>
-        <w:rPr>
-          <w:b/>
-          <w:lang w:val="nl-NL"/>
-        </w:rPr>
-      </w:pPr>
+      <w:proofErr w:type="spellEnd"/>
+    </w:p>
+    <w:p>
+      <w:pPr>
+        <w:rPr>
+          <w:lang w:val="nl-NL"/>
+        </w:rPr>
+      </w:pPr>
+    </w:p>
+    <w:p>
+      <w:pPr>
+        <w:rPr>
+          <w:b/>
+          <w:lang w:val="nl-NL"/>
+        </w:rPr>
+      </w:pPr>
+      <w:proofErr w:type="gramStart"/>
       <w:r>
         <w:rPr>
           <w:b/>
@@ -1352,6 +2119,8 @@
         </w:rPr>
         <w:t>ategorie(</w:t>
       </w:r>
+      <w:proofErr w:type="spellStart"/>
+      <w:proofErr w:type="gramEnd"/>
       <w:r>
         <w:rPr>
           <w:u w:val="single"/>
@@ -1359,6 +2128,7 @@
         </w:rPr>
         <w:t>categorieId</w:t>
       </w:r>
+      <w:proofErr w:type="spellEnd"/>
       <w:r>
         <w:rPr>
           <w:lang w:val="nl-NL"/>
@@ -1371,6 +2141,7 @@
         </w:rPr>
         <w:t xml:space="preserve">, </w:t>
       </w:r>
+      <w:proofErr w:type="spellStart"/>
       <w:r>
         <w:rPr>
           <w:i/>
@@ -1378,6 +2149,7 @@
         </w:rPr>
         <w:t>subId</w:t>
       </w:r>
+      <w:proofErr w:type="spellEnd"/>
       <w:r>
         <w:rPr>
           <w:b/>
@@ -1393,12 +2165,71 @@
           <w:lang w:val="nl-NL"/>
         </w:rPr>
       </w:pPr>
-      <w:r>
-        <w:rPr>
-          <w:i/>
-          <w:lang w:val="nl-NL"/>
-        </w:rPr>
-        <w:t>subId is een foreign key en verwijst naar categorieId in categorie</w:t>
+      <w:proofErr w:type="spellStart"/>
+      <w:proofErr w:type="gramStart"/>
+      <w:r>
+        <w:rPr>
+          <w:i/>
+          <w:lang w:val="nl-NL"/>
+        </w:rPr>
+        <w:t>subId</w:t>
+      </w:r>
+      <w:proofErr w:type="spellEnd"/>
+      <w:proofErr w:type="gramEnd"/>
+      <w:r>
+        <w:rPr>
+          <w:i/>
+          <w:lang w:val="nl-NL"/>
+        </w:rPr>
+        <w:t xml:space="preserve"> is een </w:t>
+      </w:r>
+      <w:proofErr w:type="spellStart"/>
+      <w:r>
+        <w:rPr>
+          <w:i/>
+          <w:lang w:val="nl-NL"/>
+        </w:rPr>
+        <w:t>foreign</w:t>
+      </w:r>
+      <w:proofErr w:type="spellEnd"/>
+      <w:r>
+        <w:rPr>
+          <w:i/>
+          <w:lang w:val="nl-NL"/>
+        </w:rPr>
+        <w:t xml:space="preserve"> </w:t>
+      </w:r>
+      <w:proofErr w:type="spellStart"/>
+      <w:r>
+        <w:rPr>
+          <w:i/>
+          <w:lang w:val="nl-NL"/>
+        </w:rPr>
+        <w:t>key</w:t>
+      </w:r>
+      <w:proofErr w:type="spellEnd"/>
+      <w:r>
+        <w:rPr>
+          <w:i/>
+          <w:lang w:val="nl-NL"/>
+        </w:rPr>
+        <w:t xml:space="preserve"> en verwijst naar </w:t>
+      </w:r>
+      <w:proofErr w:type="spellStart"/>
+      <w:r>
+        <w:rPr>
+          <w:i/>
+          <w:lang w:val="nl-NL"/>
+        </w:rPr>
+        <w:t>categorieId</w:t>
+      </w:r>
+      <w:proofErr w:type="spellEnd"/>
+      <w:r>
+        <w:rPr>
+          <w:i/>
+          <w:lang w:val="nl-NL"/>
+        </w:rPr>
+        <w:t xml:space="preserve"> in categorie</w:t>
       </w:r>
     </w:p>
     <w:p>
@@ -1462,6 +2293,7 @@
           <w:lang w:val="nl-NL"/>
         </w:rPr>
       </w:pPr>
+      <w:proofErr w:type="spellStart"/>
       <w:r>
         <w:rPr>
           <w:i/>
@@ -1469,35 +2301,72 @@
         </w:rPr>
         <w:t>Nullable</w:t>
       </w:r>
-    </w:p>
-    <w:p>
-      <w:pPr>
-        <w:rPr>
-          <w:lang w:val="nl-NL"/>
-        </w:rPr>
-      </w:pPr>
-      <w:r>
-        <w:rPr>
-          <w:lang w:val="nl-NL"/>
-        </w:rPr>
-        <w:br w:type="page"/>
-      </w:r>
-    </w:p>
-    <w:p>
-      <w:pPr>
-        <w:rPr>
-          <w:b/>
-          <w:lang w:val="nl-NL"/>
-        </w:rPr>
-      </w:pPr>
-      <w:r>
-        <w:rPr>
-          <w:b/>
-          <w:lang w:val="nl-NL"/>
-        </w:rPr>
-        <w:lastRenderedPageBreak/>
+      <w:proofErr w:type="spellEnd"/>
+    </w:p>
+    <w:p>
+      <w:pPr>
+        <w:ind w:firstLine="720"/>
+        <w:rPr>
+          <w:i/>
+          <w:lang w:val="nl-NL"/>
+        </w:rPr>
+      </w:pPr>
+    </w:p>
+    <w:p>
+      <w:pPr>
+        <w:rPr>
+          <w:lang w:val="nl-NL"/>
+        </w:rPr>
+      </w:pPr>
+      <w:proofErr w:type="gramStart"/>
+      <w:r>
+        <w:rPr>
+          <w:b/>
+          <w:lang w:val="nl-NL"/>
+        </w:rPr>
+        <w:t>Maat(</w:t>
+      </w:r>
+      <w:proofErr w:type="spellStart"/>
+      <w:proofErr w:type="gramEnd"/>
+      <w:r>
+        <w:rPr>
+          <w:u w:val="single"/>
+          <w:lang w:val="nl-NL"/>
+        </w:rPr>
+        <w:t>maatId</w:t>
+      </w:r>
+      <w:proofErr w:type="spellEnd"/>
+      <w:r>
+        <w:rPr>
+          <w:lang w:val="nl-NL"/>
+        </w:rPr>
+        <w:t>, maat)</w:t>
+      </w:r>
+    </w:p>
+    <w:p>
+      <w:pPr>
+        <w:rPr>
+          <w:lang w:val="nl-NL"/>
+        </w:rPr>
+      </w:pPr>
+    </w:p>
+    <w:p>
+      <w:pPr>
+        <w:rPr>
+          <w:b/>
+          <w:lang w:val="nl-NL"/>
+        </w:rPr>
+      </w:pPr>
+      <w:proofErr w:type="spellStart"/>
+      <w:proofErr w:type="gramStart"/>
+      <w:r>
+        <w:rPr>
+          <w:b/>
+          <w:lang w:val="nl-NL"/>
+        </w:rPr>
         <w:t>productDetail</w:t>
       </w:r>
+      <w:proofErr w:type="spellEnd"/>
       <w:r>
         <w:rPr>
           <w:b/>
@@ -1505,6 +2374,8 @@
         </w:rPr>
         <w:t>(</w:t>
       </w:r>
+      <w:proofErr w:type="spellStart"/>
+      <w:proofErr w:type="gramEnd"/>
       <w:r>
         <w:rPr>
           <w:u w:val="single"/>
@@ -1512,6 +2383,7 @@
         </w:rPr>
         <w:t>detailId</w:t>
       </w:r>
+      <w:proofErr w:type="spellEnd"/>
       <w:r>
         <w:rPr>
           <w:lang w:val="nl-NL"/>
@@ -1524,6 +2396,7 @@
         </w:rPr>
         <w:t xml:space="preserve">erkoopprijs, inkoopprijs, </w:t>
       </w:r>
+      <w:proofErr w:type="spellStart"/>
       <w:r>
         <w:rPr>
           <w:i/>
@@ -1531,6 +2404,7 @@
         </w:rPr>
         <w:t>maatId</w:t>
       </w:r>
+      <w:proofErr w:type="spellEnd"/>
       <w:r>
         <w:rPr>
           <w:lang w:val="nl-NL"/>
@@ -1543,6 +2417,7 @@
         </w:rPr>
         <w:t xml:space="preserve">, </w:t>
       </w:r>
+      <w:proofErr w:type="spellStart"/>
       <w:r>
         <w:rPr>
           <w:i/>
@@ -1550,6 +2425,7 @@
         </w:rPr>
         <w:t>productId</w:t>
       </w:r>
+      <w:proofErr w:type="spellEnd"/>
       <w:r>
         <w:rPr>
           <w:b/>
@@ -1564,11 +2440,75 @@
           <w:i/>
         </w:rPr>
       </w:pPr>
-      <w:r>
-        <w:rPr>
-          <w:i/>
-        </w:rPr>
-        <w:t>productId is een foreign key en verwijst naar productId in product</w:t>
+      <w:proofErr w:type="spellStart"/>
+      <w:r>
+        <w:rPr>
+          <w:i/>
+        </w:rPr>
+        <w:t>productId</w:t>
+      </w:r>
+      <w:proofErr w:type="spellEnd"/>
+      <w:r>
+        <w:rPr>
+          <w:i/>
+        </w:rPr>
+        <w:t xml:space="preserve"> is </w:t>
+      </w:r>
+      <w:proofErr w:type="spellStart"/>
+      <w:r>
+        <w:rPr>
+          <w:i/>
+        </w:rPr>
+        <w:t>een</w:t>
+      </w:r>
+      <w:proofErr w:type="spellEnd"/>
+      <w:r>
+        <w:rPr>
+          <w:i/>
+        </w:rPr>
+        <w:t xml:space="preserve"> foreign key en </w:t>
+      </w:r>
+      <w:proofErr w:type="spellStart"/>
+      <w:r>
+        <w:rPr>
+          <w:i/>
+        </w:rPr>
+        <w:t>verwijst</w:t>
+      </w:r>
+      <w:proofErr w:type="spellEnd"/>
+      <w:r>
+        <w:rPr>
+          <w:i/>
+        </w:rPr>
+        <w:t xml:space="preserve"> </w:t>
+      </w:r>
+      <w:proofErr w:type="spellStart"/>
+      <w:r>
+        <w:rPr>
+          <w:i/>
+        </w:rPr>
+        <w:t>naar</w:t>
+      </w:r>
+      <w:proofErr w:type="spellEnd"/>
+      <w:r>
+        <w:rPr>
+          <w:i/>
+        </w:rPr>
+        <w:t xml:space="preserve"> </w:t>
+      </w:r>
+      <w:proofErr w:type="spellStart"/>
+      <w:r>
+        <w:rPr>
+          <w:i/>
+        </w:rPr>
+        <w:t>productId</w:t>
+      </w:r>
+      <w:proofErr w:type="spellEnd"/>
+      <w:r>
+        <w:rPr>
+          <w:i/>
+        </w:rPr>
+        <w:t xml:space="preserve"> in product</w:t>
       </w:r>
     </w:p>
     <w:p>
@@ -1601,74 +2541,137 @@
           <w:i/>
         </w:rPr>
         <w:t>Cascade</w:t>
-      </w:r>
-    </w:p>
-    <w:p>
-      <w:pPr>
-        <w:ind w:firstLine="720"/>
-        <w:rPr>
-          <w:i/>
-        </w:rPr>
-      </w:pPr>
-      <w:r>
-        <w:rPr>
-          <w:i/>
-        </w:rPr>
-        <w:t xml:space="preserve">On Delete: </w:t>
-      </w:r>
-      <w:r>
-        <w:rPr>
-          <w:i/>
-        </w:rPr>
-        <w:t>Cascade</w:t>
-      </w:r>
-    </w:p>
-    <w:p>
-      <w:pPr>
-        <w:ind w:firstLine="720"/>
-        <w:rPr>
-          <w:i/>
-          <w:lang w:val="nl-NL"/>
-        </w:rPr>
-      </w:pPr>
-      <w:r>
-        <w:rPr>
-          <w:i/>
-          <w:lang w:val="nl-NL"/>
-        </w:rPr>
-        <w:t xml:space="preserve">Not </w:t>
-      </w:r>
-      <w:r>
-        <w:rPr>
-          <w:i/>
-          <w:lang w:val="nl-NL"/>
-        </w:rPr>
-        <w:t>Nullable</w:t>
-      </w:r>
-    </w:p>
-    <w:p>
-      <w:pPr>
-        <w:rPr>
-          <w:i/>
-          <w:lang w:val="nl-NL"/>
-        </w:rPr>
-      </w:pPr>
-      <w:r>
-        <w:rPr>
-          <w:i/>
-          <w:lang w:val="nl-NL"/>
-        </w:rPr>
-        <w:t xml:space="preserve">maatId is een foreign key en verwijst naar </w:t>
-      </w:r>
-      <w:r>
-        <w:rPr>
-          <w:i/>
-          <w:lang w:val="nl-NL"/>
-        </w:rPr>
-        <w:t>maatId in maa</w:t>
       </w:r>
       <w:bookmarkStart w:id="0" w:name="_GoBack"/>
       <w:bookmarkEnd w:id="0"/>
+    </w:p>
+    <w:p>
+      <w:pPr>
+        <w:ind w:firstLine="720"/>
+        <w:rPr>
+          <w:i/>
+        </w:rPr>
+      </w:pPr>
+      <w:r>
+        <w:rPr>
+          <w:i/>
+        </w:rPr>
+        <w:t xml:space="preserve">On Delete: </w:t>
+      </w:r>
+      <w:r>
+        <w:rPr>
+          <w:i/>
+        </w:rPr>
+        <w:t>Cascade</w:t>
+      </w:r>
+    </w:p>
+    <w:p>
+      <w:pPr>
+        <w:ind w:firstLine="720"/>
+        <w:rPr>
+          <w:i/>
+          <w:lang w:val="nl-NL"/>
+        </w:rPr>
+      </w:pPr>
+      <w:proofErr w:type="spellStart"/>
+      <w:r>
+        <w:rPr>
+          <w:i/>
+          <w:lang w:val="nl-NL"/>
+        </w:rPr>
+        <w:t>Not</w:t>
+      </w:r>
+      <w:proofErr w:type="spellEnd"/>
+      <w:r>
+        <w:rPr>
+          <w:i/>
+          <w:lang w:val="nl-NL"/>
+        </w:rPr>
+        <w:t xml:space="preserve"> </w:t>
+      </w:r>
+      <w:proofErr w:type="spellStart"/>
+      <w:r>
+        <w:rPr>
+          <w:i/>
+          <w:lang w:val="nl-NL"/>
+        </w:rPr>
+        <w:t>Nullable</w:t>
+      </w:r>
+      <w:proofErr w:type="spellEnd"/>
+    </w:p>
+    <w:p>
+      <w:pPr>
+        <w:rPr>
+          <w:i/>
+          <w:lang w:val="nl-NL"/>
+        </w:rPr>
+      </w:pPr>
+      <w:proofErr w:type="spellStart"/>
+      <w:proofErr w:type="gramStart"/>
+      <w:r>
+        <w:rPr>
+          <w:i/>
+          <w:lang w:val="nl-NL"/>
+        </w:rPr>
+        <w:t>maatId</w:t>
+      </w:r>
+      <w:proofErr w:type="spellEnd"/>
+      <w:proofErr w:type="gramEnd"/>
+      <w:r>
+        <w:rPr>
+          <w:i/>
+          <w:lang w:val="nl-NL"/>
+        </w:rPr>
+        <w:t xml:space="preserve"> is een </w:t>
+      </w:r>
+      <w:proofErr w:type="spellStart"/>
+      <w:r>
+        <w:rPr>
+          <w:i/>
+          <w:lang w:val="nl-NL"/>
+        </w:rPr>
+        <w:t>foreign</w:t>
+      </w:r>
+      <w:proofErr w:type="spellEnd"/>
+      <w:r>
+        <w:rPr>
+          <w:i/>
+          <w:lang w:val="nl-NL"/>
+        </w:rPr>
+        <w:t xml:space="preserve"> </w:t>
+      </w:r>
+      <w:proofErr w:type="spellStart"/>
+      <w:r>
+        <w:rPr>
+          <w:i/>
+          <w:lang w:val="nl-NL"/>
+        </w:rPr>
+        <w:t>key</w:t>
+      </w:r>
+      <w:proofErr w:type="spellEnd"/>
+      <w:r>
+        <w:rPr>
+          <w:i/>
+          <w:lang w:val="nl-NL"/>
+        </w:rPr>
+        <w:t xml:space="preserve"> en verwijst naar </w:t>
+      </w:r>
+      <w:proofErr w:type="spellStart"/>
+      <w:r>
+        <w:rPr>
+          <w:i/>
+          <w:lang w:val="nl-NL"/>
+        </w:rPr>
+        <w:t>maatId</w:t>
+      </w:r>
+      <w:proofErr w:type="spellEnd"/>
+      <w:r>
+        <w:rPr>
+          <w:i/>
+          <w:lang w:val="nl-NL"/>
+        </w:rPr>
+        <w:t xml:space="preserve"> in maa</w:t>
+      </w:r>
       <w:r>
         <w:rPr>
           <w:i/>
@@ -1737,37 +2740,56 @@
           <w:lang w:val="nl-NL"/>
         </w:rPr>
       </w:pPr>
-      <w:r>
-        <w:rPr>
-          <w:i/>
-          <w:lang w:val="nl-NL"/>
-        </w:rPr>
-        <w:t>Not Nullable</w:t>
-      </w:r>
-    </w:p>
-    <w:p>
-      <w:pPr>
-        <w:ind w:firstLine="720"/>
-        <w:rPr>
-          <w:i/>
-          <w:lang w:val="nl-NL"/>
-        </w:rPr>
-      </w:pPr>
-    </w:p>
-    <w:p>
-      <w:pPr>
-        <w:rPr>
-          <w:lang w:val="nl-NL"/>
-        </w:rPr>
-      </w:pPr>
-    </w:p>
-    <w:p>
-      <w:pPr>
-        <w:rPr>
-          <w:b/>
-          <w:lang w:val="nl-NL"/>
-        </w:rPr>
-      </w:pPr>
+      <w:proofErr w:type="spellStart"/>
+      <w:r>
+        <w:rPr>
+          <w:i/>
+          <w:lang w:val="nl-NL"/>
+        </w:rPr>
+        <w:t>Not</w:t>
+      </w:r>
+      <w:proofErr w:type="spellEnd"/>
+      <w:r>
+        <w:rPr>
+          <w:i/>
+          <w:lang w:val="nl-NL"/>
+        </w:rPr>
+        <w:t xml:space="preserve"> </w:t>
+      </w:r>
+      <w:proofErr w:type="spellStart"/>
+      <w:r>
+        <w:rPr>
+          <w:i/>
+          <w:lang w:val="nl-NL"/>
+        </w:rPr>
+        <w:t>Nullable</w:t>
+      </w:r>
+      <w:proofErr w:type="spellEnd"/>
+    </w:p>
+    <w:p>
+      <w:pPr>
+        <w:ind w:firstLine="720"/>
+        <w:rPr>
+          <w:i/>
+          <w:lang w:val="nl-NL"/>
+        </w:rPr>
+      </w:pPr>
+    </w:p>
+    <w:p>
+      <w:pPr>
+        <w:rPr>
+          <w:lang w:val="nl-NL"/>
+        </w:rPr>
+      </w:pPr>
+    </w:p>
+    <w:p>
+      <w:pPr>
+        <w:rPr>
+          <w:b/>
+          <w:lang w:val="nl-NL"/>
+        </w:rPr>
+      </w:pPr>
+      <w:proofErr w:type="gramStart"/>
       <w:r>
         <w:rPr>
           <w:b/>
@@ -1782,6 +2804,8 @@
         </w:rPr>
         <w:t>anbieding(</w:t>
       </w:r>
+      <w:proofErr w:type="spellStart"/>
+      <w:proofErr w:type="gramEnd"/>
       <w:r>
         <w:rPr>
           <w:u w:val="single"/>
@@ -1789,18 +2813,70 @@
         </w:rPr>
         <w:t>aanbiedingId</w:t>
       </w:r>
-      <w:r>
-        <w:rPr>
-          <w:lang w:val="nl-NL"/>
-        </w:rPr>
-        <w:t>, beginDatum, eindDatum, kortingsPercentage, kortingsBedrag</w:t>
-      </w:r>
+      <w:proofErr w:type="spellEnd"/>
       <w:r>
         <w:rPr>
           <w:lang w:val="nl-NL"/>
         </w:rPr>
         <w:t xml:space="preserve">, </w:t>
       </w:r>
+      <w:proofErr w:type="spellStart"/>
+      <w:r>
+        <w:rPr>
+          <w:lang w:val="nl-NL"/>
+        </w:rPr>
+        <w:t>beginDatum</w:t>
+      </w:r>
+      <w:proofErr w:type="spellEnd"/>
+      <w:r>
+        <w:rPr>
+          <w:lang w:val="nl-NL"/>
+        </w:rPr>
+        <w:t xml:space="preserve">, </w:t>
+      </w:r>
+      <w:proofErr w:type="spellStart"/>
+      <w:r>
+        <w:rPr>
+          <w:lang w:val="nl-NL"/>
+        </w:rPr>
+        <w:t>eindDatum</w:t>
+      </w:r>
+      <w:proofErr w:type="spellEnd"/>
+      <w:r>
+        <w:rPr>
+          <w:lang w:val="nl-NL"/>
+        </w:rPr>
+        <w:t xml:space="preserve">, </w:t>
+      </w:r>
+      <w:proofErr w:type="spellStart"/>
+      <w:r>
+        <w:rPr>
+          <w:lang w:val="nl-NL"/>
+        </w:rPr>
+        <w:t>kortingsPercentage</w:t>
+      </w:r>
+      <w:proofErr w:type="spellEnd"/>
+      <w:r>
+        <w:rPr>
+          <w:lang w:val="nl-NL"/>
+        </w:rPr>
+        <w:t xml:space="preserve">, </w:t>
+      </w:r>
+      <w:proofErr w:type="spellStart"/>
+      <w:r>
+        <w:rPr>
+          <w:lang w:val="nl-NL"/>
+        </w:rPr>
+        <w:t>kortingsBedrag</w:t>
+      </w:r>
+      <w:proofErr w:type="spellEnd"/>
+      <w:r>
+        <w:rPr>
+          <w:lang w:val="nl-NL"/>
+        </w:rPr>
+        <w:t xml:space="preserve">, </w:t>
+      </w:r>
+      <w:proofErr w:type="spellStart"/>
       <w:r>
         <w:rPr>
           <w:i/>
@@ -1808,6 +2884,7 @@
         </w:rPr>
         <w:t>detailId</w:t>
       </w:r>
+      <w:proofErr w:type="spellEnd"/>
       <w:r>
         <w:rPr>
           <w:b/>
@@ -1823,13 +2900,73 @@
           <w:lang w:val="nl-NL"/>
         </w:rPr>
       </w:pPr>
-      <w:r>
-        <w:rPr>
-          <w:i/>
-          <w:lang w:val="nl-NL"/>
-        </w:rPr>
-        <w:t xml:space="preserve">detailId is een foreign key en verwijst naar detailId in </w:t>
-      </w:r>
+      <w:proofErr w:type="spellStart"/>
+      <w:proofErr w:type="gramStart"/>
+      <w:r>
+        <w:rPr>
+          <w:i/>
+          <w:lang w:val="nl-NL"/>
+        </w:rPr>
+        <w:t>detailId</w:t>
+      </w:r>
+      <w:proofErr w:type="spellEnd"/>
+      <w:proofErr w:type="gramEnd"/>
+      <w:r>
+        <w:rPr>
+          <w:i/>
+          <w:lang w:val="nl-NL"/>
+        </w:rPr>
+        <w:t xml:space="preserve"> is een </w:t>
+      </w:r>
+      <w:proofErr w:type="spellStart"/>
+      <w:r>
+        <w:rPr>
+          <w:i/>
+          <w:lang w:val="nl-NL"/>
+        </w:rPr>
+        <w:t>foreign</w:t>
+      </w:r>
+      <w:proofErr w:type="spellEnd"/>
+      <w:r>
+        <w:rPr>
+          <w:i/>
+          <w:lang w:val="nl-NL"/>
+        </w:rPr>
+        <w:t xml:space="preserve"> </w:t>
+      </w:r>
+      <w:proofErr w:type="spellStart"/>
+      <w:r>
+        <w:rPr>
+          <w:i/>
+          <w:lang w:val="nl-NL"/>
+        </w:rPr>
+        <w:t>key</w:t>
+      </w:r>
+      <w:proofErr w:type="spellEnd"/>
+      <w:r>
+        <w:rPr>
+          <w:i/>
+          <w:lang w:val="nl-NL"/>
+        </w:rPr>
+        <w:t xml:space="preserve"> en verwijst naar </w:t>
+      </w:r>
+      <w:proofErr w:type="spellStart"/>
+      <w:r>
+        <w:rPr>
+          <w:i/>
+          <w:lang w:val="nl-NL"/>
+        </w:rPr>
+        <w:t>detailId</w:t>
+      </w:r>
+      <w:proofErr w:type="spellEnd"/>
+      <w:r>
+        <w:rPr>
+          <w:i/>
+          <w:lang w:val="nl-NL"/>
+        </w:rPr>
+        <w:t xml:space="preserve"> in </w:t>
+      </w:r>
+      <w:proofErr w:type="spellStart"/>
       <w:r>
         <w:rPr>
           <w:i/>
@@ -1837,6 +2974,7 @@
         </w:rPr>
         <w:t>productDetail</w:t>
       </w:r>
+      <w:proofErr w:type="spellEnd"/>
     </w:p>
     <w:p>
       <w:pPr>
@@ -1897,12 +3035,14 @@
           <w:i/>
         </w:rPr>
       </w:pPr>
+      <w:proofErr w:type="spellStart"/>
       <w:r>
         <w:rPr>
           <w:i/>
         </w:rPr>
         <w:t>Nullable</w:t>
       </w:r>
+      <w:proofErr w:type="spellEnd"/>
     </w:p>
     <w:p>
       <w:pPr>
@@ -1922,7 +3062,7 @@
 </file>
 
 <file path=word/styles.xml><?xml version="1.0" encoding="utf-8"?>
-<w:styles xmlns:mc="http://schemas.openxmlformats.org/markup-compatibility/2006" xmlns:r="http://schemas.openxmlformats.org/officeDocument/2006/relationships" xmlns:w="http://schemas.openxmlformats.org/wordprocessingml/2006/main" xmlns:w14="http://schemas.microsoft.com/office/word/2010/wordml" mc:Ignorable="w14">
+<w:styles xmlns:mc="http://schemas.openxmlformats.org/markup-compatibility/2006" xmlns:r="http://schemas.openxmlformats.org/officeDocument/2006/relationships" xmlns:w="http://schemas.openxmlformats.org/wordprocessingml/2006/main" xmlns:w14="http://schemas.microsoft.com/office/word/2010/wordml" xmlns:w15="http://schemas.microsoft.com/office/word/2012/wordml" xmlns:w16se="http://schemas.microsoft.com/office/word/2015/wordml/symex" mc:Ignorable="w14 w15 w16se">
   <w:docDefaults>
     <w:rPrDefault>
       <w:rPr>
@@ -1938,334 +3078,378 @@
       </w:pPr>
     </w:pPrDefault>
   </w:docDefaults>
-  <w:latentStyles w:defLockedState="0" w:defUIPriority="99" w:defSemiHidden="1" w:defUnhideWhenUsed="1" w:defQFormat="0" w:count="267">
-    <w:lsdException w:name="Normal" w:semiHidden="0" w:uiPriority="0" w:unhideWhenUsed="0" w:qFormat="1"/>
-    <w:lsdException w:name="heading 1" w:semiHidden="0" w:uiPriority="9" w:unhideWhenUsed="0" w:qFormat="1"/>
-    <w:lsdException w:name="heading 2" w:uiPriority="9" w:qFormat="1"/>
-    <w:lsdException w:name="heading 3" w:uiPriority="9" w:qFormat="1"/>
-    <w:lsdException w:name="heading 4" w:uiPriority="9" w:qFormat="1"/>
-    <w:lsdException w:name="heading 5" w:uiPriority="9" w:qFormat="1"/>
-    <w:lsdException w:name="heading 6" w:uiPriority="9" w:qFormat="1"/>
-    <w:lsdException w:name="heading 7" w:uiPriority="9" w:qFormat="1"/>
-    <w:lsdException w:name="heading 8" w:uiPriority="9" w:qFormat="1"/>
-    <w:lsdException w:name="heading 9" w:uiPriority="9" w:qFormat="1"/>
-    <w:lsdException w:name="toc 1" w:uiPriority="39"/>
-    <w:lsdException w:name="toc 2" w:uiPriority="39"/>
-    <w:lsdException w:name="toc 3" w:uiPriority="39"/>
-    <w:lsdException w:name="toc 4" w:uiPriority="39"/>
-    <w:lsdException w:name="toc 5" w:uiPriority="39"/>
-    <w:lsdException w:name="toc 6" w:uiPriority="39"/>
-    <w:lsdException w:name="toc 7" w:uiPriority="39"/>
-    <w:lsdException w:name="toc 8" w:uiPriority="39"/>
-    <w:lsdException w:name="toc 9" w:uiPriority="39"/>
-    <w:lsdException w:name="caption" w:uiPriority="35" w:qFormat="1"/>
-    <w:lsdException w:name="Title" w:semiHidden="0" w:uiPriority="10" w:unhideWhenUsed="0" w:qFormat="1"/>
-    <w:lsdException w:name="Default Paragraph Font" w:uiPriority="1"/>
-    <w:lsdException w:name="Subtitle" w:semiHidden="0" w:uiPriority="11" w:unhideWhenUsed="0" w:qFormat="1"/>
-    <w:lsdException w:name="Strong" w:semiHidden="0" w:uiPriority="22" w:unhideWhenUsed="0" w:qFormat="1"/>
-    <w:lsdException w:name="Emphasis" w:semiHidden="0" w:uiPriority="20" w:unhideWhenUsed="0" w:qFormat="1"/>
-    <w:lsdException w:name="Table Grid" w:semiHidden="0" w:uiPriority="39" w:unhideWhenUsed="0"/>
-    <w:lsdException w:name="Placeholder Text" w:unhideWhenUsed="0"/>
-    <w:lsdException w:name="No Spacing" w:semiHidden="0" w:uiPriority="1" w:unhideWhenUsed="0" w:qFormat="1"/>
-    <w:lsdException w:name="Light Shading" w:semiHidden="0" w:uiPriority="60" w:unhideWhenUsed="0"/>
-    <w:lsdException w:name="Light List" w:semiHidden="0" w:uiPriority="61" w:unhideWhenUsed="0"/>
-    <w:lsdException w:name="Light Grid" w:semiHidden="0" w:uiPriority="62" w:unhideWhenUsed="0"/>
-    <w:lsdException w:name="Medium Shading 1" w:semiHidden="0" w:uiPriority="63" w:unhideWhenUsed="0"/>
-    <w:lsdException w:name="Medium Shading 2" w:semiHidden="0" w:uiPriority="64" w:unhideWhenUsed="0"/>
-    <w:lsdException w:name="Medium List 1" w:semiHidden="0" w:uiPriority="65" w:unhideWhenUsed="0"/>
-    <w:lsdException w:name="Medium List 2" w:semiHidden="0" w:uiPriority="66" w:unhideWhenUsed="0"/>
-    <w:lsdException w:name="Medium Grid 1" w:semiHidden="0" w:uiPriority="67" w:unhideWhenUsed="0"/>
-    <w:lsdException w:name="Medium Grid 2" w:semiHidden="0" w:uiPriority="68" w:unhideWhenUsed="0"/>
-    <w:lsdException w:name="Medium Grid 3" w:semiHidden="0" w:uiPriority="69" w:unhideWhenUsed="0"/>
-    <w:lsdException w:name="Dark List" w:semiHidden="0" w:uiPriority="70" w:unhideWhenUsed="0"/>
-    <w:lsdException w:name="Colorful Shading" w:semiHidden="0" w:uiPriority="71" w:unhideWhenUsed="0"/>
-    <w:lsdException w:name="Colorful List" w:semiHidden="0" w:uiPriority="72" w:unhideWhenUsed="0"/>
-    <w:lsdException w:name="Colorful Grid" w:semiHidden="0" w:uiPriority="73" w:unhideWhenUsed="0"/>
-    <w:lsdException w:name="Light Shading Accent 1" w:semiHidden="0" w:uiPriority="60" w:unhideWhenUsed="0"/>
-    <w:lsdException w:name="Light List Accent 1" w:semiHidden="0" w:uiPriority="61" w:unhideWhenUsed="0"/>
-    <w:lsdException w:name="Light Grid Accent 1" w:semiHidden="0" w:uiPriority="62" w:unhideWhenUsed="0"/>
-    <w:lsdException w:name="Medium Shading 1 Accent 1" w:semiHidden="0" w:uiPriority="63" w:unhideWhenUsed="0"/>
-    <w:lsdException w:name="Medium Shading 2 Accent 1" w:semiHidden="0" w:uiPriority="64" w:unhideWhenUsed="0"/>
-    <w:lsdException w:name="Medium List 1 Accent 1" w:semiHidden="0" w:uiPriority="65" w:unhideWhenUsed="0"/>
-    <w:lsdException w:name="Revision" w:unhideWhenUsed="0"/>
-    <w:lsdException w:name="List Paragraph" w:semiHidden="0" w:uiPriority="34" w:unhideWhenUsed="0" w:qFormat="1"/>
-    <w:lsdException w:name="Quote" w:semiHidden="0" w:uiPriority="29" w:unhideWhenUsed="0" w:qFormat="1"/>
-    <w:lsdException w:name="Intense Quote" w:semiHidden="0" w:uiPriority="30" w:unhideWhenUsed="0" w:qFormat="1"/>
-    <w:lsdException w:name="Medium List 2 Accent 1" w:semiHidden="0" w:uiPriority="66" w:unhideWhenUsed="0"/>
-    <w:lsdException w:name="Medium Grid 1 Accent 1" w:semiHidden="0" w:uiPriority="67" w:unhideWhenUsed="0"/>
-    <w:lsdException w:name="Medium Grid 2 Accent 1" w:semiHidden="0" w:uiPriority="68" w:unhideWhenUsed="0"/>
-    <w:lsdException w:name="Medium Grid 3 Accent 1" w:semiHidden="0" w:uiPriority="69" w:unhideWhenUsed="0"/>
-    <w:lsdException w:name="Dark List Accent 1" w:semiHidden="0" w:uiPriority="70" w:unhideWhenUsed="0"/>
-    <w:lsdException w:name="Colorful Shading Accent 1" w:semiHidden="0" w:uiPriority="71" w:unhideWhenUsed="0"/>
-    <w:lsdException w:name="Colorful List Accent 1" w:semiHidden="0" w:uiPriority="72" w:unhideWhenUsed="0"/>
-    <w:lsdException w:name="Colorful Grid Accent 1" w:semiHidden="0" w:uiPriority="73" w:unhideWhenUsed="0"/>
-    <w:lsdException w:name="Light Shading Accent 2" w:semiHidden="0" w:uiPriority="60" w:unhideWhenUsed="0"/>
-    <w:lsdException w:name="Light List Accent 2" w:semiHidden="0" w:uiPriority="61" w:unhideWhenUsed="0"/>
-    <w:lsdException w:name="Light Grid Accent 2" w:semiHidden="0" w:uiPriority="62" w:unhideWhenUsed="0"/>
-    <w:lsdException w:name="Medium Shading 1 Accent 2" w:semiHidden="0" w:uiPriority="63" w:unhideWhenUsed="0"/>
-    <w:lsdException w:name="Medium Shading 2 Accent 2" w:semiHidden="0" w:uiPriority="64" w:unhideWhenUsed="0"/>
-    <w:lsdException w:name="Medium List 1 Accent 2" w:semiHidden="0" w:uiPriority="65" w:unhideWhenUsed="0"/>
-    <w:lsdException w:name="Medium List 2 Accent 2" w:semiHidden="0" w:uiPriority="66" w:unhideWhenUsed="0"/>
-    <w:lsdException w:name="Medium Grid 1 Accent 2" w:semiHidden="0" w:uiPriority="67" w:unhideWhenUsed="0"/>
-    <w:lsdException w:name="Medium Grid 2 Accent 2" w:semiHidden="0" w:uiPriority="68" w:unhideWhenUsed="0"/>
-    <w:lsdException w:name="Medium Grid 3 Accent 2" w:semiHidden="0" w:uiPriority="69" w:unhideWhenUsed="0"/>
-    <w:lsdException w:name="Dark List Accent 2" w:semiHidden="0" w:uiPriority="70" w:unhideWhenUsed="0"/>
-    <w:lsdException w:name="Colorful Shading Accent 2" w:semiHidden="0" w:uiPriority="71" w:unhideWhenUsed="0"/>
-    <w:lsdException w:name="Colorful List Accent 2" w:semiHidden="0" w:uiPriority="72" w:unhideWhenUsed="0"/>
-    <w:lsdException w:name="Colorful Grid Accent 2" w:semiHidden="0" w:uiPriority="73" w:unhideWhenUsed="0"/>
-    <w:lsdException w:name="Light Shading Accent 3" w:semiHidden="0" w:uiPriority="60" w:unhideWhenUsed="0"/>
-    <w:lsdException w:name="Light List Accent 3" w:semiHidden="0" w:uiPriority="61" w:unhideWhenUsed="0"/>
-    <w:lsdException w:name="Light Grid Accent 3" w:semiHidden="0" w:uiPriority="62" w:unhideWhenUsed="0"/>
-    <w:lsdException w:name="Medium Shading 1 Accent 3" w:semiHidden="0" w:uiPriority="63" w:unhideWhenUsed="0"/>
-    <w:lsdException w:name="Medium Shading 2 Accent 3" w:semiHidden="0" w:uiPriority="64" w:unhideWhenUsed="0"/>
-    <w:lsdException w:name="Medium List 1 Accent 3" w:semiHidden="0" w:uiPriority="65" w:unhideWhenUsed="0"/>
-    <w:lsdException w:name="Medium List 2 Accent 3" w:semiHidden="0" w:uiPriority="66" w:unhideWhenUsed="0"/>
-    <w:lsdException w:name="Medium Grid 1 Accent 3" w:semiHidden="0" w:uiPriority="67" w:unhideWhenUsed="0"/>
-    <w:lsdException w:name="Medium Grid 2 Accent 3" w:semiHidden="0" w:uiPriority="68" w:unhideWhenUsed="0"/>
-    <w:lsdException w:name="Medium Grid 3 Accent 3" w:semiHidden="0" w:uiPriority="69" w:unhideWhenUsed="0"/>
-    <w:lsdException w:name="Dark List Accent 3" w:semiHidden="0" w:uiPriority="70" w:unhideWhenUsed="0"/>
-    <w:lsdException w:name="Colorful Shading Accent 3" w:semiHidden="0" w:uiPriority="71" w:unhideWhenUsed="0"/>
-    <w:lsdException w:name="Colorful List Accent 3" w:semiHidden="0" w:uiPriority="72" w:unhideWhenUsed="0"/>
-    <w:lsdException w:name="Colorful Grid Accent 3" w:semiHidden="0" w:uiPriority="73" w:unhideWhenUsed="0"/>
-    <w:lsdException w:name="Light Shading Accent 4" w:semiHidden="0" w:uiPriority="60" w:unhideWhenUsed="0"/>
-    <w:lsdException w:name="Light List Accent 4" w:semiHidden="0" w:uiPriority="61" w:unhideWhenUsed="0"/>
-    <w:lsdException w:name="Light Grid Accent 4" w:semiHidden="0" w:uiPriority="62" w:unhideWhenUsed="0"/>
-    <w:lsdException w:name="Medium Shading 1 Accent 4" w:semiHidden="0" w:uiPriority="63" w:unhideWhenUsed="0"/>
-    <w:lsdException w:name="Medium Shading 2 Accent 4" w:semiHidden="0" w:uiPriority="64" w:unhideWhenUsed="0"/>
-    <w:lsdException w:name="Medium List 1 Accent 4" w:semiHidden="0" w:uiPriority="65" w:unhideWhenUsed="0"/>
-    <w:lsdException w:name="Medium List 2 Accent 4" w:semiHidden="0" w:uiPriority="66" w:unhideWhenUsed="0"/>
-    <w:lsdException w:name="Medium Grid 1 Accent 4" w:semiHidden="0" w:uiPriority="67" w:unhideWhenUsed="0"/>
-    <w:lsdException w:name="Medium Grid 2 Accent 4" w:semiHidden="0" w:uiPriority="68" w:unhideWhenUsed="0"/>
-    <w:lsdException w:name="Medium Grid 3 Accent 4" w:semiHidden="0" w:uiPriority="69" w:unhideWhenUsed="0"/>
-    <w:lsdException w:name="Dark List Accent 4" w:semiHidden="0" w:uiPriority="70" w:unhideWhenUsed="0"/>
-    <w:lsdException w:name="Colorful Shading Accent 4" w:semiHidden="0" w:uiPriority="71" w:unhideWhenUsed="0"/>
-    <w:lsdException w:name="Colorful List Accent 4" w:semiHidden="0" w:uiPriority="72" w:unhideWhenUsed="0"/>
-    <w:lsdException w:name="Colorful Grid Accent 4" w:semiHidden="0" w:uiPriority="73" w:unhideWhenUsed="0"/>
-    <w:lsdException w:name="Light Shading Accent 5" w:semiHidden="0" w:uiPriority="60" w:unhideWhenUsed="0"/>
-    <w:lsdException w:name="Light List Accent 5" w:semiHidden="0" w:uiPriority="61" w:unhideWhenUsed="0"/>
-    <w:lsdException w:name="Light Grid Accent 5" w:semiHidden="0" w:uiPriority="62" w:unhideWhenUsed="0"/>
-    <w:lsdException w:name="Medium Shading 1 Accent 5" w:semiHidden="0" w:uiPriority="63" w:unhideWhenUsed="0"/>
-    <w:lsdException w:name="Medium Shading 2 Accent 5" w:semiHidden="0" w:uiPriority="64" w:unhideWhenUsed="0"/>
-    <w:lsdException w:name="Medium List 1 Accent 5" w:semiHidden="0" w:uiPriority="65" w:unhideWhenUsed="0"/>
-    <w:lsdException w:name="Medium List 2 Accent 5" w:semiHidden="0" w:uiPriority="66" w:unhideWhenUsed="0"/>
-    <w:lsdException w:name="Medium Grid 1 Accent 5" w:semiHidden="0" w:uiPriority="67" w:unhideWhenUsed="0"/>
-    <w:lsdException w:name="Medium Grid 2 Accent 5" w:semiHidden="0" w:uiPriority="68" w:unhideWhenUsed="0"/>
-    <w:lsdException w:name="Medium Grid 3 Accent 5" w:semiHidden="0" w:uiPriority="69" w:unhideWhenUsed="0"/>
-    <w:lsdException w:name="Dark List Accent 5" w:semiHidden="0" w:uiPriority="70" w:unhideWhenUsed="0"/>
-    <w:lsdException w:name="Colorful Shading Accent 5" w:semiHidden="0" w:uiPriority="71" w:unhideWhenUsed="0"/>
-    <w:lsdException w:name="Colorful List Accent 5" w:semiHidden="0" w:uiPriority="72" w:unhideWhenUsed="0"/>
-    <w:lsdException w:name="Colorful Grid Accent 5" w:semiHidden="0" w:uiPriority="73" w:unhideWhenUsed="0"/>
-    <w:lsdException w:name="Light Shading Accent 6" w:semiHidden="0" w:uiPriority="60" w:unhideWhenUsed="0"/>
-    <w:lsdException w:name="Light List Accent 6" w:semiHidden="0" w:uiPriority="61" w:unhideWhenUsed="0"/>
-    <w:lsdException w:name="Light Grid Accent 6" w:semiHidden="0" w:uiPriority="62" w:unhideWhenUsed="0"/>
-    <w:lsdException w:name="Medium Shading 1 Accent 6" w:semiHidden="0" w:uiPriority="63" w:unhideWhenUsed="0"/>
-    <w:lsdException w:name="Medium Shading 2 Accent 6" w:semiHidden="0" w:uiPriority="64" w:unhideWhenUsed="0"/>
-    <w:lsdException w:name="Medium List 1 Accent 6" w:semiHidden="0" w:uiPriority="65" w:unhideWhenUsed="0"/>
-    <w:lsdException w:name="Medium List 2 Accent 6" w:semiHidden="0" w:uiPriority="66" w:unhideWhenUsed="0"/>
-    <w:lsdException w:name="Medium Grid 1 Accent 6" w:semiHidden="0" w:uiPriority="67" w:unhideWhenUsed="0"/>
-    <w:lsdException w:name="Medium Grid 2 Accent 6" w:semiHidden="0" w:uiPriority="68" w:unhideWhenUsed="0"/>
-    <w:lsdException w:name="Medium Grid 3 Accent 6" w:semiHidden="0" w:uiPriority="69" w:unhideWhenUsed="0"/>
-    <w:lsdException w:name="Dark List Accent 6" w:semiHidden="0" w:uiPriority="70" w:unhideWhenUsed="0"/>
-    <w:lsdException w:name="Colorful Shading Accent 6" w:semiHidden="0" w:uiPriority="71" w:unhideWhenUsed="0"/>
-    <w:lsdException w:name="Colorful List Accent 6" w:semiHidden="0" w:uiPriority="72" w:unhideWhenUsed="0"/>
-    <w:lsdException w:name="Colorful Grid Accent 6" w:semiHidden="0" w:uiPriority="73" w:unhideWhenUsed="0"/>
-    <w:lsdException w:name="Subtle Emphasis" w:semiHidden="0" w:uiPriority="19" w:unhideWhenUsed="0" w:qFormat="1"/>
-    <w:lsdException w:name="Intense Emphasis" w:semiHidden="0" w:uiPriority="21" w:unhideWhenUsed="0" w:qFormat="1"/>
-    <w:lsdException w:name="Subtle Reference" w:semiHidden="0" w:uiPriority="31" w:unhideWhenUsed="0" w:qFormat="1"/>
-    <w:lsdException w:name="Intense Reference" w:semiHidden="0" w:uiPriority="32" w:unhideWhenUsed="0" w:qFormat="1"/>
-    <w:lsdException w:name="Book Title" w:semiHidden="0" w:uiPriority="33" w:unhideWhenUsed="0" w:qFormat="1"/>
-    <w:lsdException w:name="Bibliography" w:uiPriority="37"/>
-    <w:lsdException w:name="TOC Heading" w:uiPriority="39" w:qFormat="1"/>
-  </w:latentStyles>
-  <w:style w:type="paragraph" w:default="1" w:styleId="Normal">
-    <w:name w:val="Normal"/>
-    <w:qFormat/>
-  </w:style>
-  <w:style w:type="character" w:default="1" w:styleId="DefaultParagraphFont">
-    <w:name w:val="Default Paragraph Font"/>
-    <w:uiPriority w:val="1"/>
-    <w:semiHidden/>
-    <w:unhideWhenUsed/>
-  </w:style>
-  <w:style w:type="table" w:default="1" w:styleId="TableNormal">
-    <w:name w:val="Normal Table"/>
-    <w:uiPriority w:val="99"/>
-    <w:semiHidden/>
-    <w:unhideWhenUsed/>
-    <w:tblPr>
-      <w:tblInd w:w="0" w:type="dxa"/>
-      <w:tblCellMar>
-        <w:top w:w="0" w:type="dxa"/>
-        <w:left w:w="108" w:type="dxa"/>
-        <w:bottom w:w="0" w:type="dxa"/>
-        <w:right w:w="108" w:type="dxa"/>
-      </w:tblCellMar>
-    </w:tblPr>
-  </w:style>
-  <w:style w:type="numbering" w:default="1" w:styleId="NoList">
-    <w:name w:val="No List"/>
-    <w:uiPriority w:val="99"/>
-    <w:semiHidden/>
-    <w:unhideWhenUsed/>
-  </w:style>
-</w:styles>
-</file>
-
-<file path=word/stylesWithEffects.xml><?xml version="1.0" encoding="utf-8"?>
-<w:styles xmlns:wpc="http://schemas.microsoft.com/office/word/2010/wordprocessingCanvas" xmlns:mc="http://schemas.openxmlformats.org/markup-compatibility/2006" xmlns:o="urn:schemas-microsoft-com:office:office" xmlns:r="http://schemas.openxmlformats.org/officeDocument/2006/relationships" xmlns:m="http://schemas.openxmlformats.org/officeDocument/2006/math" xmlns:v="urn:schemas-microsoft-com:vml" xmlns:wp14="http://schemas.microsoft.com/office/word/2010/wordprocessingDrawing" xmlns:wp="http://schemas.openxmlformats.org/drawingml/2006/wordprocessingDrawing" xmlns:w10="urn:schemas-microsoft-com:office:word" xmlns:w="http://schemas.openxmlformats.org/wordprocessingml/2006/main" xmlns:w14="http://schemas.microsoft.com/office/word/2010/wordml" xmlns:wpg="http://schemas.microsoft.com/office/word/2010/wordprocessingGroup" xmlns:wpi="http://schemas.microsoft.com/office/word/2010/wordprocessingInk" xmlns:wne="http://schemas.microsoft.com/office/word/2006/wordml" xmlns:wps="http://schemas.microsoft.com/office/word/2010/wordprocessingShape" mc:Ignorable="w14 wp14">
-  <w:docDefaults>
-    <w:rPrDefault>
-      <w:rPr>
-        <w:rFonts w:asciiTheme="minorHAnsi" w:eastAsiaTheme="minorHAnsi" w:hAnsiTheme="minorHAnsi" w:cstheme="minorBidi"/>
-        <w:sz w:val="22"/>
-        <w:szCs w:val="22"/>
-        <w:lang w:val="en-US" w:eastAsia="en-US" w:bidi="ar-SA"/>
-      </w:rPr>
-    </w:rPrDefault>
-    <w:pPrDefault>
-      <w:pPr>
-        <w:spacing w:after="160" w:line="259" w:lineRule="auto"/>
-      </w:pPr>
-    </w:pPrDefault>
-  </w:docDefaults>
-  <w:latentStyles w:defLockedState="0" w:defUIPriority="99" w:defSemiHidden="1" w:defUnhideWhenUsed="1" w:defQFormat="0" w:count="267">
-    <w:lsdException w:name="Normal" w:semiHidden="0" w:uiPriority="0" w:unhideWhenUsed="0" w:qFormat="1"/>
-    <w:lsdException w:name="heading 1" w:semiHidden="0" w:uiPriority="9" w:unhideWhenUsed="0" w:qFormat="1"/>
-    <w:lsdException w:name="heading 2" w:uiPriority="9" w:qFormat="1"/>
-    <w:lsdException w:name="heading 3" w:uiPriority="9" w:qFormat="1"/>
-    <w:lsdException w:name="heading 4" w:uiPriority="9" w:qFormat="1"/>
-    <w:lsdException w:name="heading 5" w:uiPriority="9" w:qFormat="1"/>
-    <w:lsdException w:name="heading 6" w:uiPriority="9" w:qFormat="1"/>
-    <w:lsdException w:name="heading 7" w:uiPriority="9" w:qFormat="1"/>
-    <w:lsdException w:name="heading 8" w:uiPriority="9" w:qFormat="1"/>
-    <w:lsdException w:name="heading 9" w:uiPriority="9" w:qFormat="1"/>
-    <w:lsdException w:name="toc 1" w:uiPriority="39"/>
-    <w:lsdException w:name="toc 2" w:uiPriority="39"/>
-    <w:lsdException w:name="toc 3" w:uiPriority="39"/>
-    <w:lsdException w:name="toc 4" w:uiPriority="39"/>
-    <w:lsdException w:name="toc 5" w:uiPriority="39"/>
-    <w:lsdException w:name="toc 6" w:uiPriority="39"/>
-    <w:lsdException w:name="toc 7" w:uiPriority="39"/>
-    <w:lsdException w:name="toc 8" w:uiPriority="39"/>
-    <w:lsdException w:name="toc 9" w:uiPriority="39"/>
-    <w:lsdException w:name="caption" w:uiPriority="35" w:qFormat="1"/>
-    <w:lsdException w:name="Title" w:semiHidden="0" w:uiPriority="10" w:unhideWhenUsed="0" w:qFormat="1"/>
-    <w:lsdException w:name="Default Paragraph Font" w:uiPriority="1"/>
-    <w:lsdException w:name="Subtitle" w:semiHidden="0" w:uiPriority="11" w:unhideWhenUsed="0" w:qFormat="1"/>
-    <w:lsdException w:name="Strong" w:semiHidden="0" w:uiPriority="22" w:unhideWhenUsed="0" w:qFormat="1"/>
-    <w:lsdException w:name="Emphasis" w:semiHidden="0" w:uiPriority="20" w:unhideWhenUsed="0" w:qFormat="1"/>
-    <w:lsdException w:name="Table Grid" w:semiHidden="0" w:uiPriority="39" w:unhideWhenUsed="0"/>
-    <w:lsdException w:name="Placeholder Text" w:unhideWhenUsed="0"/>
-    <w:lsdException w:name="No Spacing" w:semiHidden="0" w:uiPriority="1" w:unhideWhenUsed="0" w:qFormat="1"/>
-    <w:lsdException w:name="Light Shading" w:semiHidden="0" w:uiPriority="60" w:unhideWhenUsed="0"/>
-    <w:lsdException w:name="Light List" w:semiHidden="0" w:uiPriority="61" w:unhideWhenUsed="0"/>
-    <w:lsdException w:name="Light Grid" w:semiHidden="0" w:uiPriority="62" w:unhideWhenUsed="0"/>
-    <w:lsdException w:name="Medium Shading 1" w:semiHidden="0" w:uiPriority="63" w:unhideWhenUsed="0"/>
-    <w:lsdException w:name="Medium Shading 2" w:semiHidden="0" w:uiPriority="64" w:unhideWhenUsed="0"/>
-    <w:lsdException w:name="Medium List 1" w:semiHidden="0" w:uiPriority="65" w:unhideWhenUsed="0"/>
-    <w:lsdException w:name="Medium List 2" w:semiHidden="0" w:uiPriority="66" w:unhideWhenUsed="0"/>
-    <w:lsdException w:name="Medium Grid 1" w:semiHidden="0" w:uiPriority="67" w:unhideWhenUsed="0"/>
-    <w:lsdException w:name="Medium Grid 2" w:semiHidden="0" w:uiPriority="68" w:unhideWhenUsed="0"/>
-    <w:lsdException w:name="Medium Grid 3" w:semiHidden="0" w:uiPriority="69" w:unhideWhenUsed="0"/>
-    <w:lsdException w:name="Dark List" w:semiHidden="0" w:uiPriority="70" w:unhideWhenUsed="0"/>
-    <w:lsdException w:name="Colorful Shading" w:semiHidden="0" w:uiPriority="71" w:unhideWhenUsed="0"/>
-    <w:lsdException w:name="Colorful List" w:semiHidden="0" w:uiPriority="72" w:unhideWhenUsed="0"/>
-    <w:lsdException w:name="Colorful Grid" w:semiHidden="0" w:uiPriority="73" w:unhideWhenUsed="0"/>
-    <w:lsdException w:name="Light Shading Accent 1" w:semiHidden="0" w:uiPriority="60" w:unhideWhenUsed="0"/>
-    <w:lsdException w:name="Light List Accent 1" w:semiHidden="0" w:uiPriority="61" w:unhideWhenUsed="0"/>
-    <w:lsdException w:name="Light Grid Accent 1" w:semiHidden="0" w:uiPriority="62" w:unhideWhenUsed="0"/>
-    <w:lsdException w:name="Medium Shading 1 Accent 1" w:semiHidden="0" w:uiPriority="63" w:unhideWhenUsed="0"/>
-    <w:lsdException w:name="Medium Shading 2 Accent 1" w:semiHidden="0" w:uiPriority="64" w:unhideWhenUsed="0"/>
-    <w:lsdException w:name="Medium List 1 Accent 1" w:semiHidden="0" w:uiPriority="65" w:unhideWhenUsed="0"/>
-    <w:lsdException w:name="Revision" w:unhideWhenUsed="0"/>
-    <w:lsdException w:name="List Paragraph" w:semiHidden="0" w:uiPriority="34" w:unhideWhenUsed="0" w:qFormat="1"/>
-    <w:lsdException w:name="Quote" w:semiHidden="0" w:uiPriority="29" w:unhideWhenUsed="0" w:qFormat="1"/>
-    <w:lsdException w:name="Intense Quote" w:semiHidden="0" w:uiPriority="30" w:unhideWhenUsed="0" w:qFormat="1"/>
-    <w:lsdException w:name="Medium List 2 Accent 1" w:semiHidden="0" w:uiPriority="66" w:unhideWhenUsed="0"/>
-    <w:lsdException w:name="Medium Grid 1 Accent 1" w:semiHidden="0" w:uiPriority="67" w:unhideWhenUsed="0"/>
-    <w:lsdException w:name="Medium Grid 2 Accent 1" w:semiHidden="0" w:uiPriority="68" w:unhideWhenUsed="0"/>
-    <w:lsdException w:name="Medium Grid 3 Accent 1" w:semiHidden="0" w:uiPriority="69" w:unhideWhenUsed="0"/>
-    <w:lsdException w:name="Dark List Accent 1" w:semiHidden="0" w:uiPriority="70" w:unhideWhenUsed="0"/>
-    <w:lsdException w:name="Colorful Shading Accent 1" w:semiHidden="0" w:uiPriority="71" w:unhideWhenUsed="0"/>
-    <w:lsdException w:name="Colorful List Accent 1" w:semiHidden="0" w:uiPriority="72" w:unhideWhenUsed="0"/>
-    <w:lsdException w:name="Colorful Grid Accent 1" w:semiHidden="0" w:uiPriority="73" w:unhideWhenUsed="0"/>
-    <w:lsdException w:name="Light Shading Accent 2" w:semiHidden="0" w:uiPriority="60" w:unhideWhenUsed="0"/>
-    <w:lsdException w:name="Light List Accent 2" w:semiHidden="0" w:uiPriority="61" w:unhideWhenUsed="0"/>
-    <w:lsdException w:name="Light Grid Accent 2" w:semiHidden="0" w:uiPriority="62" w:unhideWhenUsed="0"/>
-    <w:lsdException w:name="Medium Shading 1 Accent 2" w:semiHidden="0" w:uiPriority="63" w:unhideWhenUsed="0"/>
-    <w:lsdException w:name="Medium Shading 2 Accent 2" w:semiHidden="0" w:uiPriority="64" w:unhideWhenUsed="0"/>
-    <w:lsdException w:name="Medium List 1 Accent 2" w:semiHidden="0" w:uiPriority="65" w:unhideWhenUsed="0"/>
-    <w:lsdException w:name="Medium List 2 Accent 2" w:semiHidden="0" w:uiPriority="66" w:unhideWhenUsed="0"/>
-    <w:lsdException w:name="Medium Grid 1 Accent 2" w:semiHidden="0" w:uiPriority="67" w:unhideWhenUsed="0"/>
-    <w:lsdException w:name="Medium Grid 2 Accent 2" w:semiHidden="0" w:uiPriority="68" w:unhideWhenUsed="0"/>
-    <w:lsdException w:name="Medium Grid 3 Accent 2" w:semiHidden="0" w:uiPriority="69" w:unhideWhenUsed="0"/>
-    <w:lsdException w:name="Dark List Accent 2" w:semiHidden="0" w:uiPriority="70" w:unhideWhenUsed="0"/>
-    <w:lsdException w:name="Colorful Shading Accent 2" w:semiHidden="0" w:uiPriority="71" w:unhideWhenUsed="0"/>
-    <w:lsdException w:name="Colorful List Accent 2" w:semiHidden="0" w:uiPriority="72" w:unhideWhenUsed="0"/>
-    <w:lsdException w:name="Colorful Grid Accent 2" w:semiHidden="0" w:uiPriority="73" w:unhideWhenUsed="0"/>
-    <w:lsdException w:name="Light Shading Accent 3" w:semiHidden="0" w:uiPriority="60" w:unhideWhenUsed="0"/>
-    <w:lsdException w:name="Light List Accent 3" w:semiHidden="0" w:uiPriority="61" w:unhideWhenUsed="0"/>
-    <w:lsdException w:name="Light Grid Accent 3" w:semiHidden="0" w:uiPriority="62" w:unhideWhenUsed="0"/>
-    <w:lsdException w:name="Medium Shading 1 Accent 3" w:semiHidden="0" w:uiPriority="63" w:unhideWhenUsed="0"/>
-    <w:lsdException w:name="Medium Shading 2 Accent 3" w:semiHidden="0" w:uiPriority="64" w:unhideWhenUsed="0"/>
-    <w:lsdException w:name="Medium List 1 Accent 3" w:semiHidden="0" w:uiPriority="65" w:unhideWhenUsed="0"/>
-    <w:lsdException w:name="Medium List 2 Accent 3" w:semiHidden="0" w:uiPriority="66" w:unhideWhenUsed="0"/>
-    <w:lsdException w:name="Medium Grid 1 Accent 3" w:semiHidden="0" w:uiPriority="67" w:unhideWhenUsed="0"/>
-    <w:lsdException w:name="Medium Grid 2 Accent 3" w:semiHidden="0" w:uiPriority="68" w:unhideWhenUsed="0"/>
-    <w:lsdException w:name="Medium Grid 3 Accent 3" w:semiHidden="0" w:uiPriority="69" w:unhideWhenUsed="0"/>
-    <w:lsdException w:name="Dark List Accent 3" w:semiHidden="0" w:uiPriority="70" w:unhideWhenUsed="0"/>
-    <w:lsdException w:name="Colorful Shading Accent 3" w:semiHidden="0" w:uiPriority="71" w:unhideWhenUsed="0"/>
-    <w:lsdException w:name="Colorful List Accent 3" w:semiHidden="0" w:uiPriority="72" w:unhideWhenUsed="0"/>
-    <w:lsdException w:name="Colorful Grid Accent 3" w:semiHidden="0" w:uiPriority="73" w:unhideWhenUsed="0"/>
-    <w:lsdException w:name="Light Shading Accent 4" w:semiHidden="0" w:uiPriority="60" w:unhideWhenUsed="0"/>
-    <w:lsdException w:name="Light List Accent 4" w:semiHidden="0" w:uiPriority="61" w:unhideWhenUsed="0"/>
-    <w:lsdException w:name="Light Grid Accent 4" w:semiHidden="0" w:uiPriority="62" w:unhideWhenUsed="0"/>
-    <w:lsdException w:name="Medium Shading 1 Accent 4" w:semiHidden="0" w:uiPriority="63" w:unhideWhenUsed="0"/>
-    <w:lsdException w:name="Medium Shading 2 Accent 4" w:semiHidden="0" w:uiPriority="64" w:unhideWhenUsed="0"/>
-    <w:lsdException w:name="Medium List 1 Accent 4" w:semiHidden="0" w:uiPriority="65" w:unhideWhenUsed="0"/>
-    <w:lsdException w:name="Medium List 2 Accent 4" w:semiHidden="0" w:uiPriority="66" w:unhideWhenUsed="0"/>
-    <w:lsdException w:name="Medium Grid 1 Accent 4" w:semiHidden="0" w:uiPriority="67" w:unhideWhenUsed="0"/>
-    <w:lsdException w:name="Medium Grid 2 Accent 4" w:semiHidden="0" w:uiPriority="68" w:unhideWhenUsed="0"/>
-    <w:lsdException w:name="Medium Grid 3 Accent 4" w:semiHidden="0" w:uiPriority="69" w:unhideWhenUsed="0"/>
-    <w:lsdException w:name="Dark List Accent 4" w:semiHidden="0" w:uiPriority="70" w:unhideWhenUsed="0"/>
-    <w:lsdException w:name="Colorful Shading Accent 4" w:semiHidden="0" w:uiPriority="71" w:unhideWhenUsed="0"/>
-    <w:lsdException w:name="Colorful List Accent 4" w:semiHidden="0" w:uiPriority="72" w:unhideWhenUsed="0"/>
-    <w:lsdException w:name="Colorful Grid Accent 4" w:semiHidden="0" w:uiPriority="73" w:unhideWhenUsed="0"/>
-    <w:lsdException w:name="Light Shading Accent 5" w:semiHidden="0" w:uiPriority="60" w:unhideWhenUsed="0"/>
-    <w:lsdException w:name="Light List Accent 5" w:semiHidden="0" w:uiPriority="61" w:unhideWhenUsed="0"/>
-    <w:lsdException w:name="Light Grid Accent 5" w:semiHidden="0" w:uiPriority="62" w:unhideWhenUsed="0"/>
-    <w:lsdException w:name="Medium Shading 1 Accent 5" w:semiHidden="0" w:uiPriority="63" w:unhideWhenUsed="0"/>
-    <w:lsdException w:name="Medium Shading 2 Accent 5" w:semiHidden="0" w:uiPriority="64" w:unhideWhenUsed="0"/>
-    <w:lsdException w:name="Medium List 1 Accent 5" w:semiHidden="0" w:uiPriority="65" w:unhideWhenUsed="0"/>
-    <w:lsdException w:name="Medium List 2 Accent 5" w:semiHidden="0" w:uiPriority="66" w:unhideWhenUsed="0"/>
-    <w:lsdException w:name="Medium Grid 1 Accent 5" w:semiHidden="0" w:uiPriority="67" w:unhideWhenUsed="0"/>
-    <w:lsdException w:name="Medium Grid 2 Accent 5" w:semiHidden="0" w:uiPriority="68" w:unhideWhenUsed="0"/>
-    <w:lsdException w:name="Medium Grid 3 Accent 5" w:semiHidden="0" w:uiPriority="69" w:unhideWhenUsed="0"/>
-    <w:lsdException w:name="Dark List Accent 5" w:semiHidden="0" w:uiPriority="70" w:unhideWhenUsed="0"/>
-    <w:lsdException w:name="Colorful Shading Accent 5" w:semiHidden="0" w:uiPriority="71" w:unhideWhenUsed="0"/>
-    <w:lsdException w:name="Colorful List Accent 5" w:semiHidden="0" w:uiPriority="72" w:unhideWhenUsed="0"/>
-    <w:lsdException w:name="Colorful Grid Accent 5" w:semiHidden="0" w:uiPriority="73" w:unhideWhenUsed="0"/>
-    <w:lsdException w:name="Light Shading Accent 6" w:semiHidden="0" w:uiPriority="60" w:unhideWhenUsed="0"/>
-    <w:lsdException w:name="Light List Accent 6" w:semiHidden="0" w:uiPriority="61" w:unhideWhenUsed="0"/>
-    <w:lsdException w:name="Light Grid Accent 6" w:semiHidden="0" w:uiPriority="62" w:unhideWhenUsed="0"/>
-    <w:lsdException w:name="Medium Shading 1 Accent 6" w:semiHidden="0" w:uiPriority="63" w:unhideWhenUsed="0"/>
-    <w:lsdException w:name="Medium Shading 2 Accent 6" w:semiHidden="0" w:uiPriority="64" w:unhideWhenUsed="0"/>
-    <w:lsdException w:name="Medium List 1 Accent 6" w:semiHidden="0" w:uiPriority="65" w:unhideWhenUsed="0"/>
-    <w:lsdException w:name="Medium List 2 Accent 6" w:semiHidden="0" w:uiPriority="66" w:unhideWhenUsed="0"/>
-    <w:lsdException w:name="Medium Grid 1 Accent 6" w:semiHidden="0" w:uiPriority="67" w:unhideWhenUsed="0"/>
-    <w:lsdException w:name="Medium Grid 2 Accent 6" w:semiHidden="0" w:uiPriority="68" w:unhideWhenUsed="0"/>
-    <w:lsdException w:name="Medium Grid 3 Accent 6" w:semiHidden="0" w:uiPriority="69" w:unhideWhenUsed="0"/>
-    <w:lsdException w:name="Dark List Accent 6" w:semiHidden="0" w:uiPriority="70" w:unhideWhenUsed="0"/>
-    <w:lsdException w:name="Colorful Shading Accent 6" w:semiHidden="0" w:uiPriority="71" w:unhideWhenUsed="0"/>
-    <w:lsdException w:name="Colorful List Accent 6" w:semiHidden="0" w:uiPriority="72" w:unhideWhenUsed="0"/>
-    <w:lsdException w:name="Colorful Grid Accent 6" w:semiHidden="0" w:uiPriority="73" w:unhideWhenUsed="0"/>
-    <w:lsdException w:name="Subtle Emphasis" w:semiHidden="0" w:uiPriority="19" w:unhideWhenUsed="0" w:qFormat="1"/>
-    <w:lsdException w:name="Intense Emphasis" w:semiHidden="0" w:uiPriority="21" w:unhideWhenUsed="0" w:qFormat="1"/>
-    <w:lsdException w:name="Subtle Reference" w:semiHidden="0" w:uiPriority="31" w:unhideWhenUsed="0" w:qFormat="1"/>
-    <w:lsdException w:name="Intense Reference" w:semiHidden="0" w:uiPriority="32" w:unhideWhenUsed="0" w:qFormat="1"/>
-    <w:lsdException w:name="Book Title" w:semiHidden="0" w:uiPriority="33" w:unhideWhenUsed="0" w:qFormat="1"/>
-    <w:lsdException w:name="Bibliography" w:uiPriority="37"/>
-    <w:lsdException w:name="TOC Heading" w:uiPriority="39" w:qFormat="1"/>
+  <w:latentStyles w:defLockedState="0" w:defUIPriority="99" w:defSemiHidden="0" w:defUnhideWhenUsed="0" w:defQFormat="0" w:count="371">
+    <w:lsdException w:name="Normal" w:uiPriority="0" w:qFormat="1"/>
+    <w:lsdException w:name="heading 1" w:uiPriority="9" w:qFormat="1"/>
+    <w:lsdException w:name="heading 2" w:semiHidden="1" w:uiPriority="9" w:unhideWhenUsed="1" w:qFormat="1"/>
+    <w:lsdException w:name="heading 3" w:semiHidden="1" w:uiPriority="9" w:unhideWhenUsed="1" w:qFormat="1"/>
+    <w:lsdException w:name="heading 4" w:semiHidden="1" w:uiPriority="9" w:unhideWhenUsed="1" w:qFormat="1"/>
+    <w:lsdException w:name="heading 5" w:semiHidden="1" w:uiPriority="9" w:unhideWhenUsed="1" w:qFormat="1"/>
+    <w:lsdException w:name="heading 6" w:semiHidden="1" w:uiPriority="9" w:unhideWhenUsed="1" w:qFormat="1"/>
+    <w:lsdException w:name="heading 7" w:semiHidden="1" w:uiPriority="9" w:unhideWhenUsed="1" w:qFormat="1"/>
+    <w:lsdException w:name="heading 8" w:semiHidden="1" w:uiPriority="9" w:unhideWhenUsed="1" w:qFormat="1"/>
+    <w:lsdException w:name="heading 9" w:semiHidden="1" w:uiPriority="9" w:unhideWhenUsed="1" w:qFormat="1"/>
+    <w:lsdException w:name="index 1" w:semiHidden="1" w:unhideWhenUsed="1"/>
+    <w:lsdException w:name="index 2" w:semiHidden="1" w:unhideWhenUsed="1"/>
+    <w:lsdException w:name="index 3" w:semiHidden="1" w:unhideWhenUsed="1"/>
+    <w:lsdException w:name="index 4" w:semiHidden="1" w:unhideWhenUsed="1"/>
+    <w:lsdException w:name="index 5" w:semiHidden="1" w:unhideWhenUsed="1"/>
+    <w:lsdException w:name="index 6" w:semiHidden="1" w:unhideWhenUsed="1"/>
+    <w:lsdException w:name="index 7" w:semiHidden="1" w:unhideWhenUsed="1"/>
+    <w:lsdException w:name="index 8" w:semiHidden="1" w:unhideWhenUsed="1"/>
+    <w:lsdException w:name="index 9" w:semiHidden="1" w:unhideWhenUsed="1"/>
+    <w:lsdException w:name="toc 1" w:semiHidden="1" w:uiPriority="39" w:unhideWhenUsed="1"/>
+    <w:lsdException w:name="toc 2" w:semiHidden="1" w:uiPriority="39" w:unhideWhenUsed="1"/>
+    <w:lsdException w:name="toc 3" w:semiHidden="1" w:uiPriority="39" w:unhideWhenUsed="1"/>
+    <w:lsdException w:name="toc 4" w:semiHidden="1" w:uiPriority="39" w:unhideWhenUsed="1"/>
+    <w:lsdException w:name="toc 5" w:semiHidden="1" w:uiPriority="39" w:unhideWhenUsed="1"/>
+    <w:lsdException w:name="toc 6" w:semiHidden="1" w:uiPriority="39" w:unhideWhenUsed="1"/>
+    <w:lsdException w:name="toc 7" w:semiHidden="1" w:uiPriority="39" w:unhideWhenUsed="1"/>
+    <w:lsdException w:name="toc 8" w:semiHidden="1" w:uiPriority="39" w:unhideWhenUsed="1"/>
+    <w:lsdException w:name="toc 9" w:semiHidden="1" w:uiPriority="39" w:unhideWhenUsed="1"/>
+    <w:lsdException w:name="Normal Indent" w:semiHidden="1" w:unhideWhenUsed="1"/>
+    <w:lsdException w:name="footnote text" w:semiHidden="1" w:unhideWhenUsed="1"/>
+    <w:lsdException w:name="annotation text" w:semiHidden="1" w:unhideWhenUsed="1"/>
+    <w:lsdException w:name="header" w:semiHidden="1" w:unhideWhenUsed="1"/>
+    <w:lsdException w:name="footer" w:semiHidden="1" w:unhideWhenUsed="1"/>
+    <w:lsdException w:name="index heading" w:semiHidden="1" w:unhideWhenUsed="1"/>
+    <w:lsdException w:name="caption" w:semiHidden="1" w:uiPriority="35" w:unhideWhenUsed="1" w:qFormat="1"/>
+    <w:lsdException w:name="table of figures" w:semiHidden="1" w:unhideWhenUsed="1"/>
+    <w:lsdException w:name="envelope address" w:semiHidden="1" w:unhideWhenUsed="1"/>
+    <w:lsdException w:name="envelope return" w:semiHidden="1" w:unhideWhenUsed="1"/>
+    <w:lsdException w:name="footnote reference" w:semiHidden="1" w:unhideWhenUsed="1"/>
+    <w:lsdException w:name="annotation reference" w:semiHidden="1" w:unhideWhenUsed="1"/>
+    <w:lsdException w:name="line number" w:semiHidden="1" w:unhideWhenUsed="1"/>
+    <w:lsdException w:name="page number" w:semiHidden="1" w:unhideWhenUsed="1"/>
+    <w:lsdException w:name="endnote reference" w:semiHidden="1" w:unhideWhenUsed="1"/>
+    <w:lsdException w:name="endnote text" w:semiHidden="1" w:unhideWhenUsed="1"/>
+    <w:lsdException w:name="table of authorities" w:semiHidden="1" w:unhideWhenUsed="1"/>
+    <w:lsdException w:name="macro" w:semiHidden="1" w:unhideWhenUsed="1"/>
+    <w:lsdException w:name="toa heading" w:semiHidden="1" w:unhideWhenUsed="1"/>
+    <w:lsdException w:name="List" w:semiHidden="1" w:unhideWhenUsed="1"/>
+    <w:lsdException w:name="List Bullet" w:semiHidden="1" w:unhideWhenUsed="1"/>
+    <w:lsdException w:name="List Number" w:semiHidden="1" w:unhideWhenUsed="1"/>
+    <w:lsdException w:name="List 2" w:semiHidden="1" w:unhideWhenUsed="1"/>
+    <w:lsdException w:name="List 3" w:semiHidden="1" w:unhideWhenUsed="1"/>
+    <w:lsdException w:name="List 4" w:semiHidden="1" w:unhideWhenUsed="1"/>
+    <w:lsdException w:name="List 5" w:semiHidden="1" w:unhideWhenUsed="1"/>
+    <w:lsdException w:name="List Bullet 2" w:semiHidden="1" w:unhideWhenUsed="1"/>
+    <w:lsdException w:name="List Bullet 3" w:semiHidden="1" w:unhideWhenUsed="1"/>
+    <w:lsdException w:name="List Bullet 4" w:semiHidden="1" w:unhideWhenUsed="1"/>
+    <w:lsdException w:name="List Bullet 5" w:semiHidden="1" w:unhideWhenUsed="1"/>
+    <w:lsdException w:name="List Number 2" w:semiHidden="1" w:unhideWhenUsed="1"/>
+    <w:lsdException w:name="List Number 3" w:semiHidden="1" w:unhideWhenUsed="1"/>
+    <w:lsdException w:name="List Number 4" w:semiHidden="1" w:unhideWhenUsed="1"/>
+    <w:lsdException w:name="List Number 5" w:semiHidden="1" w:unhideWhenUsed="1"/>
+    <w:lsdException w:name="Title" w:uiPriority="10" w:qFormat="1"/>
+    <w:lsdException w:name="Closing" w:semiHidden="1" w:unhideWhenUsed="1"/>
+    <w:lsdException w:name="Signature" w:semiHidden="1" w:unhideWhenUsed="1"/>
+    <w:lsdException w:name="Default Paragraph Font" w:semiHidden="1" w:uiPriority="1" w:unhideWhenUsed="1"/>
+    <w:lsdException w:name="Body Text" w:semiHidden="1" w:unhideWhenUsed="1"/>
+    <w:lsdException w:name="Body Text Indent" w:semiHidden="1" w:unhideWhenUsed="1"/>
+    <w:lsdException w:name="List Continue" w:semiHidden="1" w:unhideWhenUsed="1"/>
+    <w:lsdException w:name="List Continue 2" w:semiHidden="1" w:unhideWhenUsed="1"/>
+    <w:lsdException w:name="List Continue 3" w:semiHidden="1" w:unhideWhenUsed="1"/>
+    <w:lsdException w:name="List Continue 4" w:semiHidden="1" w:unhideWhenUsed="1"/>
+    <w:lsdException w:name="List Continue 5" w:semiHidden="1" w:unhideWhenUsed="1"/>
+    <w:lsdException w:name="Message Header" w:semiHidden="1" w:unhideWhenUsed="1"/>
+    <w:lsdException w:name="Subtitle" w:uiPriority="11" w:qFormat="1"/>
+    <w:lsdException w:name="Salutation" w:semiHidden="1" w:unhideWhenUsed="1"/>
+    <w:lsdException w:name="Date" w:semiHidden="1" w:unhideWhenUsed="1"/>
+    <w:lsdException w:name="Body Text First Indent" w:semiHidden="1" w:unhideWhenUsed="1"/>
+    <w:lsdException w:name="Body Text First Indent 2" w:semiHidden="1" w:unhideWhenUsed="1"/>
+    <w:lsdException w:name="Note Heading" w:semiHidden="1" w:unhideWhenUsed="1"/>
+    <w:lsdException w:name="Body Text 2" w:semiHidden="1" w:unhideWhenUsed="1"/>
+    <w:lsdException w:name="Body Text 3" w:semiHidden="1" w:unhideWhenUsed="1"/>
+    <w:lsdException w:name="Body Text Indent 2" w:semiHidden="1" w:unhideWhenUsed="1"/>
+    <w:lsdException w:name="Body Text Indent 3" w:semiHidden="1" w:unhideWhenUsed="1"/>
+    <w:lsdException w:name="Block Text" w:semiHidden="1" w:unhideWhenUsed="1"/>
+    <w:lsdException w:name="Hyperlink" w:semiHidden="1" w:unhideWhenUsed="1"/>
+    <w:lsdException w:name="FollowedHyperlink" w:semiHidden="1" w:unhideWhenUsed="1"/>
+    <w:lsdException w:name="Strong" w:uiPriority="22" w:qFormat="1"/>
+    <w:lsdException w:name="Emphasis" w:uiPriority="20" w:qFormat="1"/>
+    <w:lsdException w:name="Document Map" w:semiHidden="1" w:unhideWhenUsed="1"/>
+    <w:lsdException w:name="Plain Text" w:semiHidden="1" w:unhideWhenUsed="1"/>
+    <w:lsdException w:name="E-mail Signature" w:semiHidden="1" w:unhideWhenUsed="1"/>
+    <w:lsdException w:name="HTML Top of Form" w:semiHidden="1" w:unhideWhenUsed="1"/>
+    <w:lsdException w:name="HTML Bottom of Form" w:semiHidden="1" w:unhideWhenUsed="1"/>
+    <w:lsdException w:name="Normal (Web)" w:semiHidden="1" w:unhideWhenUsed="1"/>
+    <w:lsdException w:name="HTML Acronym" w:semiHidden="1" w:unhideWhenUsed="1"/>
+    <w:lsdException w:name="HTML Address" w:semiHidden="1" w:unhideWhenUsed="1"/>
+    <w:lsdException w:name="HTML Cite" w:semiHidden="1" w:unhideWhenUsed="1"/>
+    <w:lsdException w:name="HTML Code" w:semiHidden="1" w:unhideWhenUsed="1"/>
+    <w:lsdException w:name="HTML Definition" w:semiHidden="1" w:unhideWhenUsed="1"/>
+    <w:lsdException w:name="HTML Keyboard" w:semiHidden="1" w:unhideWhenUsed="1"/>
+    <w:lsdException w:name="HTML Preformatted" w:semiHidden="1" w:unhideWhenUsed="1"/>
+    <w:lsdException w:name="HTML Sample" w:semiHidden="1" w:unhideWhenUsed="1"/>
+    <w:lsdException w:name="HTML Typewriter" w:semiHidden="1" w:unhideWhenUsed="1"/>
+    <w:lsdException w:name="HTML Variable" w:semiHidden="1" w:unhideWhenUsed="1"/>
+    <w:lsdException w:name="Normal Table" w:semiHidden="1" w:unhideWhenUsed="1"/>
+    <w:lsdException w:name="annotation subject" w:semiHidden="1" w:unhideWhenUsed="1"/>
+    <w:lsdException w:name="No List" w:semiHidden="1" w:unhideWhenUsed="1"/>
+    <w:lsdException w:name="Outline List 1" w:semiHidden="1" w:unhideWhenUsed="1"/>
+    <w:lsdException w:name="Outline List 2" w:semiHidden="1" w:unhideWhenUsed="1"/>
+    <w:lsdException w:name="Outline List 3" w:semiHidden="1" w:unhideWhenUsed="1"/>
+    <w:lsdException w:name="Table Simple 1" w:semiHidden="1" w:unhideWhenUsed="1"/>
+    <w:lsdException w:name="Table Simple 2" w:semiHidden="1" w:unhideWhenUsed="1"/>
+    <w:lsdException w:name="Table Simple 3" w:semiHidden="1" w:unhideWhenUsed="1"/>
+    <w:lsdException w:name="Table Classic 1" w:semiHidden="1" w:unhideWhenUsed="1"/>
+    <w:lsdException w:name="Table Classic 2" w:semiHidden="1" w:unhideWhenUsed="1"/>
+    <w:lsdException w:name="Table Classic 3" w:semiHidden="1" w:unhideWhenUsed="1"/>
+    <w:lsdException w:name="Table Classic 4" w:semiHidden="1" w:unhideWhenUsed="1"/>
+    <w:lsdException w:name="Table Colorful 1" w:semiHidden="1" w:unhideWhenUsed="1"/>
+    <w:lsdException w:name="Table Colorful 2" w:semiHidden="1" w:unhideWhenUsed="1"/>
+    <w:lsdException w:name="Table Colorful 3" w:semiHidden="1" w:unhideWhenUsed="1"/>
+    <w:lsdException w:name="Table Columns 1" w:semiHidden="1" w:unhideWhenUsed="1"/>
+    <w:lsdException w:name="Table Columns 2" w:semiHidden="1" w:unhideWhenUsed="1"/>
+    <w:lsdException w:name="Table Columns 3" w:semiHidden="1" w:unhideWhenUsed="1"/>
+    <w:lsdException w:name="Table Columns 4" w:semiHidden="1" w:unhideWhenUsed="1"/>
+    <w:lsdException w:name="Table Columns 5" w:semiHidden="1" w:unhideWhenUsed="1"/>
+    <w:lsdException w:name="Table Grid 1" w:semiHidden="1" w:unhideWhenUsed="1"/>
+    <w:lsdException w:name="Table Grid 2" w:semiHidden="1" w:unhideWhenUsed="1"/>
+    <w:lsdException w:name="Table Grid 3" w:semiHidden="1" w:unhideWhenUsed="1"/>
+    <w:lsdException w:name="Table Grid 4" w:semiHidden="1" w:unhideWhenUsed="1"/>
+    <w:lsdException w:name="Table Grid 5" w:semiHidden="1" w:unhideWhenUsed="1"/>
+    <w:lsdException w:name="Table Grid 6" w:semiHidden="1" w:unhideWhenUsed="1"/>
+    <w:lsdException w:name="Table Grid 7" w:semiHidden="1" w:unhideWhenUsed="1"/>
+    <w:lsdException w:name="Table Grid 8" w:semiHidden="1" w:unhideWhenUsed="1"/>
+    <w:lsdException w:name="Table List 1" w:semiHidden="1" w:unhideWhenUsed="1"/>
+    <w:lsdException w:name="Table List 2" w:semiHidden="1" w:unhideWhenUsed="1"/>
+    <w:lsdException w:name="Table List 3" w:semiHidden="1" w:unhideWhenUsed="1"/>
+    <w:lsdException w:name="Table List 4" w:semiHidden="1" w:unhideWhenUsed="1"/>
+    <w:lsdException w:name="Table List 5" w:semiHidden="1" w:unhideWhenUsed="1"/>
+    <w:lsdException w:name="Table List 6" w:semiHidden="1" w:unhideWhenUsed="1"/>
+    <w:lsdException w:name="Table List 7" w:semiHidden="1" w:unhideWhenUsed="1"/>
+    <w:lsdException w:name="Table List 8" w:semiHidden="1" w:unhideWhenUsed="1"/>
+    <w:lsdException w:name="Table 3D effects 1" w:semiHidden="1" w:unhideWhenUsed="1"/>
+    <w:lsdException w:name="Table 3D effects 2" w:semiHidden="1" w:unhideWhenUsed="1"/>
+    <w:lsdException w:name="Table 3D effects 3" w:semiHidden="1" w:unhideWhenUsed="1"/>
+    <w:lsdException w:name="Table Contemporary" w:semiHidden="1" w:unhideWhenUsed="1"/>
+    <w:lsdException w:name="Table Elegant" w:semiHidden="1" w:unhideWhenUsed="1"/>
+    <w:lsdException w:name="Table Professional" w:semiHidden="1" w:unhideWhenUsed="1"/>
+    <w:lsdException w:name="Table Subtle 1" w:semiHidden="1" w:unhideWhenUsed="1"/>
+    <w:lsdException w:name="Table Subtle 2" w:semiHidden="1" w:unhideWhenUsed="1"/>
+    <w:lsdException w:name="Table Web 1" w:semiHidden="1" w:unhideWhenUsed="1"/>
+    <w:lsdException w:name="Table Web 2" w:semiHidden="1" w:unhideWhenUsed="1"/>
+    <w:lsdException w:name="Table Web 3" w:semiHidden="1" w:unhideWhenUsed="1"/>
+    <w:lsdException w:name="Balloon Text" w:semiHidden="1" w:unhideWhenUsed="1"/>
+    <w:lsdException w:name="Table Grid" w:uiPriority="39"/>
+    <w:lsdException w:name="Table Theme" w:semiHidden="1" w:unhideWhenUsed="1"/>
+    <w:lsdException w:name="Placeholder Text" w:semiHidden="1"/>
+    <w:lsdException w:name="No Spacing" w:uiPriority="1" w:qFormat="1"/>
+    <w:lsdException w:name="Light Shading" w:uiPriority="60"/>
+    <w:lsdException w:name="Light List" w:uiPriority="61"/>
+    <w:lsdException w:name="Light Grid" w:uiPriority="62"/>
+    <w:lsdException w:name="Medium Shading 1" w:uiPriority="63"/>
+    <w:lsdException w:name="Medium Shading 2" w:uiPriority="64"/>
+    <w:lsdException w:name="Medium List 1" w:uiPriority="65"/>
+    <w:lsdException w:name="Medium List 2" w:uiPriority="66"/>
+    <w:lsdException w:name="Medium Grid 1" w:uiPriority="67"/>
+    <w:lsdException w:name="Medium Grid 2" w:uiPriority="68"/>
+    <w:lsdException w:name="Medium Grid 3" w:uiPriority="69"/>
+    <w:lsdException w:name="Dark List" w:uiPriority="70"/>
+    <w:lsdException w:name="Colorful Shading" w:uiPriority="71"/>
+    <w:lsdException w:name="Colorful List" w:uiPriority="72"/>
+    <w:lsdException w:name="Colorful Grid" w:uiPriority="73"/>
+    <w:lsdException w:name="Light Shading Accent 1" w:uiPriority="60"/>
+    <w:lsdException w:name="Light List Accent 1" w:uiPriority="61"/>
+    <w:lsdException w:name="Light Grid Accent 1" w:uiPriority="62"/>
+    <w:lsdException w:name="Medium Shading 1 Accent 1" w:uiPriority="63"/>
+    <w:lsdException w:name="Medium Shading 2 Accent 1" w:uiPriority="64"/>
+    <w:lsdException w:name="Medium List 1 Accent 1" w:uiPriority="65"/>
+    <w:lsdException w:name="Revision" w:semiHidden="1"/>
+    <w:lsdException w:name="List Paragraph" w:uiPriority="34" w:qFormat="1"/>
+    <w:lsdException w:name="Quote" w:uiPriority="29" w:qFormat="1"/>
+    <w:lsdException w:name="Intense Quote" w:uiPriority="30" w:qFormat="1"/>
+    <w:lsdException w:name="Medium List 2 Accent 1" w:uiPriority="66"/>
+    <w:lsdException w:name="Medium Grid 1 Accent 1" w:uiPriority="67"/>
+    <w:lsdException w:name="Medium Grid 2 Accent 1" w:uiPriority="68"/>
+    <w:lsdException w:name="Medium Grid 3 Accent 1" w:uiPriority="69"/>
+    <w:lsdException w:name="Dark List Accent 1" w:uiPriority="70"/>
+    <w:lsdException w:name="Colorful Shading Accent 1" w:uiPriority="71"/>
+    <w:lsdException w:name="Colorful List Accent 1" w:uiPriority="72"/>
+    <w:lsdException w:name="Colorful Grid Accent 1" w:uiPriority="73"/>
+    <w:lsdException w:name="Light Shading Accent 2" w:uiPriority="60"/>
+    <w:lsdException w:name="Light List Accent 2" w:uiPriority="61"/>
+    <w:lsdException w:name="Light Grid Accent 2" w:uiPriority="62"/>
+    <w:lsdException w:name="Medium Shading 1 Accent 2" w:uiPriority="63"/>
+    <w:lsdException w:name="Medium Shading 2 Accent 2" w:uiPriority="64"/>
+    <w:lsdException w:name="Medium List 1 Accent 2" w:uiPriority="65"/>
+    <w:lsdException w:name="Medium List 2 Accent 2" w:uiPriority="66"/>
+    <w:lsdException w:name="Medium Grid 1 Accent 2" w:uiPriority="67"/>
+    <w:lsdException w:name="Medium Grid 2 Accent 2" w:uiPriority="68"/>
+    <w:lsdException w:name="Medium Grid 3 Accent 2" w:uiPriority="69"/>
+    <w:lsdException w:name="Dark List Accent 2" w:uiPriority="70"/>
+    <w:lsdException w:name="Colorful Shading Accent 2" w:uiPriority="71"/>
+    <w:lsdException w:name="Colorful List Accent 2" w:uiPriority="72"/>
+    <w:lsdException w:name="Colorful Grid Accent 2" w:uiPriority="73"/>
+    <w:lsdException w:name="Light Shading Accent 3" w:uiPriority="60"/>
+    <w:lsdException w:name="Light List Accent 3" w:uiPriority="61"/>
+    <w:lsdException w:name="Light Grid Accent 3" w:uiPriority="62"/>
+    <w:lsdException w:name="Medium Shading 1 Accent 3" w:uiPriority="63"/>
+    <w:lsdException w:name="Medium Shading 2 Accent 3" w:uiPriority="64"/>
+    <w:lsdException w:name="Medium List 1 Accent 3" w:uiPriority="65"/>
+    <w:lsdException w:name="Medium List 2 Accent 3" w:uiPriority="66"/>
+    <w:lsdException w:name="Medium Grid 1 Accent 3" w:uiPriority="67"/>
+    <w:lsdException w:name="Medium Grid 2 Accent 3" w:uiPriority="68"/>
+    <w:lsdException w:name="Medium Grid 3 Accent 3" w:uiPriority="69"/>
+    <w:lsdException w:name="Dark List Accent 3" w:uiPriority="70"/>
+    <w:lsdException w:name="Colorful Shading Accent 3" w:uiPriority="71"/>
+    <w:lsdException w:name="Colorful List Accent 3" w:uiPriority="72"/>
+    <w:lsdException w:name="Colorful Grid Accent 3" w:uiPriority="73"/>
+    <w:lsdException w:name="Light Shading Accent 4" w:uiPriority="60"/>
+    <w:lsdException w:name="Light List Accent 4" w:uiPriority="61"/>
+    <w:lsdException w:name="Light Grid Accent 4" w:uiPriority="62"/>
+    <w:lsdException w:name="Medium Shading 1 Accent 4" w:uiPriority="63"/>
+    <w:lsdException w:name="Medium Shading 2 Accent 4" w:uiPriority="64"/>
+    <w:lsdException w:name="Medium List 1 Accent 4" w:uiPriority="65"/>
+    <w:lsdException w:name="Medium List 2 Accent 4" w:uiPriority="66"/>
+    <w:lsdException w:name="Medium Grid 1 Accent 4" w:uiPriority="67"/>
+    <w:lsdException w:name="Medium Grid 2 Accent 4" w:uiPriority="68"/>
+    <w:lsdException w:name="Medium Grid 3 Accent 4" w:uiPriority="69"/>
+    <w:lsdException w:name="Dark List Accent 4" w:uiPriority="70"/>
+    <w:lsdException w:name="Colorful Shading Accent 4" w:uiPriority="71"/>
+    <w:lsdException w:name="Colorful List Accent 4" w:uiPriority="72"/>
+    <w:lsdException w:name="Colorful Grid Accent 4" w:uiPriority="73"/>
+    <w:lsdException w:name="Light Shading Accent 5" w:uiPriority="60"/>
+    <w:lsdException w:name="Light List Accent 5" w:uiPriority="61"/>
+    <w:lsdException w:name="Light Grid Accent 5" w:uiPriority="62"/>
+    <w:lsdException w:name="Medium Shading 1 Accent 5" w:uiPriority="63"/>
+    <w:lsdException w:name="Medium Shading 2 Accent 5" w:uiPriority="64"/>
+    <w:lsdException w:name="Medium List 1 Accent 5" w:uiPriority="65"/>
+    <w:lsdException w:name="Medium List 2 Accent 5" w:uiPriority="66"/>
+    <w:lsdException w:name="Medium Grid 1 Accent 5" w:uiPriority="67"/>
+    <w:lsdException w:name="Medium Grid 2 Accent 5" w:uiPriority="68"/>
+    <w:lsdException w:name="Medium Grid 3 Accent 5" w:uiPriority="69"/>
+    <w:lsdException w:name="Dark List Accent 5" w:uiPriority="70"/>
+    <w:lsdException w:name="Colorful Shading Accent 5" w:uiPriority="71"/>
+    <w:lsdException w:name="Colorful List Accent 5" w:uiPriority="72"/>
+    <w:lsdException w:name="Colorful Grid Accent 5" w:uiPriority="73"/>
+    <w:lsdException w:name="Light Shading Accent 6" w:uiPriority="60"/>
+    <w:lsdException w:name="Light List Accent 6" w:uiPriority="61"/>
+    <w:lsdException w:name="Light Grid Accent 6" w:uiPriority="62"/>
+    <w:lsdException w:name="Medium Shading 1 Accent 6" w:uiPriority="63"/>
+    <w:lsdException w:name="Medium Shading 2 Accent 6" w:uiPriority="64"/>
+    <w:lsdException w:name="Medium List 1 Accent 6" w:uiPriority="65"/>
+    <w:lsdException w:name="Medium List 2 Accent 6" w:uiPriority="66"/>
+    <w:lsdException w:name="Medium Grid 1 Accent 6" w:uiPriority="67"/>
+    <w:lsdException w:name="Medium Grid 2 Accent 6" w:uiPriority="68"/>
+    <w:lsdException w:name="Medium Grid 3 Accent 6" w:uiPriority="69"/>
+    <w:lsdException w:name="Dark List Accent 6" w:uiPriority="70"/>
+    <w:lsdException w:name="Colorful Shading Accent 6" w:uiPriority="71"/>
+    <w:lsdException w:name="Colorful List Accent 6" w:uiPriority="72"/>
+    <w:lsdException w:name="Colorful Grid Accent 6" w:uiPriority="73"/>
+    <w:lsdException w:name="Subtle Emphasis" w:uiPriority="19" w:qFormat="1"/>
+    <w:lsdException w:name="Intense Emphasis" w:uiPriority="21" w:qFormat="1"/>
+    <w:lsdException w:name="Subtle Reference" w:uiPriority="31" w:qFormat="1"/>
+    <w:lsdException w:name="Intense Reference" w:uiPriority="32" w:qFormat="1"/>
+    <w:lsdException w:name="Book Title" w:uiPriority="33" w:qFormat="1"/>
+    <w:lsdException w:name="Bibliography" w:semiHidden="1" w:uiPriority="37" w:unhideWhenUsed="1"/>
+    <w:lsdException w:name="TOC Heading" w:semiHidden="1" w:uiPriority="39" w:unhideWhenUsed="1" w:qFormat="1"/>
+    <w:lsdException w:name="Plain Table 1" w:uiPriority="41"/>
+    <w:lsdException w:name="Plain Table 2" w:uiPriority="42"/>
+    <w:lsdException w:name="Plain Table 3" w:uiPriority="43"/>
+    <w:lsdException w:name="Plain Table 4" w:uiPriority="44"/>
+    <w:lsdException w:name="Plain Table 5" w:uiPriority="45"/>
+    <w:lsdException w:name="Grid Table Light" w:uiPriority="40"/>
+    <w:lsdException w:name="Grid Table 1 Light" w:uiPriority="46"/>
+    <w:lsdException w:name="Grid Table 2" w:uiPriority="47"/>
+    <w:lsdException w:name="Grid Table 3" w:uiPriority="48"/>
+    <w:lsdException w:name="Grid Table 4" w:uiPriority="49"/>
+    <w:lsdException w:name="Grid Table 5 Dark" w:uiPriority="50"/>
+    <w:lsdException w:name="Grid Table 6 Colorful" w:uiPriority="51"/>
+    <w:lsdException w:name="Grid Table 7 Colorful" w:uiPriority="52"/>
+    <w:lsdException w:name="Grid Table 1 Light Accent 1" w:uiPriority="46"/>
+    <w:lsdException w:name="Grid Table 2 Accent 1" w:uiPriority="47"/>
+    <w:lsdException w:name="Grid Table 3 Accent 1" w:uiPriority="48"/>
+    <w:lsdException w:name="Grid Table 4 Accent 1" w:uiPriority="49"/>
+    <w:lsdException w:name="Grid Table 5 Dark Accent 1" w:uiPriority="50"/>
+    <w:lsdException w:name="Grid Table 6 Colorful Accent 1" w:uiPriority="51"/>
+    <w:lsdException w:name="Grid Table 7 Colorful Accent 1" w:uiPriority="52"/>
+    <w:lsdException w:name="Grid Table 1 Light Accent 2" w:uiPriority="46"/>
+    <w:lsdException w:name="Grid Table 2 Accent 2" w:uiPriority="47"/>
+    <w:lsdException w:name="Grid Table 3 Accent 2" w:uiPriority="48"/>
+    <w:lsdException w:name="Grid Table 4 Accent 2" w:uiPriority="49"/>
+    <w:lsdException w:name="Grid Table 5 Dark Accent 2" w:uiPriority="50"/>
+    <w:lsdException w:name="Grid Table 6 Colorful Accent 2" w:uiPriority="51"/>
+    <w:lsdException w:name="Grid Table 7 Colorful Accent 2" w:uiPriority="52"/>
+    <w:lsdException w:name="Grid Table 1 Light Accent 3" w:uiPriority="46"/>
+    <w:lsdException w:name="Grid Table 2 Accent 3" w:uiPriority="47"/>
+    <w:lsdException w:name="Grid Table 3 Accent 3" w:uiPriority="48"/>
+    <w:lsdException w:name="Grid Table 4 Accent 3" w:uiPriority="49"/>
+    <w:lsdException w:name="Grid Table 5 Dark Accent 3" w:uiPriority="50"/>
+    <w:lsdException w:name="Grid Table 6 Colorful Accent 3" w:uiPriority="51"/>
+    <w:lsdException w:name="Grid Table 7 Colorful Accent 3" w:uiPriority="52"/>
+    <w:lsdException w:name="Grid Table 1 Light Accent 4" w:uiPriority="46"/>
+    <w:lsdException w:name="Grid Table 2 Accent 4" w:uiPriority="47"/>
+    <w:lsdException w:name="Grid Table 3 Accent 4" w:uiPriority="48"/>
+    <w:lsdException w:name="Grid Table 4 Accent 4" w:uiPriority="49"/>
+    <w:lsdException w:name="Grid Table 5 Dark Accent 4" w:uiPriority="50"/>
+    <w:lsdException w:name="Grid Table 6 Colorful Accent 4" w:uiPriority="51"/>
+    <w:lsdException w:name="Grid Table 7 Colorful Accent 4" w:uiPriority="52"/>
+    <w:lsdException w:name="Grid Table 1 Light Accent 5" w:uiPriority="46"/>
+    <w:lsdException w:name="Grid Table 2 Accent 5" w:uiPriority="47"/>
+    <w:lsdException w:name="Grid Table 3 Accent 5" w:uiPriority="48"/>
+    <w:lsdException w:name="Grid Table 4 Accent 5" w:uiPriority="49"/>
+    <w:lsdException w:name="Grid Table 5 Dark Accent 5" w:uiPriority="50"/>
+    <w:lsdException w:name="Grid Table 6 Colorful Accent 5" w:uiPriority="51"/>
+    <w:lsdException w:name="Grid Table 7 Colorful Accent 5" w:uiPriority="52"/>
+    <w:lsdException w:name="Grid Table 1 Light Accent 6" w:uiPriority="46"/>
+    <w:lsdException w:name="Grid Table 2 Accent 6" w:uiPriority="47"/>
+    <w:lsdException w:name="Grid Table 3 Accent 6" w:uiPriority="48"/>
+    <w:lsdException w:name="Grid Table 4 Accent 6" w:uiPriority="49"/>
+    <w:lsdException w:name="Grid Table 5 Dark Accent 6" w:uiPriority="50"/>
+    <w:lsdException w:name="Grid Table 6 Colorful Accent 6" w:uiPriority="51"/>
+    <w:lsdException w:name="Grid Table 7 Colorful Accent 6" w:uiPriority="52"/>
+    <w:lsdException w:name="List Table 1 Light" w:uiPriority="46"/>
+    <w:lsdException w:name="List Table 2" w:uiPriority="47"/>
+    <w:lsdException w:name="List Table 3" w:uiPriority="48"/>
+    <w:lsdException w:name="List Table 4" w:uiPriority="49"/>
+    <w:lsdException w:name="List Table 5 Dark" w:uiPriority="50"/>
+    <w:lsdException w:name="List Table 6 Colorful" w:uiPriority="51"/>
+    <w:lsdException w:name="List Table 7 Colorful" w:uiPriority="52"/>
+    <w:lsdException w:name="List Table 1 Light Accent 1" w:uiPriority="46"/>
+    <w:lsdException w:name="List Table 2 Accent 1" w:uiPriority="47"/>
+    <w:lsdException w:name="List Table 3 Accent 1" w:uiPriority="48"/>
+    <w:lsdException w:name="List Table 4 Accent 1" w:uiPriority="49"/>
+    <w:lsdException w:name="List Table 5 Dark Accent 1" w:uiPriority="50"/>
+    <w:lsdException w:name="List Table 6 Colorful Accent 1" w:uiPriority="51"/>
+    <w:lsdException w:name="List Table 7 Colorful Accent 1" w:uiPriority="52"/>
+    <w:lsdException w:name="List Table 1 Light Accent 2" w:uiPriority="46"/>
+    <w:lsdException w:name="List Table 2 Accent 2" w:uiPriority="47"/>
+    <w:lsdException w:name="List Table 3 Accent 2" w:uiPriority="48"/>
+    <w:lsdException w:name="List Table 4 Accent 2" w:uiPriority="49"/>
+    <w:lsdException w:name="List Table 5 Dark Accent 2" w:uiPriority="50"/>
+    <w:lsdException w:name="List Table 6 Colorful Accent 2" w:uiPriority="51"/>
+    <w:lsdException w:name="List Table 7 Colorful Accent 2" w:uiPriority="52"/>
+    <w:lsdException w:name="List Table 1 Light Accent 3" w:uiPriority="46"/>
+    <w:lsdException w:name="List Table 2 Accent 3" w:uiPriority="47"/>
+    <w:lsdException w:name="List Table 3 Accent 3" w:uiPriority="48"/>
+    <w:lsdException w:name="List Table 4 Accent 3" w:uiPriority="49"/>
+    <w:lsdException w:name="List Table 5 Dark Accent 3" w:uiPriority="50"/>
+    <w:lsdException w:name="List Table 6 Colorful Accent 3" w:uiPriority="51"/>
+    <w:lsdException w:name="List Table 7 Colorful Accent 3" w:uiPriority="52"/>
+    <w:lsdException w:name="List Table 1 Light Accent 4" w:uiPriority="46"/>
+    <w:lsdException w:name="List Table 2 Accent 4" w:uiPriority="47"/>
+    <w:lsdException w:name="List Table 3 Accent 4" w:uiPriority="48"/>
+    <w:lsdException w:name="List Table 4 Accent 4" w:uiPriority="49"/>
+    <w:lsdException w:name="List Table 5 Dark Accent 4" w:uiPriority="50"/>
+    <w:lsdException w:name="List Table 6 Colorful Accent 4" w:uiPriority="51"/>
+    <w:lsdException w:name="List Table 7 Colorful Accent 4" w:uiPriority="52"/>
+    <w:lsdException w:name="List Table 1 Light Accent 5" w:uiPriority="46"/>
+    <w:lsdException w:name="List Table 2 Accent 5" w:uiPriority="47"/>
+    <w:lsdException w:name="List Table 3 Accent 5" w:uiPriority="48"/>
+    <w:lsdException w:name="List Table 4 Accent 5" w:uiPriority="49"/>
+    <w:lsdException w:name="List Table 5 Dark Accent 5" w:uiPriority="50"/>
+    <w:lsdException w:name="List Table 6 Colorful Accent 5" w:uiPriority="51"/>
+    <w:lsdException w:name="List Table 7 Colorful Accent 5" w:uiPriority="52"/>
+    <w:lsdException w:name="List Table 1 Light Accent 6" w:uiPriority="46"/>
+    <w:lsdException w:name="List Table 2 Accent 6" w:uiPriority="47"/>
+    <w:lsdException w:name="List Table 3 Accent 6" w:uiPriority="48"/>
+    <w:lsdException w:name="List Table 4 Accent 6" w:uiPriority="49"/>
+    <w:lsdException w:name="List Table 5 Dark Accent 6" w:uiPriority="50"/>
+    <w:lsdException w:name="List Table 6 Colorful Accent 6" w:uiPriority="51"/>
+    <w:lsdException w:name="List Table 7 Colorful Accent 6" w:uiPriority="52"/>
   </w:latentStyles>
   <w:style w:type="paragraph" w:default="1" w:styleId="Normal">
     <w:name w:val="Normal"/>
@@ -2556,7 +3740,7 @@
   <a:extraClrSchemeLst/>
   <a:extLst>
     <a:ext uri="{05A4C25C-085E-4340-85A3-A5531E510DB2}">
-      <thm15:themeFamily xmlns="" xmlns:thm15="http://schemas.microsoft.com/office/thememl/2012/main" name="Office Theme" id="{62F939B6-93AF-4DB8-9C6B-D6C7DFDC589F}" vid="{4A3C46E8-61CC-4603-A589-7422A47A8E4A}"/>
+      <thm15:themeFamily xmlns:thm15="http://schemas.microsoft.com/office/thememl/2012/main" name="Office Theme" id="{62F939B6-93AF-4DB8-9C6B-D6C7DFDC589F}" vid="{4A3C46E8-61CC-4603-A589-7422A47A8E4A}"/>
     </a:ext>
   </a:extLst>
 </a:theme>

</xml_diff>